<commit_message>
Apresentando o github desktop
Primeiro commit no GitHub desktop
</commit_message>
<xml_diff>
--- a/Documentos/Apostilo de programação Web.docx
+++ b/Documentos/Apostilo de programação Web.docx
@@ -1527,6 +1527,13 @@
     </w:p>
     <w:sdt>
       <w:sdtPr>
+        <w:rPr>
+          <w:rFonts w:asciiTheme="minorHAnsi" w:eastAsiaTheme="minorHAnsi" w:hAnsiTheme="minorHAnsi" w:cstheme="minorBidi"/>
+          <w:color w:val="auto"/>
+          <w:sz w:val="22"/>
+          <w:szCs w:val="22"/>
+          <w:lang w:eastAsia="en-US"/>
+        </w:rPr>
         <w:id w:val="-254437960"/>
         <w:docPartObj>
           <w:docPartGallery w:val="Table of Contents"/>
@@ -1535,13 +1542,8 @@
       </w:sdtPr>
       <w:sdtEndPr>
         <w:rPr>
-          <w:rFonts w:asciiTheme="minorHAnsi" w:eastAsiaTheme="minorHAnsi" w:hAnsiTheme="minorHAnsi" w:cstheme="minorBidi"/>
           <w:b/>
           <w:bCs/>
-          <w:color w:val="auto"/>
-          <w:sz w:val="22"/>
-          <w:szCs w:val="22"/>
-          <w:lang w:eastAsia="en-US"/>
         </w:rPr>
       </w:sdtEndPr>
       <w:sdtContent>
@@ -6476,8 +6478,6 @@
           <w:szCs w:val="24"/>
         </w:rPr>
       </w:pPr>
-      <w:bookmarkStart w:id="10" w:name="_GoBack"/>
-      <w:bookmarkEnd w:id="10"/>
       <w:r>
         <w:rPr>
           <w:rFonts w:ascii="Arial" w:hAnsi="Arial" w:cs="Arial"/>
@@ -6542,8 +6542,419 @@
           <w:sz w:val="24"/>
           <w:szCs w:val="24"/>
         </w:rPr>
+        <w:t>As pastas são:</w:t>
+      </w:r>
+    </w:p>
+    <w:p>
+      <w:pPr>
+        <w:pStyle w:val="PargrafodaLista"/>
+        <w:numPr>
+          <w:ilvl w:val="0"/>
+          <w:numId w:val="5"/>
+        </w:numPr>
+        <w:rPr>
+          <w:rFonts w:ascii="Arial" w:hAnsi="Arial" w:cs="Arial"/>
+          <w:sz w:val="24"/>
+          <w:szCs w:val="24"/>
+        </w:rPr>
+      </w:pPr>
+      <w:r>
+        <w:rPr>
+          <w:rFonts w:ascii="Arial" w:hAnsi="Arial" w:cs="Arial"/>
+          <w:sz w:val="24"/>
+          <w:szCs w:val="24"/>
+        </w:rPr>
+        <w:t>CSS</w:t>
+      </w:r>
+    </w:p>
+    <w:p>
+      <w:pPr>
+        <w:pStyle w:val="PargrafodaLista"/>
+        <w:numPr>
+          <w:ilvl w:val="0"/>
+          <w:numId w:val="5"/>
+        </w:numPr>
+        <w:rPr>
+          <w:rFonts w:ascii="Arial" w:hAnsi="Arial" w:cs="Arial"/>
+          <w:sz w:val="24"/>
+          <w:szCs w:val="24"/>
+        </w:rPr>
+      </w:pPr>
+      <w:r>
+        <w:rPr>
+          <w:rFonts w:ascii="Arial" w:hAnsi="Arial" w:cs="Arial"/>
+          <w:sz w:val="24"/>
+          <w:szCs w:val="24"/>
+        </w:rPr>
+        <w:t>Imagens</w:t>
+      </w:r>
+    </w:p>
+    <w:p>
+      <w:pPr>
+        <w:pStyle w:val="PargrafodaLista"/>
+        <w:numPr>
+          <w:ilvl w:val="0"/>
+          <w:numId w:val="5"/>
+        </w:numPr>
+        <w:rPr>
+          <w:rFonts w:ascii="Arial" w:hAnsi="Arial" w:cs="Arial"/>
+          <w:sz w:val="24"/>
+          <w:szCs w:val="24"/>
+        </w:rPr>
+      </w:pPr>
+      <w:r>
+        <w:rPr>
+          <w:rFonts w:ascii="Arial" w:hAnsi="Arial" w:cs="Arial"/>
+          <w:sz w:val="24"/>
+          <w:szCs w:val="24"/>
+        </w:rPr>
+        <w:t>Documentos</w:t>
+      </w:r>
+    </w:p>
+    <w:p>
+      <w:pPr>
+        <w:pStyle w:val="PargrafodaLista"/>
+        <w:numPr>
+          <w:ilvl w:val="0"/>
+          <w:numId w:val="5"/>
+        </w:numPr>
+        <w:rPr>
+          <w:rFonts w:ascii="Arial" w:hAnsi="Arial" w:cs="Arial"/>
+          <w:sz w:val="24"/>
+          <w:szCs w:val="24"/>
+        </w:rPr>
+      </w:pPr>
+      <w:r>
+        <w:rPr>
+          <w:rFonts w:ascii="Arial" w:hAnsi="Arial" w:cs="Arial"/>
+          <w:sz w:val="24"/>
+          <w:szCs w:val="24"/>
+        </w:rPr>
+        <w:t>JavaScript</w:t>
+      </w:r>
+    </w:p>
+    <w:p>
+      <w:pPr>
+        <w:rPr>
+          <w:rFonts w:ascii="Arial" w:hAnsi="Arial" w:cs="Arial"/>
+          <w:sz w:val="24"/>
+          <w:szCs w:val="24"/>
+        </w:rPr>
+      </w:pPr>
+      <w:r>
+        <w:rPr>
+          <w:rFonts w:ascii="Arial" w:hAnsi="Arial" w:cs="Arial"/>
+          <w:sz w:val="24"/>
+          <w:szCs w:val="24"/>
+        </w:rPr>
+        <w:t xml:space="preserve">Logo após cria-las, vá até o github desktop </w:t>
+      </w:r>
+      <w:r>
+        <w:rPr>
+          <w:rFonts w:ascii="Arial" w:hAnsi="Arial" w:cs="Arial"/>
+          <w:sz w:val="24"/>
+          <w:szCs w:val="24"/>
+        </w:rPr>
+        <w:t>e perceba que ele nos mostra que houve alteração.</w:t>
+      </w:r>
+    </w:p>
+    <w:p>
+      <w:pPr>
+        <w:rPr>
+          <w:rFonts w:ascii="Arial" w:hAnsi="Arial" w:cs="Arial"/>
+          <w:sz w:val="24"/>
+          <w:szCs w:val="24"/>
+        </w:rPr>
+      </w:pPr>
+      <w:r>
+        <w:rPr>
+          <w:rFonts w:ascii="Arial" w:hAnsi="Arial" w:cs="Arial"/>
+          <w:sz w:val="24"/>
+          <w:szCs w:val="24"/>
+        </w:rPr>
+        <w:t>Provavelmente a sua imagem estará diferente da minha, mas o princípio é o mesmo.</w:t>
+      </w:r>
+    </w:p>
+    <w:p>
+      <w:pPr>
+        <w:rPr>
+          <w:rFonts w:ascii="Arial" w:hAnsi="Arial" w:cs="Arial"/>
+          <w:sz w:val="24"/>
+          <w:szCs w:val="24"/>
+        </w:rPr>
+      </w:pPr>
+      <w:r>
+        <w:rPr>
+          <w:rFonts w:ascii="Arial" w:hAnsi="Arial" w:cs="Arial"/>
+          <w:noProof/>
+          <w:sz w:val="24"/>
+          <w:szCs w:val="24"/>
+          <w:lang w:eastAsia="pt-BR"/>
+        </w:rPr>
+        <w:lastRenderedPageBreak/>
+        <mc:AlternateContent>
+          <mc:Choice Requires="wps">
+            <w:drawing>
+              <wp:anchor distT="0" distB="0" distL="114300" distR="114300" simplePos="0" relativeHeight="251669504" behindDoc="0" locked="0" layoutInCell="1" allowOverlap="1">
+                <wp:simplePos x="0" y="0"/>
+                <wp:positionH relativeFrom="column">
+                  <wp:posOffset>-1833</wp:posOffset>
+                </wp:positionH>
+                <wp:positionV relativeFrom="paragraph">
+                  <wp:posOffset>1783020</wp:posOffset>
+                </wp:positionV>
+                <wp:extent cx="1069675" cy="871172"/>
+                <wp:effectExtent l="0" t="0" r="16510" b="24765"/>
+                <wp:wrapNone/>
+                <wp:docPr id="28" name="Retângulo 28"/>
+                <wp:cNvGraphicFramePr/>
+                <a:graphic xmlns:a="http://schemas.openxmlformats.org/drawingml/2006/main">
+                  <a:graphicData uri="http://schemas.microsoft.com/office/word/2010/wordprocessingShape">
+                    <wps:wsp>
+                      <wps:cNvSpPr/>
+                      <wps:spPr>
+                        <a:xfrm>
+                          <a:off x="0" y="0"/>
+                          <a:ext cx="1069675" cy="871172"/>
+                        </a:xfrm>
+                        <a:prstGeom prst="rect">
+                          <a:avLst/>
+                        </a:prstGeom>
+                        <a:noFill/>
+                        <a:ln>
+                          <a:solidFill>
+                            <a:srgbClr val="FF0000"/>
+                          </a:solidFill>
+                        </a:ln>
+                      </wps:spPr>
+                      <wps:style>
+                        <a:lnRef idx="2">
+                          <a:schemeClr val="accent1">
+                            <a:shade val="50000"/>
+                          </a:schemeClr>
+                        </a:lnRef>
+                        <a:fillRef idx="1">
+                          <a:schemeClr val="accent1"/>
+                        </a:fillRef>
+                        <a:effectRef idx="0">
+                          <a:schemeClr val="accent1"/>
+                        </a:effectRef>
+                        <a:fontRef idx="minor">
+                          <a:schemeClr val="lt1"/>
+                        </a:fontRef>
+                      </wps:style>
+                      <wps:bodyPr rot="0" spcFirstLastPara="0" vertOverflow="overflow" horzOverflow="overflow" vert="horz" wrap="square" lIns="91440" tIns="45720" rIns="91440" bIns="45720" numCol="1" spcCol="0" rtlCol="0" fromWordArt="0" anchor="ctr" anchorCtr="0" forceAA="0" compatLnSpc="1">
+                        <a:prstTxWarp prst="textNoShape">
+                          <a:avLst/>
+                        </a:prstTxWarp>
+                        <a:noAutofit/>
+                      </wps:bodyPr>
+                    </wps:wsp>
+                  </a:graphicData>
+                </a:graphic>
+              </wp:anchor>
+            </w:drawing>
+          </mc:Choice>
+          <mc:Fallback>
+            <w:pict>
+              <v:rect w14:anchorId="0D79BA3B" id="Retângulo 28" o:spid="_x0000_s1026" style="position:absolute;margin-left:-.15pt;margin-top:140.4pt;width:84.25pt;height:68.6pt;z-index:251669504;visibility:visible;mso-wrap-style:square;mso-wrap-distance-left:9pt;mso-wrap-distance-top:0;mso-wrap-distance-right:9pt;mso-wrap-distance-bottom:0;mso-position-horizontal:absolute;mso-position-horizontal-relative:text;mso-position-vertical:absolute;mso-position-vertical-relative:text;v-text-anchor:middle" o:gfxdata="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" filled="f" strokecolor="red" strokeweight="1pt"/>
+            </w:pict>
+          </mc:Fallback>
+        </mc:AlternateContent>
+      </w:r>
+      <w:r>
+        <w:rPr>
+          <w:rFonts w:ascii="Arial" w:hAnsi="Arial" w:cs="Arial"/>
+          <w:noProof/>
+          <w:sz w:val="24"/>
+          <w:szCs w:val="24"/>
+          <w:lang w:eastAsia="pt-BR"/>
+        </w:rPr>
+        <w:drawing>
+          <wp:inline distT="0" distB="0" distL="0" distR="0">
+            <wp:extent cx="3861002" cy="2656936"/>
+            <wp:effectExtent l="0" t="0" r="6350" b="0"/>
+            <wp:docPr id="27" name="Imagem 27"/>
+            <wp:cNvGraphicFramePr>
+              <a:graphicFrameLocks xmlns:a="http://schemas.openxmlformats.org/drawingml/2006/main" noChangeAspect="1"/>
+            </wp:cNvGraphicFramePr>
+            <a:graphic xmlns:a="http://schemas.openxmlformats.org/drawingml/2006/main">
+              <a:graphicData uri="http://schemas.openxmlformats.org/drawingml/2006/picture">
+                <pic:pic xmlns:pic="http://schemas.openxmlformats.org/drawingml/2006/picture">
+                  <pic:nvPicPr>
+                    <pic:cNvPr id="27" name="AE8FC50.tmp"/>
+                    <pic:cNvPicPr/>
+                  </pic:nvPicPr>
+                  <pic:blipFill>
+                    <a:blip r:embed="rId32" cstate="print">
+                      <a:extLst>
+                        <a:ext uri="{28A0092B-C50C-407E-A947-70E740481C1C}">
+                          <a14:useLocalDpi xmlns:a14="http://schemas.microsoft.com/office/drawing/2010/main" val="0"/>
+                        </a:ext>
+                      </a:extLst>
+                    </a:blip>
+                    <a:stretch>
+                      <a:fillRect/>
+                    </a:stretch>
+                  </pic:blipFill>
+                  <pic:spPr>
+                    <a:xfrm>
+                      <a:off x="0" y="0"/>
+                      <a:ext cx="3912498" cy="2692373"/>
+                    </a:xfrm>
+                    <a:prstGeom prst="rect">
+                      <a:avLst/>
+                    </a:prstGeom>
+                  </pic:spPr>
+                </pic:pic>
+              </a:graphicData>
+            </a:graphic>
+          </wp:inline>
+        </w:drawing>
+      </w:r>
+      <w:r>
+        <w:rPr>
+          <w:rFonts w:ascii="Arial" w:hAnsi="Arial" w:cs="Arial"/>
+          <w:sz w:val="24"/>
+          <w:szCs w:val="24"/>
+        </w:rPr>
+        <w:t xml:space="preserve"> </w:t>
+      </w:r>
+    </w:p>
+    <w:p>
+      <w:pPr>
+        <w:rPr>
+          <w:rFonts w:ascii="Arial" w:hAnsi="Arial" w:cs="Arial"/>
+          <w:sz w:val="24"/>
+          <w:szCs w:val="24"/>
+        </w:rPr>
+      </w:pPr>
+      <w:r>
+        <w:rPr>
+          <w:rFonts w:ascii="Arial" w:hAnsi="Arial" w:cs="Arial"/>
+          <w:sz w:val="24"/>
+          <w:szCs w:val="24"/>
+        </w:rPr>
+        <w:t>Na imagem acima foi sublinhado de vermelho a parte responsável pelo commit, já fizemos isso antes, porém aqui será muito mais fácil.</w:t>
+      </w:r>
+      <w:r>
+        <w:rPr>
+          <w:rFonts w:ascii="Arial" w:hAnsi="Arial" w:cs="Arial"/>
+          <w:noProof/>
+          <w:sz w:val="24"/>
+          <w:szCs w:val="24"/>
+          <w:lang w:eastAsia="pt-BR"/>
+        </w:rPr>
+        <w:drawing>
+          <wp:anchor distT="0" distB="0" distL="114300" distR="114300" simplePos="0" relativeHeight="251670528" behindDoc="1" locked="0" layoutInCell="1" allowOverlap="1">
+            <wp:simplePos x="0" y="0"/>
+            <wp:positionH relativeFrom="column">
+              <wp:posOffset>-1905</wp:posOffset>
+            </wp:positionH>
+            <wp:positionV relativeFrom="paragraph">
+              <wp:posOffset>381635</wp:posOffset>
+            </wp:positionV>
+            <wp:extent cx="2295525" cy="1847850"/>
+            <wp:effectExtent l="0" t="0" r="9525" b="0"/>
+            <wp:wrapTight wrapText="bothSides">
+              <wp:wrapPolygon edited="0">
+                <wp:start x="0" y="0"/>
+                <wp:lineTo x="0" y="21377"/>
+                <wp:lineTo x="21510" y="21377"/>
+                <wp:lineTo x="21510" y="0"/>
+                <wp:lineTo x="0" y="0"/>
+              </wp:wrapPolygon>
+            </wp:wrapTight>
+            <wp:docPr id="29" name="Imagem 29"/>
+            <wp:cNvGraphicFramePr>
+              <a:graphicFrameLocks xmlns:a="http://schemas.openxmlformats.org/drawingml/2006/main" noChangeAspect="1"/>
+            </wp:cNvGraphicFramePr>
+            <a:graphic xmlns:a="http://schemas.openxmlformats.org/drawingml/2006/main">
+              <a:graphicData uri="http://schemas.openxmlformats.org/drawingml/2006/picture">
+                <pic:pic xmlns:pic="http://schemas.openxmlformats.org/drawingml/2006/picture">
+                  <pic:nvPicPr>
+                    <pic:cNvPr id="29" name="AE8B33E.tmp"/>
+                    <pic:cNvPicPr/>
+                  </pic:nvPicPr>
+                  <pic:blipFill>
+                    <a:blip r:embed="rId33">
+                      <a:extLst>
+                        <a:ext uri="{28A0092B-C50C-407E-A947-70E740481C1C}">
+                          <a14:useLocalDpi xmlns:a14="http://schemas.microsoft.com/office/drawing/2010/main" val="0"/>
+                        </a:ext>
+                      </a:extLst>
+                    </a:blip>
+                    <a:stretch>
+                      <a:fillRect/>
+                    </a:stretch>
+                  </pic:blipFill>
+                  <pic:spPr>
+                    <a:xfrm>
+                      <a:off x="0" y="0"/>
+                      <a:ext cx="2295525" cy="1847850"/>
+                    </a:xfrm>
+                    <a:prstGeom prst="rect">
+                      <a:avLst/>
+                    </a:prstGeom>
+                  </pic:spPr>
+                </pic:pic>
+              </a:graphicData>
+            </a:graphic>
+          </wp:anchor>
+        </w:drawing>
+      </w:r>
+      <w:r>
+        <w:rPr>
+          <w:rFonts w:ascii="Arial" w:hAnsi="Arial" w:cs="Arial"/>
+          <w:sz w:val="24"/>
+          <w:szCs w:val="24"/>
+        </w:rPr>
         <w:br w:type="textWrapping" w:clear="all"/>
       </w:r>
+    </w:p>
+    <w:p>
+      <w:pPr>
+        <w:rPr>
+          <w:rFonts w:ascii="Arial" w:hAnsi="Arial" w:cs="Arial"/>
+          <w:sz w:val="24"/>
+          <w:szCs w:val="24"/>
+        </w:rPr>
+      </w:pPr>
+      <w:r>
+        <w:rPr>
+          <w:rFonts w:ascii="Arial" w:hAnsi="Arial" w:cs="Arial"/>
+          <w:sz w:val="24"/>
+          <w:szCs w:val="24"/>
+        </w:rPr>
+        <w:t>Aqui colocaremos um pequeno título e na caixa de baixo colocaremos uma pequena descrição daquilo que foi feito.</w:t>
+      </w:r>
+      <w:r>
+        <w:rPr>
+          <w:rFonts w:ascii="Arial" w:hAnsi="Arial" w:cs="Arial"/>
+          <w:sz w:val="24"/>
+          <w:szCs w:val="24"/>
+        </w:rPr>
+        <w:t xml:space="preserve"> </w:t>
+      </w:r>
+    </w:p>
+    <w:p>
+      <w:pPr>
+        <w:rPr>
+          <w:rFonts w:ascii="Arial" w:hAnsi="Arial" w:cs="Arial"/>
+          <w:sz w:val="24"/>
+          <w:szCs w:val="24"/>
+        </w:rPr>
+      </w:pPr>
+      <w:r>
+        <w:rPr>
+          <w:rFonts w:ascii="Arial" w:hAnsi="Arial" w:cs="Arial"/>
+          <w:sz w:val="24"/>
+          <w:szCs w:val="24"/>
+        </w:rPr>
+        <w:t>Logo após clicaremos na opção de Commit to master, ou seja, envie para o master.</w:t>
+      </w:r>
+      <w:bookmarkStart w:id="10" w:name="_GoBack"/>
+      <w:bookmarkEnd w:id="10"/>
     </w:p>
     <w:p>
       <w:pPr>
@@ -6819,6 +7230,119 @@
     </w:lvl>
   </w:abstractNum>
   <w:abstractNum w:abstractNumId="2" w15:restartNumberingAfterBreak="0">
+    <w:nsid w:val="4931244E"/>
+    <w:multiLevelType w:val="hybridMultilevel"/>
+    <w:tmpl w:val="D48A5548"/>
+    <w:lvl w:ilvl="0" w:tplc="04160001">
+      <w:start w:val="1"/>
+      <w:numFmt w:val="bullet"/>
+      <w:lvlText w:val=""/>
+      <w:lvlJc w:val="left"/>
+      <w:pPr>
+        <w:ind w:left="720" w:hanging="360"/>
+      </w:pPr>
+      <w:rPr>
+        <w:rFonts w:ascii="Symbol" w:hAnsi="Symbol" w:hint="default"/>
+      </w:rPr>
+    </w:lvl>
+    <w:lvl w:ilvl="1" w:tplc="04160003" w:tentative="1">
+      <w:start w:val="1"/>
+      <w:numFmt w:val="bullet"/>
+      <w:lvlText w:val="o"/>
+      <w:lvlJc w:val="left"/>
+      <w:pPr>
+        <w:ind w:left="1440" w:hanging="360"/>
+      </w:pPr>
+      <w:rPr>
+        <w:rFonts w:ascii="Courier New" w:hAnsi="Courier New" w:cs="Courier New" w:hint="default"/>
+      </w:rPr>
+    </w:lvl>
+    <w:lvl w:ilvl="2" w:tplc="04160005" w:tentative="1">
+      <w:start w:val="1"/>
+      <w:numFmt w:val="bullet"/>
+      <w:lvlText w:val=""/>
+      <w:lvlJc w:val="left"/>
+      <w:pPr>
+        <w:ind w:left="2160" w:hanging="360"/>
+      </w:pPr>
+      <w:rPr>
+        <w:rFonts w:ascii="Wingdings" w:hAnsi="Wingdings" w:hint="default"/>
+      </w:rPr>
+    </w:lvl>
+    <w:lvl w:ilvl="3" w:tplc="04160001" w:tentative="1">
+      <w:start w:val="1"/>
+      <w:numFmt w:val="bullet"/>
+      <w:lvlText w:val=""/>
+      <w:lvlJc w:val="left"/>
+      <w:pPr>
+        <w:ind w:left="2880" w:hanging="360"/>
+      </w:pPr>
+      <w:rPr>
+        <w:rFonts w:ascii="Symbol" w:hAnsi="Symbol" w:hint="default"/>
+      </w:rPr>
+    </w:lvl>
+    <w:lvl w:ilvl="4" w:tplc="04160003" w:tentative="1">
+      <w:start w:val="1"/>
+      <w:numFmt w:val="bullet"/>
+      <w:lvlText w:val="o"/>
+      <w:lvlJc w:val="left"/>
+      <w:pPr>
+        <w:ind w:left="3600" w:hanging="360"/>
+      </w:pPr>
+      <w:rPr>
+        <w:rFonts w:ascii="Courier New" w:hAnsi="Courier New" w:cs="Courier New" w:hint="default"/>
+      </w:rPr>
+    </w:lvl>
+    <w:lvl w:ilvl="5" w:tplc="04160005" w:tentative="1">
+      <w:start w:val="1"/>
+      <w:numFmt w:val="bullet"/>
+      <w:lvlText w:val=""/>
+      <w:lvlJc w:val="left"/>
+      <w:pPr>
+        <w:ind w:left="4320" w:hanging="360"/>
+      </w:pPr>
+      <w:rPr>
+        <w:rFonts w:ascii="Wingdings" w:hAnsi="Wingdings" w:hint="default"/>
+      </w:rPr>
+    </w:lvl>
+    <w:lvl w:ilvl="6" w:tplc="04160001" w:tentative="1">
+      <w:start w:val="1"/>
+      <w:numFmt w:val="bullet"/>
+      <w:lvlText w:val=""/>
+      <w:lvlJc w:val="left"/>
+      <w:pPr>
+        <w:ind w:left="5040" w:hanging="360"/>
+      </w:pPr>
+      <w:rPr>
+        <w:rFonts w:ascii="Symbol" w:hAnsi="Symbol" w:hint="default"/>
+      </w:rPr>
+    </w:lvl>
+    <w:lvl w:ilvl="7" w:tplc="04160003" w:tentative="1">
+      <w:start w:val="1"/>
+      <w:numFmt w:val="bullet"/>
+      <w:lvlText w:val="o"/>
+      <w:lvlJc w:val="left"/>
+      <w:pPr>
+        <w:ind w:left="5760" w:hanging="360"/>
+      </w:pPr>
+      <w:rPr>
+        <w:rFonts w:ascii="Courier New" w:hAnsi="Courier New" w:cs="Courier New" w:hint="default"/>
+      </w:rPr>
+    </w:lvl>
+    <w:lvl w:ilvl="8" w:tplc="04160005" w:tentative="1">
+      <w:start w:val="1"/>
+      <w:numFmt w:val="bullet"/>
+      <w:lvlText w:val=""/>
+      <w:lvlJc w:val="left"/>
+      <w:pPr>
+        <w:ind w:left="6480" w:hanging="360"/>
+      </w:pPr>
+      <w:rPr>
+        <w:rFonts w:ascii="Wingdings" w:hAnsi="Wingdings" w:hint="default"/>
+      </w:rPr>
+    </w:lvl>
+  </w:abstractNum>
+  <w:abstractNum w:abstractNumId="3" w15:restartNumberingAfterBreak="0">
     <w:nsid w:val="4F844FCD"/>
     <w:multiLevelType w:val="hybridMultilevel"/>
     <w:tmpl w:val="E89C46DA"/>
@@ -6907,7 +7431,7 @@
       </w:pPr>
     </w:lvl>
   </w:abstractNum>
-  <w:abstractNum w:abstractNumId="3" w15:restartNumberingAfterBreak="0">
+  <w:abstractNum w:abstractNumId="4" w15:restartNumberingAfterBreak="0">
     <w:nsid w:val="7D0216F7"/>
     <w:multiLevelType w:val="hybridMultilevel"/>
     <w:tmpl w:val="61BA700C"/>
@@ -6994,16 +7518,19 @@
     </w:lvl>
   </w:abstractNum>
   <w:num w:numId="1">
-    <w:abstractNumId w:val="2"/>
+    <w:abstractNumId w:val="3"/>
   </w:num>
   <w:num w:numId="2">
     <w:abstractNumId w:val="0"/>
   </w:num>
   <w:num w:numId="3">
-    <w:abstractNumId w:val="3"/>
+    <w:abstractNumId w:val="4"/>
   </w:num>
   <w:num w:numId="4">
     <w:abstractNumId w:val="1"/>
+  </w:num>
+  <w:num w:numId="5">
+    <w:abstractNumId w:val="2"/>
   </w:num>
 </w:numbering>
 </file>
@@ -7921,7 +8448,7 @@
 </file>
 
 <file path=customXml/itemProps1.xml><?xml version="1.0" encoding="utf-8"?>
-<ds:datastoreItem xmlns:ds="http://schemas.openxmlformats.org/officeDocument/2006/customXml" ds:itemID="{7D274800-A00C-4E9F-821C-77C2053B576C}">
+<ds:datastoreItem xmlns:ds="http://schemas.openxmlformats.org/officeDocument/2006/customXml" ds:itemID="{09A2A293-FFB4-42E3-8AB7-709613F69B64}">
   <ds:schemaRefs>
     <ds:schemaRef ds:uri="http://schemas.openxmlformats.org/officeDocument/2006/bibliography"/>
   </ds:schemaRefs>

</xml_diff>

<commit_message>
Criação do conteúdo ligado ao VSCode
Nossa apostila já tem 20 páginas
</commit_message>
<xml_diff>
--- a/Documentos/Apostilo de programação Web.docx
+++ b/Documentos/Apostilo de programação Web.docx
@@ -470,7 +470,29 @@
           <w:sz w:val="24"/>
           <w:szCs w:val="24"/>
         </w:rPr>
-        <w:t>Organização de pastas.</w:t>
+        <w:t>Estrutura básica de um HTML.</w:t>
+      </w:r>
+    </w:p>
+    <w:p>
+      <w:pPr>
+        <w:pStyle w:val="PargrafodaLista"/>
+        <w:numPr>
+          <w:ilvl w:val="1"/>
+          <w:numId w:val="1"/>
+        </w:numPr>
+        <w:rPr>
+          <w:rFonts w:ascii="Arial" w:hAnsi="Arial" w:cs="Arial"/>
+          <w:sz w:val="24"/>
+          <w:szCs w:val="24"/>
+        </w:rPr>
+      </w:pPr>
+      <w:r>
+        <w:rPr>
+          <w:rFonts w:ascii="Arial" w:hAnsi="Arial" w:cs="Arial"/>
+          <w:sz w:val="24"/>
+          <w:szCs w:val="24"/>
+        </w:rPr>
+        <w:t>Como definir o idioma de uma página?</w:t>
       </w:r>
     </w:p>
     <w:p>
@@ -536,7 +558,7 @@
           <w:sz w:val="24"/>
           <w:szCs w:val="24"/>
         </w:rPr>
-        <w:t>Estrutura básica de um HTML.</w:t>
+        <w:t>O que é “head” e o que devemos colocar nela?</w:t>
       </w:r>
     </w:p>
     <w:p>
@@ -558,7 +580,75 @@
           <w:sz w:val="24"/>
           <w:szCs w:val="24"/>
         </w:rPr>
-        <w:t>Como definir o idioma de uma página?</w:t>
+        <w:t xml:space="preserve">O que é </w:t>
+      </w:r>
+      <w:r>
+        <w:rPr>
+          <w:rFonts w:ascii="Arial" w:hAnsi="Arial" w:cs="Arial"/>
+          <w:sz w:val="24"/>
+          <w:szCs w:val="24"/>
+        </w:rPr>
+        <w:t>charset</w:t>
+      </w:r>
+      <w:r>
+        <w:rPr>
+          <w:rFonts w:ascii="Arial" w:hAnsi="Arial" w:cs="Arial"/>
+          <w:sz w:val="24"/>
+          <w:szCs w:val="24"/>
+        </w:rPr>
+        <w:t>?</w:t>
+      </w:r>
+    </w:p>
+    <w:p>
+      <w:pPr>
+        <w:pStyle w:val="PargrafodaLista"/>
+        <w:numPr>
+          <w:ilvl w:val="1"/>
+          <w:numId w:val="1"/>
+        </w:numPr>
+        <w:rPr>
+          <w:rFonts w:ascii="Arial" w:hAnsi="Arial" w:cs="Arial"/>
+          <w:sz w:val="24"/>
+          <w:szCs w:val="24"/>
+        </w:rPr>
+      </w:pPr>
+      <w:r>
+        <w:rPr>
+          <w:rFonts w:ascii="Arial" w:hAnsi="Arial" w:cs="Arial"/>
+          <w:sz w:val="24"/>
+          <w:szCs w:val="24"/>
+        </w:rPr>
+        <w:t>Definindo um título para a página</w:t>
+      </w:r>
+    </w:p>
+    <w:p>
+      <w:pPr>
+        <w:pStyle w:val="PargrafodaLista"/>
+        <w:numPr>
+          <w:ilvl w:val="1"/>
+          <w:numId w:val="1"/>
+        </w:numPr>
+        <w:rPr>
+          <w:rFonts w:ascii="Arial" w:hAnsi="Arial" w:cs="Arial"/>
+          <w:sz w:val="24"/>
+          <w:szCs w:val="24"/>
+        </w:rPr>
+      </w:pPr>
+      <w:r>
+        <w:rPr>
+          <w:rFonts w:ascii="Arial" w:hAnsi="Arial" w:cs="Arial"/>
+          <w:sz w:val="24"/>
+          <w:szCs w:val="24"/>
+        </w:rPr>
+        <w:t xml:space="preserve">Criando comentários no </w:t>
+      </w:r>
+      <w:r>
+        <w:rPr>
+          <w:rFonts w:ascii="Arial" w:hAnsi="Arial" w:cs="Arial"/>
+          <w:sz w:val="24"/>
+          <w:szCs w:val="24"/>
+        </w:rPr>
+        <w:t>HTML</w:t>
       </w:r>
     </w:p>
     <w:p>
@@ -580,7 +670,29 @@
           <w:sz w:val="24"/>
           <w:szCs w:val="24"/>
         </w:rPr>
-        <w:t>O que é “head” e o que devemos colocar nela?</w:t>
+        <w:t>O que é “body”?</w:t>
+      </w:r>
+    </w:p>
+    <w:p>
+      <w:pPr>
+        <w:pStyle w:val="PargrafodaLista"/>
+        <w:numPr>
+          <w:ilvl w:val="0"/>
+          <w:numId w:val="1"/>
+        </w:numPr>
+        <w:rPr>
+          <w:rFonts w:ascii="Arial" w:hAnsi="Arial" w:cs="Arial"/>
+          <w:sz w:val="24"/>
+          <w:szCs w:val="24"/>
+        </w:rPr>
+      </w:pPr>
+      <w:r>
+        <w:rPr>
+          <w:rFonts w:ascii="Arial" w:hAnsi="Arial" w:cs="Arial"/>
+          <w:sz w:val="24"/>
+          <w:szCs w:val="24"/>
+        </w:rPr>
+        <w:t>Apresentando o site modelo para a aula.</w:t>
       </w:r>
     </w:p>
     <w:p>
@@ -602,23 +714,37 @@
           <w:sz w:val="24"/>
           <w:szCs w:val="24"/>
         </w:rPr>
-        <w:t xml:space="preserve">O que é </w:t>
-      </w:r>
-      <w:r>
-        <w:rPr>
-          <w:rFonts w:ascii="Arial" w:hAnsi="Arial" w:cs="Arial"/>
-          <w:sz w:val="24"/>
-          <w:szCs w:val="24"/>
-        </w:rPr>
-        <w:t>charset</w:t>
-      </w:r>
-      <w:r>
-        <w:rPr>
-          <w:rFonts w:ascii="Arial" w:hAnsi="Arial" w:cs="Arial"/>
-          <w:sz w:val="24"/>
-          <w:szCs w:val="24"/>
-        </w:rPr>
-        <w:t>?</w:t>
+        <w:t>Como</w:t>
+      </w:r>
+      <w:r>
+        <w:rPr>
+          <w:rFonts w:ascii="Arial" w:hAnsi="Arial" w:cs="Arial"/>
+          <w:sz w:val="24"/>
+          <w:szCs w:val="24"/>
+        </w:rPr>
+        <w:t xml:space="preserve"> desenhar template de site</w:t>
+      </w:r>
+    </w:p>
+    <w:p>
+      <w:pPr>
+        <w:pStyle w:val="PargrafodaLista"/>
+        <w:numPr>
+          <w:ilvl w:val="0"/>
+          <w:numId w:val="1"/>
+        </w:numPr>
+        <w:rPr>
+          <w:rFonts w:ascii="Arial" w:hAnsi="Arial" w:cs="Arial"/>
+          <w:sz w:val="24"/>
+          <w:szCs w:val="24"/>
+        </w:rPr>
+      </w:pPr>
+      <w:r>
+        <w:rPr>
+          <w:rFonts w:ascii="Arial" w:hAnsi="Arial" w:cs="Arial"/>
+          <w:sz w:val="24"/>
+          <w:szCs w:val="24"/>
+        </w:rPr>
+        <w:t>Planejando a estrutura do site</w:t>
       </w:r>
     </w:p>
     <w:p>
@@ -640,7 +766,67 @@
           <w:sz w:val="24"/>
           <w:szCs w:val="24"/>
         </w:rPr>
-        <w:t>Definindo um título para a página</w:t>
+        <w:t>Definindo a index</w:t>
+      </w:r>
+    </w:p>
+    <w:p>
+      <w:pPr>
+        <w:pStyle w:val="PargrafodaLista"/>
+        <w:numPr>
+          <w:ilvl w:val="0"/>
+          <w:numId w:val="1"/>
+        </w:numPr>
+        <w:rPr>
+          <w:rFonts w:ascii="Arial" w:hAnsi="Arial" w:cs="Arial"/>
+          <w:sz w:val="24"/>
+          <w:szCs w:val="24"/>
+        </w:rPr>
+      </w:pPr>
+      <w:r>
+        <w:rPr>
+          <w:rFonts w:ascii="Arial" w:hAnsi="Arial" w:cs="Arial"/>
+          <w:sz w:val="24"/>
+          <w:szCs w:val="24"/>
+        </w:rPr>
+        <w:t>O que é HTML semântico?</w:t>
+      </w:r>
+    </w:p>
+    <w:p>
+      <w:pPr>
+        <w:pStyle w:val="PargrafodaLista"/>
+        <w:numPr>
+          <w:ilvl w:val="0"/>
+          <w:numId w:val="1"/>
+        </w:numPr>
+        <w:rPr>
+          <w:rFonts w:ascii="Arial" w:hAnsi="Arial" w:cs="Arial"/>
+          <w:sz w:val="24"/>
+          <w:szCs w:val="24"/>
+        </w:rPr>
+      </w:pPr>
+      <w:r>
+        <w:rPr>
+          <w:rFonts w:ascii="Arial" w:hAnsi="Arial" w:cs="Arial"/>
+          <w:sz w:val="24"/>
+          <w:szCs w:val="24"/>
+        </w:rPr>
+        <w:t>Definind</w:t>
+      </w:r>
+      <w:r>
+        <w:rPr>
+          <w:rFonts w:ascii="Arial" w:hAnsi="Arial" w:cs="Arial"/>
+          <w:sz w:val="24"/>
+          <w:szCs w:val="24"/>
+        </w:rPr>
+        <w:t>o</w:t>
+      </w:r>
+      <w:r>
+        <w:rPr>
+          <w:rFonts w:ascii="Arial" w:hAnsi="Arial" w:cs="Arial"/>
+          <w:sz w:val="24"/>
+          <w:szCs w:val="24"/>
+        </w:rPr>
+        <w:t xml:space="preserve"> CSS</w:t>
       </w:r>
     </w:p>
     <w:p>
@@ -662,15 +848,81 @@
           <w:sz w:val="24"/>
           <w:szCs w:val="24"/>
         </w:rPr>
-        <w:t xml:space="preserve">Criando comentários no </w:t>
-      </w:r>
-      <w:r>
-        <w:rPr>
-          <w:rFonts w:ascii="Arial" w:hAnsi="Arial" w:cs="Arial"/>
-          <w:sz w:val="24"/>
-          <w:szCs w:val="24"/>
-        </w:rPr>
-        <w:t>HTML</w:t>
+        <w:t>Como aplicar CSS no HTML</w:t>
+      </w:r>
+    </w:p>
+    <w:p>
+      <w:pPr>
+        <w:pStyle w:val="PargrafodaLista"/>
+        <w:numPr>
+          <w:ilvl w:val="2"/>
+          <w:numId w:val="1"/>
+        </w:numPr>
+        <w:rPr>
+          <w:rFonts w:ascii="Arial" w:hAnsi="Arial" w:cs="Arial"/>
+          <w:sz w:val="24"/>
+          <w:szCs w:val="24"/>
+        </w:rPr>
+      </w:pPr>
+      <w:r>
+        <w:rPr>
+          <w:rFonts w:ascii="Arial" w:hAnsi="Arial" w:cs="Arial"/>
+          <w:sz w:val="24"/>
+          <w:szCs w:val="24"/>
+        </w:rPr>
+        <w:t>CSS dentro do HTML</w:t>
+      </w:r>
+    </w:p>
+    <w:p>
+      <w:pPr>
+        <w:pStyle w:val="PargrafodaLista"/>
+        <w:numPr>
+          <w:ilvl w:val="2"/>
+          <w:numId w:val="1"/>
+        </w:numPr>
+        <w:rPr>
+          <w:rFonts w:ascii="Arial" w:hAnsi="Arial" w:cs="Arial"/>
+          <w:sz w:val="24"/>
+          <w:szCs w:val="24"/>
+        </w:rPr>
+      </w:pPr>
+      <w:r>
+        <w:rPr>
+          <w:rFonts w:ascii="Arial" w:hAnsi="Arial" w:cs="Arial"/>
+          <w:sz w:val="24"/>
+          <w:szCs w:val="24"/>
+        </w:rPr>
+        <w:t>CSS na linha da tag</w:t>
+      </w:r>
+    </w:p>
+    <w:p>
+      <w:pPr>
+        <w:pStyle w:val="PargrafodaLista"/>
+        <w:numPr>
+          <w:ilvl w:val="2"/>
+          <w:numId w:val="1"/>
+        </w:numPr>
+        <w:rPr>
+          <w:rFonts w:ascii="Arial" w:hAnsi="Arial" w:cs="Arial"/>
+          <w:sz w:val="24"/>
+          <w:szCs w:val="24"/>
+        </w:rPr>
+      </w:pPr>
+      <w:r>
+        <w:rPr>
+          <w:rFonts w:ascii="Arial" w:hAnsi="Arial" w:cs="Arial"/>
+          <w:sz w:val="24"/>
+          <w:szCs w:val="24"/>
+        </w:rPr>
+        <w:t xml:space="preserve"> </w:t>
+      </w:r>
+      <w:r>
+        <w:rPr>
+          <w:rFonts w:ascii="Arial" w:hAnsi="Arial" w:cs="Arial"/>
+          <w:sz w:val="24"/>
+          <w:szCs w:val="24"/>
+        </w:rPr>
+        <w:t>CSS como arquivo separado</w:t>
       </w:r>
     </w:p>
     <w:p>
@@ -692,29 +944,7 @@
           <w:sz w:val="24"/>
           <w:szCs w:val="24"/>
         </w:rPr>
-        <w:t>O que é “body”?</w:t>
-      </w:r>
-    </w:p>
-    <w:p>
-      <w:pPr>
-        <w:pStyle w:val="PargrafodaLista"/>
-        <w:numPr>
-          <w:ilvl w:val="0"/>
-          <w:numId w:val="1"/>
-        </w:numPr>
-        <w:rPr>
-          <w:rFonts w:ascii="Arial" w:hAnsi="Arial" w:cs="Arial"/>
-          <w:sz w:val="24"/>
-          <w:szCs w:val="24"/>
-        </w:rPr>
-      </w:pPr>
-      <w:r>
-        <w:rPr>
-          <w:rFonts w:ascii="Arial" w:hAnsi="Arial" w:cs="Arial"/>
-          <w:sz w:val="24"/>
-          <w:szCs w:val="24"/>
-        </w:rPr>
-        <w:t>Apresentando o site modelo para a aula.</w:t>
+        <w:t>Criando o topo do site</w:t>
       </w:r>
     </w:p>
     <w:p>
@@ -736,37 +966,7 @@
           <w:sz w:val="24"/>
           <w:szCs w:val="24"/>
         </w:rPr>
-        <w:t>Como</w:t>
-      </w:r>
-      <w:r>
-        <w:rPr>
-          <w:rFonts w:ascii="Arial" w:hAnsi="Arial" w:cs="Arial"/>
-          <w:sz w:val="24"/>
-          <w:szCs w:val="24"/>
-        </w:rPr>
-        <w:t xml:space="preserve"> desenhar template de site</w:t>
-      </w:r>
-    </w:p>
-    <w:p>
-      <w:pPr>
-        <w:pStyle w:val="PargrafodaLista"/>
-        <w:numPr>
-          <w:ilvl w:val="0"/>
-          <w:numId w:val="1"/>
-        </w:numPr>
-        <w:rPr>
-          <w:rFonts w:ascii="Arial" w:hAnsi="Arial" w:cs="Arial"/>
-          <w:sz w:val="24"/>
-          <w:szCs w:val="24"/>
-        </w:rPr>
-      </w:pPr>
-      <w:r>
-        <w:rPr>
-          <w:rFonts w:ascii="Arial" w:hAnsi="Arial" w:cs="Arial"/>
-          <w:sz w:val="24"/>
-          <w:szCs w:val="24"/>
-        </w:rPr>
-        <w:t>Planejando a estrutura do site</w:t>
+        <w:t>O que é “header”?</w:t>
       </w:r>
     </w:p>
     <w:p>
@@ -788,67 +988,7 @@
           <w:sz w:val="24"/>
           <w:szCs w:val="24"/>
         </w:rPr>
-        <w:t>Definindo a index</w:t>
-      </w:r>
-    </w:p>
-    <w:p>
-      <w:pPr>
-        <w:pStyle w:val="PargrafodaLista"/>
-        <w:numPr>
-          <w:ilvl w:val="0"/>
-          <w:numId w:val="1"/>
-        </w:numPr>
-        <w:rPr>
-          <w:rFonts w:ascii="Arial" w:hAnsi="Arial" w:cs="Arial"/>
-          <w:sz w:val="24"/>
-          <w:szCs w:val="24"/>
-        </w:rPr>
-      </w:pPr>
-      <w:r>
-        <w:rPr>
-          <w:rFonts w:ascii="Arial" w:hAnsi="Arial" w:cs="Arial"/>
-          <w:sz w:val="24"/>
-          <w:szCs w:val="24"/>
-        </w:rPr>
-        <w:t>O que é HTML semântico?</w:t>
-      </w:r>
-    </w:p>
-    <w:p>
-      <w:pPr>
-        <w:pStyle w:val="PargrafodaLista"/>
-        <w:numPr>
-          <w:ilvl w:val="0"/>
-          <w:numId w:val="1"/>
-        </w:numPr>
-        <w:rPr>
-          <w:rFonts w:ascii="Arial" w:hAnsi="Arial" w:cs="Arial"/>
-          <w:sz w:val="24"/>
-          <w:szCs w:val="24"/>
-        </w:rPr>
-      </w:pPr>
-      <w:r>
-        <w:rPr>
-          <w:rFonts w:ascii="Arial" w:hAnsi="Arial" w:cs="Arial"/>
-          <w:sz w:val="24"/>
-          <w:szCs w:val="24"/>
-        </w:rPr>
-        <w:t>Definind</w:t>
-      </w:r>
-      <w:r>
-        <w:rPr>
-          <w:rFonts w:ascii="Arial" w:hAnsi="Arial" w:cs="Arial"/>
-          <w:sz w:val="24"/>
-          <w:szCs w:val="24"/>
-        </w:rPr>
-        <w:t>o</w:t>
-      </w:r>
-      <w:r>
-        <w:rPr>
-          <w:rFonts w:ascii="Arial" w:hAnsi="Arial" w:cs="Arial"/>
-          <w:sz w:val="24"/>
-          <w:szCs w:val="24"/>
-        </w:rPr>
-        <w:t xml:space="preserve"> CSS</w:t>
+        <w:t>Definindo DIV.</w:t>
       </w:r>
     </w:p>
     <w:p>
@@ -870,103 +1010,7 @@
           <w:sz w:val="24"/>
           <w:szCs w:val="24"/>
         </w:rPr>
-        <w:t>Como aplicar CSS no HTML</w:t>
-      </w:r>
-    </w:p>
-    <w:p>
-      <w:pPr>
-        <w:pStyle w:val="PargrafodaLista"/>
-        <w:numPr>
-          <w:ilvl w:val="2"/>
-          <w:numId w:val="1"/>
-        </w:numPr>
-        <w:rPr>
-          <w:rFonts w:ascii="Arial" w:hAnsi="Arial" w:cs="Arial"/>
-          <w:sz w:val="24"/>
-          <w:szCs w:val="24"/>
-        </w:rPr>
-      </w:pPr>
-      <w:r>
-        <w:rPr>
-          <w:rFonts w:ascii="Arial" w:hAnsi="Arial" w:cs="Arial"/>
-          <w:sz w:val="24"/>
-          <w:szCs w:val="24"/>
-        </w:rPr>
-        <w:t>CSS dentro do HTML</w:t>
-      </w:r>
-    </w:p>
-    <w:p>
-      <w:pPr>
-        <w:pStyle w:val="PargrafodaLista"/>
-        <w:numPr>
-          <w:ilvl w:val="2"/>
-          <w:numId w:val="1"/>
-        </w:numPr>
-        <w:rPr>
-          <w:rFonts w:ascii="Arial" w:hAnsi="Arial" w:cs="Arial"/>
-          <w:sz w:val="24"/>
-          <w:szCs w:val="24"/>
-        </w:rPr>
-      </w:pPr>
-      <w:r>
-        <w:rPr>
-          <w:rFonts w:ascii="Arial" w:hAnsi="Arial" w:cs="Arial"/>
-          <w:sz w:val="24"/>
-          <w:szCs w:val="24"/>
-        </w:rPr>
-        <w:t>CSS na linha da tag</w:t>
-      </w:r>
-    </w:p>
-    <w:p>
-      <w:pPr>
-        <w:pStyle w:val="PargrafodaLista"/>
-        <w:numPr>
-          <w:ilvl w:val="2"/>
-          <w:numId w:val="1"/>
-        </w:numPr>
-        <w:rPr>
-          <w:rFonts w:ascii="Arial" w:hAnsi="Arial" w:cs="Arial"/>
-          <w:sz w:val="24"/>
-          <w:szCs w:val="24"/>
-        </w:rPr>
-      </w:pPr>
-      <w:r>
-        <w:rPr>
-          <w:rFonts w:ascii="Arial" w:hAnsi="Arial" w:cs="Arial"/>
-          <w:sz w:val="24"/>
-          <w:szCs w:val="24"/>
-        </w:rPr>
-        <w:t xml:space="preserve"> </w:t>
-      </w:r>
-      <w:r>
-        <w:rPr>
-          <w:rFonts w:ascii="Arial" w:hAnsi="Arial" w:cs="Arial"/>
-          <w:sz w:val="24"/>
-          <w:szCs w:val="24"/>
-        </w:rPr>
-        <w:t>CSS como arquivo separado</w:t>
-      </w:r>
-    </w:p>
-    <w:p>
-      <w:pPr>
-        <w:pStyle w:val="PargrafodaLista"/>
-        <w:numPr>
-          <w:ilvl w:val="0"/>
-          <w:numId w:val="1"/>
-        </w:numPr>
-        <w:rPr>
-          <w:rFonts w:ascii="Arial" w:hAnsi="Arial" w:cs="Arial"/>
-          <w:sz w:val="24"/>
-          <w:szCs w:val="24"/>
-        </w:rPr>
-      </w:pPr>
-      <w:r>
-        <w:rPr>
-          <w:rFonts w:ascii="Arial" w:hAnsi="Arial" w:cs="Arial"/>
-          <w:sz w:val="24"/>
-          <w:szCs w:val="24"/>
-        </w:rPr>
-        <w:t>Criando o topo do site</w:t>
+        <w:t>Definindo altura e largura</w:t>
       </w:r>
     </w:p>
     <w:p>
@@ -988,7 +1032,7 @@
           <w:sz w:val="24"/>
           <w:szCs w:val="24"/>
         </w:rPr>
-        <w:t>O que é “header”?</w:t>
+        <w:t>Trabalhando com cores</w:t>
       </w:r>
     </w:p>
     <w:p>
@@ -1010,73 +1054,7 @@
           <w:sz w:val="24"/>
           <w:szCs w:val="24"/>
         </w:rPr>
-        <w:t>Definindo DIV.</w:t>
-      </w:r>
-    </w:p>
-    <w:p>
-      <w:pPr>
-        <w:pStyle w:val="PargrafodaLista"/>
-        <w:numPr>
-          <w:ilvl w:val="1"/>
-          <w:numId w:val="1"/>
-        </w:numPr>
-        <w:rPr>
-          <w:rFonts w:ascii="Arial" w:hAnsi="Arial" w:cs="Arial"/>
-          <w:sz w:val="24"/>
-          <w:szCs w:val="24"/>
-        </w:rPr>
-      </w:pPr>
-      <w:r>
-        <w:rPr>
-          <w:rFonts w:ascii="Arial" w:hAnsi="Arial" w:cs="Arial"/>
-          <w:sz w:val="24"/>
-          <w:szCs w:val="24"/>
-        </w:rPr>
-        <w:t>Definindo altura e largura</w:t>
-      </w:r>
-    </w:p>
-    <w:p>
-      <w:pPr>
-        <w:pStyle w:val="PargrafodaLista"/>
-        <w:numPr>
-          <w:ilvl w:val="1"/>
-          <w:numId w:val="1"/>
-        </w:numPr>
-        <w:rPr>
-          <w:rFonts w:ascii="Arial" w:hAnsi="Arial" w:cs="Arial"/>
-          <w:sz w:val="24"/>
-          <w:szCs w:val="24"/>
-        </w:rPr>
-      </w:pPr>
-      <w:r>
-        <w:rPr>
-          <w:rFonts w:ascii="Arial" w:hAnsi="Arial" w:cs="Arial"/>
-          <w:sz w:val="24"/>
-          <w:szCs w:val="24"/>
-        </w:rPr>
         <w:lastRenderedPageBreak/>
-        <w:t>Trabalhando com cores</w:t>
-      </w:r>
-    </w:p>
-    <w:p>
-      <w:pPr>
-        <w:pStyle w:val="PargrafodaLista"/>
-        <w:numPr>
-          <w:ilvl w:val="1"/>
-          <w:numId w:val="1"/>
-        </w:numPr>
-        <w:rPr>
-          <w:rFonts w:ascii="Arial" w:hAnsi="Arial" w:cs="Arial"/>
-          <w:sz w:val="24"/>
-          <w:szCs w:val="24"/>
-        </w:rPr>
-      </w:pPr>
-      <w:r>
-        <w:rPr>
-          <w:rFonts w:ascii="Arial" w:hAnsi="Arial" w:cs="Arial"/>
-          <w:sz w:val="24"/>
-          <w:szCs w:val="24"/>
-        </w:rPr>
         <w:t>Inserindo imagens</w:t>
       </w:r>
     </w:p>
@@ -6757,7 +6735,7 @@
           </mc:Choice>
           <mc:Fallback>
             <w:pict>
-              <v:rect w14:anchorId="0D79BA3B" id="Retângulo 28" o:spid="_x0000_s1026" style="position:absolute;margin-left:-.15pt;margin-top:140.4pt;width:84.25pt;height:68.6pt;z-index:251669504;visibility:visible;mso-wrap-style:square;mso-wrap-distance-left:9pt;mso-wrap-distance-top:0;mso-wrap-distance-right:9pt;mso-wrap-distance-bottom:0;mso-position-horizontal:absolute;mso-position-horizontal-relative:text;mso-position-vertical:absolute;mso-position-vertical-relative:text;v-text-anchor:middle" o:gfxdata="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" filled="f" strokecolor="red" strokeweight="1pt"/>
+              <v:rect w14:anchorId="6B8F2261" id="Retângulo 28" o:spid="_x0000_s1026" style="position:absolute;margin-left:-.15pt;margin-top:140.4pt;width:84.25pt;height:68.6pt;z-index:251669504;visibility:visible;mso-wrap-style:square;mso-wrap-distance-left:9pt;mso-wrap-distance-top:0;mso-wrap-distance-right:9pt;mso-wrap-distance-bottom:0;mso-position-horizontal:absolute;mso-position-horizontal-relative:text;mso-position-vertical:absolute;mso-position-vertical-relative:text;v-text-anchor:middle" o:gfxdata="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" filled="f" strokecolor="red" strokeweight="1pt"/>
             </w:pict>
           </mc:Fallback>
         </mc:AlternateContent>
@@ -6953,17 +6931,2715 @@
         </w:rPr>
         <w:t>Logo após clicaremos na opção de Commit to master, ou seja, envie para o master.</w:t>
       </w:r>
+    </w:p>
+    <w:p>
+      <w:pPr>
+        <w:rPr>
+          <w:rFonts w:ascii="Arial" w:hAnsi="Arial" w:cs="Arial"/>
+          <w:sz w:val="24"/>
+          <w:szCs w:val="24"/>
+        </w:rPr>
+      </w:pPr>
+    </w:p>
+    <w:p>
+      <w:pPr>
+        <w:rPr>
+          <w:rFonts w:ascii="Arial" w:hAnsi="Arial" w:cs="Arial"/>
+          <w:sz w:val="24"/>
+          <w:szCs w:val="24"/>
+        </w:rPr>
+      </w:pPr>
+    </w:p>
+    <w:p>
+      <w:pPr>
+        <w:rPr>
+          <w:rFonts w:ascii="Arial" w:hAnsi="Arial" w:cs="Arial"/>
+          <w:sz w:val="24"/>
+          <w:szCs w:val="24"/>
+        </w:rPr>
+      </w:pPr>
+      <w:r>
+        <w:rPr>
+          <w:rFonts w:ascii="Arial" w:hAnsi="Arial" w:cs="Arial"/>
+          <w:sz w:val="24"/>
+          <w:szCs w:val="24"/>
+        </w:rPr>
+        <w:t>A princípio isso é tudo que devemos saber, durante o curso surgirá novas dicas.</w:t>
+      </w:r>
+    </w:p>
+    <w:p>
+      <w:pPr>
+        <w:rPr>
+          <w:rFonts w:ascii="Arial" w:hAnsi="Arial" w:cs="Arial"/>
+          <w:sz w:val="24"/>
+          <w:szCs w:val="24"/>
+        </w:rPr>
+      </w:pPr>
+      <w:r>
+        <w:rPr>
+          <w:rFonts w:ascii="Arial" w:hAnsi="Arial" w:cs="Arial"/>
+          <w:sz w:val="24"/>
+          <w:szCs w:val="24"/>
+        </w:rPr>
+        <w:t xml:space="preserve">Importante: Usaremos bastante os repositórios locais </w:t>
+      </w:r>
+      <w:r>
+        <w:rPr>
+          <w:rFonts w:ascii="Arial" w:hAnsi="Arial" w:cs="Arial"/>
+          <w:sz w:val="24"/>
+          <w:szCs w:val="24"/>
+        </w:rPr>
+        <w:t xml:space="preserve">e o remoto. </w:t>
+      </w:r>
+    </w:p>
+    <w:p>
+      <w:pPr>
+        <w:rPr>
+          <w:rFonts w:ascii="Arial" w:hAnsi="Arial" w:cs="Arial"/>
+          <w:sz w:val="24"/>
+          <w:szCs w:val="24"/>
+        </w:rPr>
+      </w:pPr>
+    </w:p>
+    <w:p>
+      <w:pPr>
+        <w:rPr>
+          <w:rFonts w:ascii="Arial" w:hAnsi="Arial" w:cs="Arial"/>
+          <w:sz w:val="24"/>
+          <w:szCs w:val="24"/>
+        </w:rPr>
+      </w:pPr>
+      <w:r>
+        <w:rPr>
+          <w:rFonts w:ascii="Arial" w:hAnsi="Arial" w:cs="Arial"/>
+          <w:sz w:val="24"/>
+          <w:szCs w:val="24"/>
+        </w:rPr>
+        <w:br w:type="page"/>
+      </w:r>
+    </w:p>
+    <w:p>
+      <w:pPr>
+        <w:pStyle w:val="Ttulo1"/>
+      </w:pPr>
+      <w:r>
+        <w:lastRenderedPageBreak/>
+        <w:t>Vamos agora começar a estudar o HTML</w:t>
+      </w:r>
+    </w:p>
+    <w:p>
+      <w:pPr>
+        <w:rPr>
+          <w:rFonts w:ascii="Arial" w:hAnsi="Arial" w:cs="Arial"/>
+          <w:sz w:val="24"/>
+          <w:szCs w:val="24"/>
+        </w:rPr>
+      </w:pPr>
+      <w:r>
+        <w:rPr>
+          <w:rFonts w:ascii="Arial" w:hAnsi="Arial" w:cs="Arial"/>
+          <w:sz w:val="24"/>
+          <w:szCs w:val="24"/>
+        </w:rPr>
+        <w:t xml:space="preserve">Lembra de quando falamos de HTML? </w:t>
+      </w:r>
+    </w:p>
+    <w:p>
+      <w:pPr>
+        <w:rPr>
+          <w:rFonts w:ascii="Arial" w:hAnsi="Arial" w:cs="Arial"/>
+          <w:sz w:val="24"/>
+          <w:szCs w:val="24"/>
+        </w:rPr>
+      </w:pPr>
+      <w:r>
+        <w:rPr>
+          <w:rFonts w:ascii="Arial" w:hAnsi="Arial" w:cs="Arial"/>
+          <w:sz w:val="24"/>
+          <w:szCs w:val="24"/>
+        </w:rPr>
+        <w:t>Definimos ele como uma linguagem de marcação, portanto é fundamental entender que ele não é usado como linguagem de programação.</w:t>
+      </w:r>
+    </w:p>
+    <w:p>
+      <w:pPr>
+        <w:rPr>
+          <w:rFonts w:ascii="Arial" w:hAnsi="Arial" w:cs="Arial"/>
+          <w:sz w:val="24"/>
+          <w:szCs w:val="24"/>
+        </w:rPr>
+      </w:pPr>
+      <w:r>
+        <w:rPr>
+          <w:rFonts w:ascii="Arial" w:hAnsi="Arial" w:cs="Arial"/>
+          <w:sz w:val="24"/>
+          <w:szCs w:val="24"/>
+        </w:rPr>
+        <w:t xml:space="preserve">O HTML serve para posicionar o texto da sua página, definindo a função de cada um dos elementos desse texto. </w:t>
+      </w:r>
+    </w:p>
+    <w:p>
+      <w:pPr>
+        <w:rPr>
+          <w:rFonts w:ascii="Arial" w:hAnsi="Arial" w:cs="Arial"/>
+          <w:sz w:val="24"/>
+          <w:szCs w:val="24"/>
+        </w:rPr>
+      </w:pPr>
+      <w:r>
+        <w:rPr>
+          <w:rFonts w:ascii="Arial" w:hAnsi="Arial" w:cs="Arial"/>
+          <w:sz w:val="24"/>
+          <w:szCs w:val="24"/>
+        </w:rPr>
+        <w:t xml:space="preserve">De uma forma mais clara: ele define quem é o título principal e os subtítulos, define quem é o cabeçalho da </w:t>
+      </w:r>
+      <w:r>
+        <w:rPr>
+          <w:rFonts w:ascii="Arial" w:hAnsi="Arial" w:cs="Arial"/>
+          <w:sz w:val="24"/>
+          <w:szCs w:val="24"/>
+        </w:rPr>
+        <w:t>e o rodapé, assim por diante.</w:t>
+      </w:r>
+    </w:p>
+    <w:p>
+      <w:pPr>
+        <w:rPr>
+          <w:rFonts w:ascii="Arial" w:hAnsi="Arial" w:cs="Arial"/>
+          <w:sz w:val="24"/>
+          <w:szCs w:val="24"/>
+        </w:rPr>
+      </w:pPr>
+      <w:r>
+        <w:rPr>
+          <w:rFonts w:ascii="Arial" w:hAnsi="Arial" w:cs="Arial"/>
+          <w:sz w:val="24"/>
+          <w:szCs w:val="24"/>
+        </w:rPr>
+        <w:t>Vamos ver a estrutura básica do HTML, mas</w:t>
+      </w:r>
+      <w:r>
+        <w:rPr>
+          <w:rFonts w:ascii="Arial" w:hAnsi="Arial" w:cs="Arial"/>
+          <w:sz w:val="24"/>
+          <w:szCs w:val="24"/>
+        </w:rPr>
+        <w:t xml:space="preserve"> para isso vamos até o VSCode criar um arquivo com o nome de index.html.</w:t>
+      </w:r>
+    </w:p>
+    <w:p>
+      <w:pPr>
+        <w:rPr>
+          <w:rFonts w:ascii="Arial" w:hAnsi="Arial" w:cs="Arial"/>
+          <w:sz w:val="24"/>
+          <w:szCs w:val="24"/>
+        </w:rPr>
+      </w:pPr>
+      <w:r>
+        <w:rPr>
+          <w:rFonts w:ascii="Arial" w:hAnsi="Arial" w:cs="Arial"/>
+          <w:sz w:val="24"/>
+          <w:szCs w:val="24"/>
+        </w:rPr>
+        <w:t>Na sua aula de informática básica foi ensinado extensão de arquivo, por isso não entrarei em detalhes, qualquer dúvida consulte seu professor.</w:t>
+      </w:r>
+    </w:p>
+    <w:p>
+      <w:pPr>
+        <w:rPr>
+          <w:rFonts w:ascii="Arial" w:hAnsi="Arial" w:cs="Arial"/>
+          <w:sz w:val="24"/>
+          <w:szCs w:val="24"/>
+        </w:rPr>
+      </w:pPr>
+      <w:r>
+        <w:rPr>
+          <w:noProof/>
+          <w:lang w:eastAsia="pt-BR"/>
+        </w:rPr>
+        <mc:AlternateContent>
+          <mc:Choice Requires="wps">
+            <w:drawing>
+              <wp:anchor distT="0" distB="0" distL="114300" distR="114300" simplePos="0" relativeHeight="251672576" behindDoc="0" locked="0" layoutInCell="1" allowOverlap="1">
+                <wp:simplePos x="0" y="0"/>
+                <wp:positionH relativeFrom="column">
+                  <wp:posOffset>783171</wp:posOffset>
+                </wp:positionH>
+                <wp:positionV relativeFrom="paragraph">
+                  <wp:posOffset>283055</wp:posOffset>
+                </wp:positionV>
+                <wp:extent cx="2760452" cy="741872"/>
+                <wp:effectExtent l="0" t="0" r="78105" b="77470"/>
+                <wp:wrapNone/>
+                <wp:docPr id="31" name="Conector de Seta Reta 31"/>
+                <wp:cNvGraphicFramePr/>
+                <a:graphic xmlns:a="http://schemas.openxmlformats.org/drawingml/2006/main">
+                  <a:graphicData uri="http://schemas.microsoft.com/office/word/2010/wordprocessingShape">
+                    <wps:wsp>
+                      <wps:cNvCnPr/>
+                      <wps:spPr>
+                        <a:xfrm>
+                          <a:off x="0" y="0"/>
+                          <a:ext cx="2760452" cy="741872"/>
+                        </a:xfrm>
+                        <a:prstGeom prst="straightConnector1">
+                          <a:avLst/>
+                        </a:prstGeom>
+                        <a:ln>
+                          <a:tailEnd type="triangle"/>
+                        </a:ln>
+                      </wps:spPr>
+                      <wps:style>
+                        <a:lnRef idx="1">
+                          <a:schemeClr val="accent2"/>
+                        </a:lnRef>
+                        <a:fillRef idx="0">
+                          <a:schemeClr val="accent2"/>
+                        </a:fillRef>
+                        <a:effectRef idx="0">
+                          <a:schemeClr val="accent2"/>
+                        </a:effectRef>
+                        <a:fontRef idx="minor">
+                          <a:schemeClr val="tx1"/>
+                        </a:fontRef>
+                      </wps:style>
+                      <wps:bodyPr/>
+                    </wps:wsp>
+                  </a:graphicData>
+                </a:graphic>
+                <wp14:sizeRelH relativeFrom="margin">
+                  <wp14:pctWidth>0</wp14:pctWidth>
+                </wp14:sizeRelH>
+                <wp14:sizeRelV relativeFrom="margin">
+                  <wp14:pctHeight>0</wp14:pctHeight>
+                </wp14:sizeRelV>
+              </wp:anchor>
+            </w:drawing>
+          </mc:Choice>
+          <mc:Fallback>
+            <w:pict>
+              <v:shapetype w14:anchorId="1F67FC80" id="_x0000_t32" coordsize="21600,21600" o:spt="32" o:oned="t" path="m,l21600,21600e" filled="f">
+                <v:path arrowok="t" fillok="f" o:connecttype="none"/>
+                <o:lock v:ext="edit" shapetype="t"/>
+              </v:shapetype>
+              <v:shape id="Conector de Seta Reta 31" o:spid="_x0000_s1026" type="#_x0000_t32" style="position:absolute;margin-left:61.65pt;margin-top:22.3pt;width:217.35pt;height:58.4pt;z-index:251672576;visibility:visible;mso-wrap-style:square;mso-width-percent:0;mso-height-percent:0;mso-wrap-distance-left:9pt;mso-wrap-distance-top:0;mso-wrap-distance-right:9pt;mso-wrap-distance-bottom:0;mso-position-horizontal:absolute;mso-position-horizontal-relative:text;mso-position-vertical:absolute;mso-position-vertical-relative:text;mso-width-percent:0;mso-height-percent:0;mso-width-relative:margin;mso-height-relative:margin" o:gfxdata="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" strokecolor="#ed7d31 [3205]" strokeweight=".5pt">
+                <v:stroke endarrow="block" joinstyle="miter"/>
+              </v:shape>
+            </w:pict>
+          </mc:Fallback>
+        </mc:AlternateContent>
+      </w:r>
+      <w:r>
+        <w:rPr>
+          <w:noProof/>
+          <w:lang w:eastAsia="pt-BR"/>
+        </w:rPr>
+        <w:drawing>
+          <wp:anchor distT="0" distB="0" distL="114300" distR="114300" simplePos="0" relativeHeight="251671552" behindDoc="1" locked="0" layoutInCell="1" allowOverlap="1">
+            <wp:simplePos x="0" y="0"/>
+            <wp:positionH relativeFrom="column">
+              <wp:posOffset>-1833</wp:posOffset>
+            </wp:positionH>
+            <wp:positionV relativeFrom="paragraph">
+              <wp:posOffset>-1617</wp:posOffset>
+            </wp:positionV>
+            <wp:extent cx="3614468" cy="2891489"/>
+            <wp:effectExtent l="0" t="0" r="5080" b="4445"/>
+            <wp:wrapTight wrapText="bothSides">
+              <wp:wrapPolygon edited="0">
+                <wp:start x="0" y="0"/>
+                <wp:lineTo x="0" y="21491"/>
+                <wp:lineTo x="21517" y="21491"/>
+                <wp:lineTo x="21517" y="0"/>
+                <wp:lineTo x="0" y="0"/>
+              </wp:wrapPolygon>
+            </wp:wrapTight>
+            <wp:docPr id="30" name="Imagem 30"/>
+            <wp:cNvGraphicFramePr>
+              <a:graphicFrameLocks xmlns:a="http://schemas.openxmlformats.org/drawingml/2006/main" noChangeAspect="1"/>
+            </wp:cNvGraphicFramePr>
+            <a:graphic xmlns:a="http://schemas.openxmlformats.org/drawingml/2006/main">
+              <a:graphicData uri="http://schemas.openxmlformats.org/drawingml/2006/picture">
+                <pic:pic xmlns:pic="http://schemas.openxmlformats.org/drawingml/2006/picture">
+                  <pic:nvPicPr>
+                    <pic:cNvPr id="1" name=""/>
+                    <pic:cNvPicPr/>
+                  </pic:nvPicPr>
+                  <pic:blipFill>
+                    <a:blip r:embed="rId34" cstate="print">
+                      <a:extLst>
+                        <a:ext uri="{28A0092B-C50C-407E-A947-70E740481C1C}">
+                          <a14:useLocalDpi xmlns:a14="http://schemas.microsoft.com/office/drawing/2010/main" val="0"/>
+                        </a:ext>
+                      </a:extLst>
+                    </a:blip>
+                    <a:stretch>
+                      <a:fillRect/>
+                    </a:stretch>
+                  </pic:blipFill>
+                  <pic:spPr>
+                    <a:xfrm>
+                      <a:off x="0" y="0"/>
+                      <a:ext cx="3614468" cy="2891489"/>
+                    </a:xfrm>
+                    <a:prstGeom prst="rect">
+                      <a:avLst/>
+                    </a:prstGeom>
+                  </pic:spPr>
+                </pic:pic>
+              </a:graphicData>
+            </a:graphic>
+          </wp:anchor>
+        </w:drawing>
+      </w:r>
+      <w:r>
+        <w:rPr>
+          <w:rFonts w:ascii="Arial" w:hAnsi="Arial" w:cs="Arial"/>
+          <w:sz w:val="24"/>
+          <w:szCs w:val="24"/>
+        </w:rPr>
+        <w:t>Logo após a criação do arquivo index, o VSCode abrirá uma guia.</w:t>
+      </w:r>
+    </w:p>
+    <w:p>
+      <w:pPr>
+        <w:rPr>
+          <w:rFonts w:ascii="Arial" w:hAnsi="Arial" w:cs="Arial"/>
+          <w:sz w:val="24"/>
+          <w:szCs w:val="24"/>
+        </w:rPr>
+      </w:pPr>
+      <w:r>
+        <w:rPr>
+          <w:rFonts w:ascii="Arial" w:hAnsi="Arial" w:cs="Arial"/>
+          <w:sz w:val="24"/>
+          <w:szCs w:val="24"/>
+        </w:rPr>
+        <w:t>Observação importante:</w:t>
+      </w:r>
+    </w:p>
+    <w:p>
+      <w:pPr>
+        <w:pStyle w:val="PargrafodaLista"/>
+        <w:numPr>
+          <w:ilvl w:val="0"/>
+          <w:numId w:val="6"/>
+        </w:numPr>
+        <w:rPr>
+          <w:rFonts w:ascii="Arial" w:hAnsi="Arial" w:cs="Arial"/>
+          <w:sz w:val="24"/>
+          <w:szCs w:val="24"/>
+        </w:rPr>
+      </w:pPr>
+      <w:r>
+        <w:rPr>
+          <w:rFonts w:ascii="Arial" w:hAnsi="Arial" w:cs="Arial"/>
+          <w:sz w:val="24"/>
+          <w:szCs w:val="24"/>
+        </w:rPr>
+        <w:t>O primeiro botão cria um arquivo</w:t>
+      </w:r>
+    </w:p>
+    <w:p>
+      <w:pPr>
+        <w:pStyle w:val="PargrafodaLista"/>
+        <w:numPr>
+          <w:ilvl w:val="0"/>
+          <w:numId w:val="6"/>
+        </w:numPr>
+        <w:rPr>
+          <w:rFonts w:ascii="Arial" w:hAnsi="Arial" w:cs="Arial"/>
+          <w:sz w:val="24"/>
+          <w:szCs w:val="24"/>
+        </w:rPr>
+      </w:pPr>
+      <w:r>
+        <w:rPr>
+          <w:rFonts w:ascii="Arial" w:hAnsi="Arial" w:cs="Arial"/>
+          <w:sz w:val="24"/>
+          <w:szCs w:val="24"/>
+        </w:rPr>
+        <w:t>Não entre dentro de nenhuma pasta, caso contrário criará o arquivo dentro dela. Cuidado com isso.</w:t>
+      </w:r>
+    </w:p>
+    <w:p>
+      <w:pPr>
+        <w:pStyle w:val="PargrafodaLista"/>
+        <w:numPr>
+          <w:ilvl w:val="0"/>
+          <w:numId w:val="6"/>
+        </w:numPr>
+        <w:rPr>
+          <w:rFonts w:ascii="Arial" w:hAnsi="Arial" w:cs="Arial"/>
+          <w:sz w:val="24"/>
+          <w:szCs w:val="24"/>
+        </w:rPr>
+      </w:pPr>
+      <w:r>
+        <w:rPr>
+          <w:rFonts w:ascii="Arial" w:hAnsi="Arial" w:cs="Arial"/>
+          <w:sz w:val="24"/>
+          <w:szCs w:val="24"/>
+        </w:rPr>
+        <w:t>Todos os arquivos terão a sua extensão mostrada, quando isso não acontecer, estaremos vendo uma pasta e não um arquivo.</w:t>
+      </w:r>
+    </w:p>
+    <w:p>
+      <w:pPr>
+        <w:rPr>
+          <w:rFonts w:ascii="Arial" w:hAnsi="Arial" w:cs="Arial"/>
+          <w:sz w:val="24"/>
+          <w:szCs w:val="24"/>
+        </w:rPr>
+      </w:pPr>
+      <w:r>
+        <w:rPr>
+          <w:noProof/>
+          <w:lang w:eastAsia="pt-BR"/>
+        </w:rPr>
+        <w:drawing>
+          <wp:anchor distT="0" distB="0" distL="114300" distR="114300" simplePos="0" relativeHeight="251673600" behindDoc="1" locked="0" layoutInCell="1" allowOverlap="1">
+            <wp:simplePos x="0" y="0"/>
+            <wp:positionH relativeFrom="column">
+              <wp:posOffset>-1833</wp:posOffset>
+            </wp:positionH>
+            <wp:positionV relativeFrom="paragraph">
+              <wp:posOffset>443</wp:posOffset>
+            </wp:positionV>
+            <wp:extent cx="3407535" cy="2725947"/>
+            <wp:effectExtent l="0" t="0" r="2540" b="0"/>
+            <wp:wrapTight wrapText="bothSides">
+              <wp:wrapPolygon edited="0">
+                <wp:start x="0" y="0"/>
+                <wp:lineTo x="0" y="21439"/>
+                <wp:lineTo x="21495" y="21439"/>
+                <wp:lineTo x="21495" y="0"/>
+                <wp:lineTo x="0" y="0"/>
+              </wp:wrapPolygon>
+            </wp:wrapTight>
+            <wp:docPr id="33" name="Imagem 33"/>
+            <wp:cNvGraphicFramePr>
+              <a:graphicFrameLocks xmlns:a="http://schemas.openxmlformats.org/drawingml/2006/main" noChangeAspect="1"/>
+            </wp:cNvGraphicFramePr>
+            <a:graphic xmlns:a="http://schemas.openxmlformats.org/drawingml/2006/main">
+              <a:graphicData uri="http://schemas.openxmlformats.org/drawingml/2006/picture">
+                <pic:pic xmlns:pic="http://schemas.openxmlformats.org/drawingml/2006/picture">
+                  <pic:nvPicPr>
+                    <pic:cNvPr id="1" name=""/>
+                    <pic:cNvPicPr/>
+                  </pic:nvPicPr>
+                  <pic:blipFill>
+                    <a:blip r:embed="rId35" cstate="print">
+                      <a:extLst>
+                        <a:ext uri="{28A0092B-C50C-407E-A947-70E740481C1C}">
+                          <a14:useLocalDpi xmlns:a14="http://schemas.microsoft.com/office/drawing/2010/main" val="0"/>
+                        </a:ext>
+                      </a:extLst>
+                    </a:blip>
+                    <a:stretch>
+                      <a:fillRect/>
+                    </a:stretch>
+                  </pic:blipFill>
+                  <pic:spPr>
+                    <a:xfrm>
+                      <a:off x="0" y="0"/>
+                      <a:ext cx="3407535" cy="2725947"/>
+                    </a:xfrm>
+                    <a:prstGeom prst="rect">
+                      <a:avLst/>
+                    </a:prstGeom>
+                  </pic:spPr>
+                </pic:pic>
+              </a:graphicData>
+            </a:graphic>
+          </wp:anchor>
+        </w:drawing>
+      </w:r>
+      <w:r>
+        <w:rPr>
+          <w:rFonts w:ascii="Arial" w:hAnsi="Arial" w:cs="Arial"/>
+          <w:sz w:val="24"/>
+          <w:szCs w:val="24"/>
+        </w:rPr>
+        <w:t>Digite html na barra da nova guia e escolha a opção “html: 5”.</w:t>
+      </w:r>
+    </w:p>
+    <w:p>
+      <w:pPr>
+        <w:rPr>
+          <w:rFonts w:ascii="Arial" w:hAnsi="Arial" w:cs="Arial"/>
+          <w:sz w:val="24"/>
+          <w:szCs w:val="24"/>
+        </w:rPr>
+      </w:pPr>
+      <w:r>
+        <w:rPr>
+          <w:rFonts w:ascii="Arial" w:hAnsi="Arial" w:cs="Arial"/>
+          <w:sz w:val="24"/>
+          <w:szCs w:val="24"/>
+        </w:rPr>
+        <w:t>Será criado uma estrutura básica, vamos analisar cada item dela.</w:t>
+      </w:r>
+    </w:p>
+    <w:p>
+      <w:pPr>
+        <w:rPr>
+          <w:rFonts w:ascii="Arial" w:hAnsi="Arial" w:cs="Arial"/>
+          <w:sz w:val="24"/>
+          <w:szCs w:val="24"/>
+        </w:rPr>
+      </w:pPr>
+    </w:p>
+    <w:p>
+      <w:pPr>
+        <w:rPr>
+          <w:rFonts w:ascii="Arial" w:hAnsi="Arial" w:cs="Arial"/>
+          <w:sz w:val="24"/>
+          <w:szCs w:val="24"/>
+        </w:rPr>
+      </w:pPr>
+    </w:p>
+    <w:p>
+      <w:pPr>
+        <w:rPr>
+          <w:rFonts w:ascii="Arial" w:hAnsi="Arial" w:cs="Arial"/>
+          <w:sz w:val="24"/>
+          <w:szCs w:val="24"/>
+        </w:rPr>
+      </w:pPr>
+    </w:p>
+    <w:p>
+      <w:pPr>
+        <w:rPr>
+          <w:rFonts w:ascii="Arial" w:hAnsi="Arial" w:cs="Arial"/>
+          <w:sz w:val="24"/>
+          <w:szCs w:val="24"/>
+        </w:rPr>
+      </w:pPr>
+    </w:p>
+    <w:p>
+      <w:pPr>
+        <w:rPr>
+          <w:rFonts w:ascii="Arial" w:hAnsi="Arial" w:cs="Arial"/>
+          <w:sz w:val="24"/>
+          <w:szCs w:val="24"/>
+        </w:rPr>
+      </w:pPr>
+    </w:p>
+    <w:p>
+      <w:pPr>
+        <w:shd w:val="clear" w:color="auto" w:fill="1F1F1F"/>
+        <w:spacing w:after="0" w:line="285" w:lineRule="atLeast"/>
+        <w:rPr>
+          <w:rFonts w:ascii="Consolas" w:eastAsia="Times New Roman" w:hAnsi="Consolas" w:cs="Times New Roman"/>
+          <w:color w:val="CCCCCC"/>
+          <w:sz w:val="21"/>
+          <w:szCs w:val="21"/>
+          <w:lang w:eastAsia="pt-BR"/>
+        </w:rPr>
+      </w:pPr>
+      <w:r>
+        <w:rPr>
+          <w:rFonts w:ascii="Consolas" w:eastAsia="Times New Roman" w:hAnsi="Consolas" w:cs="Times New Roman"/>
+          <w:color w:val="808080"/>
+          <w:sz w:val="21"/>
+          <w:szCs w:val="21"/>
+          <w:lang w:eastAsia="pt-BR"/>
+        </w:rPr>
+        <w:lastRenderedPageBreak/>
+        <w:t xml:space="preserve">1º </w:t>
+      </w:r>
+      <w:r>
+        <w:rPr>
+          <w:rFonts w:ascii="Consolas" w:eastAsia="Times New Roman" w:hAnsi="Consolas" w:cs="Times New Roman"/>
+          <w:color w:val="808080"/>
+          <w:sz w:val="21"/>
+          <w:szCs w:val="21"/>
+          <w:lang w:eastAsia="pt-BR"/>
+        </w:rPr>
+        <w:t>&lt;!</w:t>
+      </w:r>
+      <w:r>
+        <w:rPr>
+          <w:rFonts w:ascii="Consolas" w:eastAsia="Times New Roman" w:hAnsi="Consolas" w:cs="Times New Roman"/>
+          <w:color w:val="569CD6"/>
+          <w:sz w:val="21"/>
+          <w:szCs w:val="21"/>
+          <w:lang w:eastAsia="pt-BR"/>
+        </w:rPr>
+        <w:t>DOCTYPE</w:t>
+      </w:r>
+      <w:r>
+        <w:rPr>
+          <w:rFonts w:ascii="Consolas" w:eastAsia="Times New Roman" w:hAnsi="Consolas" w:cs="Times New Roman"/>
+          <w:color w:val="CCCCCC"/>
+          <w:sz w:val="21"/>
+          <w:szCs w:val="21"/>
+          <w:lang w:eastAsia="pt-BR"/>
+        </w:rPr>
+        <w:t xml:space="preserve"> </w:t>
+      </w:r>
+      <w:r>
+        <w:rPr>
+          <w:rFonts w:ascii="Consolas" w:eastAsia="Times New Roman" w:hAnsi="Consolas" w:cs="Times New Roman"/>
+          <w:color w:val="9CDCFE"/>
+          <w:sz w:val="21"/>
+          <w:szCs w:val="21"/>
+          <w:lang w:eastAsia="pt-BR"/>
+        </w:rPr>
+        <w:t>html</w:t>
+      </w:r>
+      <w:r>
+        <w:rPr>
+          <w:rFonts w:ascii="Consolas" w:eastAsia="Times New Roman" w:hAnsi="Consolas" w:cs="Times New Roman"/>
+          <w:color w:val="808080"/>
+          <w:sz w:val="21"/>
+          <w:szCs w:val="21"/>
+          <w:lang w:eastAsia="pt-BR"/>
+        </w:rPr>
+        <w:t>&gt;</w:t>
+      </w:r>
+    </w:p>
+    <w:p>
+      <w:pPr>
+        <w:shd w:val="clear" w:color="auto" w:fill="1F1F1F"/>
+        <w:spacing w:after="0" w:line="285" w:lineRule="atLeast"/>
+        <w:rPr>
+          <w:rFonts w:ascii="Consolas" w:eastAsia="Times New Roman" w:hAnsi="Consolas" w:cs="Times New Roman"/>
+          <w:color w:val="CCCCCC"/>
+          <w:sz w:val="21"/>
+          <w:szCs w:val="21"/>
+          <w:lang w:eastAsia="pt-BR"/>
+        </w:rPr>
+      </w:pPr>
+      <w:r>
+        <w:rPr>
+          <w:rFonts w:ascii="Consolas" w:eastAsia="Times New Roman" w:hAnsi="Consolas" w:cs="Times New Roman"/>
+          <w:color w:val="808080"/>
+          <w:sz w:val="21"/>
+          <w:szCs w:val="21"/>
+          <w:lang w:eastAsia="pt-BR"/>
+        </w:rPr>
+        <w:t xml:space="preserve">2º </w:t>
+      </w:r>
+      <w:r>
+        <w:rPr>
+          <w:rFonts w:ascii="Consolas" w:eastAsia="Times New Roman" w:hAnsi="Consolas" w:cs="Times New Roman"/>
+          <w:color w:val="808080"/>
+          <w:sz w:val="21"/>
+          <w:szCs w:val="21"/>
+          <w:lang w:eastAsia="pt-BR"/>
+        </w:rPr>
+        <w:t>&lt;</w:t>
+      </w:r>
+      <w:r>
+        <w:rPr>
+          <w:rFonts w:ascii="Consolas" w:eastAsia="Times New Roman" w:hAnsi="Consolas" w:cs="Times New Roman"/>
+          <w:color w:val="569CD6"/>
+          <w:sz w:val="21"/>
+          <w:szCs w:val="21"/>
+          <w:lang w:eastAsia="pt-BR"/>
+        </w:rPr>
+        <w:t>html</w:t>
+      </w:r>
+      <w:r>
+        <w:rPr>
+          <w:rFonts w:ascii="Consolas" w:eastAsia="Times New Roman" w:hAnsi="Consolas" w:cs="Times New Roman"/>
+          <w:color w:val="CCCCCC"/>
+          <w:sz w:val="21"/>
+          <w:szCs w:val="21"/>
+          <w:lang w:eastAsia="pt-BR"/>
+        </w:rPr>
+        <w:t xml:space="preserve"> </w:t>
+      </w:r>
+      <w:r>
+        <w:rPr>
+          <w:rFonts w:ascii="Consolas" w:eastAsia="Times New Roman" w:hAnsi="Consolas" w:cs="Times New Roman"/>
+          <w:color w:val="9CDCFE"/>
+          <w:sz w:val="21"/>
+          <w:szCs w:val="21"/>
+          <w:lang w:eastAsia="pt-BR"/>
+        </w:rPr>
+        <w:t>lang</w:t>
+      </w:r>
+      <w:r>
+        <w:rPr>
+          <w:rFonts w:ascii="Consolas" w:eastAsia="Times New Roman" w:hAnsi="Consolas" w:cs="Times New Roman"/>
+          <w:color w:val="CCCCCC"/>
+          <w:sz w:val="21"/>
+          <w:szCs w:val="21"/>
+          <w:lang w:eastAsia="pt-BR"/>
+        </w:rPr>
+        <w:t>=</w:t>
+      </w:r>
+      <w:r>
+        <w:rPr>
+          <w:rFonts w:ascii="Consolas" w:eastAsia="Times New Roman" w:hAnsi="Consolas" w:cs="Times New Roman"/>
+          <w:color w:val="CE9178"/>
+          <w:sz w:val="21"/>
+          <w:szCs w:val="21"/>
+          <w:lang w:eastAsia="pt-BR"/>
+        </w:rPr>
+        <w:t>"pt"</w:t>
+      </w:r>
+      <w:r>
+        <w:rPr>
+          <w:rFonts w:ascii="Consolas" w:eastAsia="Times New Roman" w:hAnsi="Consolas" w:cs="Times New Roman"/>
+          <w:color w:val="808080"/>
+          <w:sz w:val="21"/>
+          <w:szCs w:val="21"/>
+          <w:lang w:eastAsia="pt-BR"/>
+        </w:rPr>
+        <w:t>&gt;</w:t>
+      </w:r>
+    </w:p>
+    <w:p>
+      <w:pPr>
+        <w:shd w:val="clear" w:color="auto" w:fill="1F1F1F"/>
+        <w:spacing w:after="0" w:line="285" w:lineRule="atLeast"/>
+        <w:rPr>
+          <w:rFonts w:ascii="Consolas" w:eastAsia="Times New Roman" w:hAnsi="Consolas" w:cs="Times New Roman"/>
+          <w:color w:val="CCCCCC"/>
+          <w:sz w:val="21"/>
+          <w:szCs w:val="21"/>
+          <w:lang w:eastAsia="pt-BR"/>
+        </w:rPr>
+      </w:pPr>
+      <w:r>
+        <w:rPr>
+          <w:rFonts w:ascii="Consolas" w:eastAsia="Times New Roman" w:hAnsi="Consolas" w:cs="Times New Roman"/>
+          <w:color w:val="808080"/>
+          <w:sz w:val="21"/>
+          <w:szCs w:val="21"/>
+          <w:lang w:eastAsia="pt-BR"/>
+        </w:rPr>
+        <w:t xml:space="preserve">3º </w:t>
+      </w:r>
+      <w:r>
+        <w:rPr>
+          <w:rFonts w:ascii="Consolas" w:eastAsia="Times New Roman" w:hAnsi="Consolas" w:cs="Times New Roman"/>
+          <w:color w:val="808080"/>
+          <w:sz w:val="21"/>
+          <w:szCs w:val="21"/>
+          <w:lang w:eastAsia="pt-BR"/>
+        </w:rPr>
+        <w:t>&lt;</w:t>
+      </w:r>
+      <w:r>
+        <w:rPr>
+          <w:rFonts w:ascii="Consolas" w:eastAsia="Times New Roman" w:hAnsi="Consolas" w:cs="Times New Roman"/>
+          <w:color w:val="569CD6"/>
+          <w:sz w:val="21"/>
+          <w:szCs w:val="21"/>
+          <w:lang w:eastAsia="pt-BR"/>
+        </w:rPr>
+        <w:t>head</w:t>
+      </w:r>
+      <w:r>
+        <w:rPr>
+          <w:rFonts w:ascii="Consolas" w:eastAsia="Times New Roman" w:hAnsi="Consolas" w:cs="Times New Roman"/>
+          <w:color w:val="808080"/>
+          <w:sz w:val="21"/>
+          <w:szCs w:val="21"/>
+          <w:lang w:eastAsia="pt-BR"/>
+        </w:rPr>
+        <w:t>&gt;</w:t>
+      </w:r>
+    </w:p>
+    <w:p>
+      <w:pPr>
+        <w:pStyle w:val="PargrafodaLista"/>
+        <w:numPr>
+          <w:ilvl w:val="0"/>
+          <w:numId w:val="7"/>
+        </w:numPr>
+        <w:shd w:val="clear" w:color="auto" w:fill="1F1F1F"/>
+        <w:spacing w:after="0" w:line="285" w:lineRule="atLeast"/>
+        <w:rPr>
+          <w:rFonts w:ascii="Consolas" w:eastAsia="Times New Roman" w:hAnsi="Consolas" w:cs="Times New Roman"/>
+          <w:color w:val="CCCCCC"/>
+          <w:sz w:val="21"/>
+          <w:szCs w:val="21"/>
+          <w:lang w:eastAsia="pt-BR"/>
+        </w:rPr>
+      </w:pPr>
+      <w:r>
+        <w:rPr>
+          <w:rFonts w:ascii="Consolas" w:eastAsia="Times New Roman" w:hAnsi="Consolas" w:cs="Times New Roman"/>
+          <w:color w:val="808080"/>
+          <w:sz w:val="21"/>
+          <w:szCs w:val="21"/>
+          <w:lang w:eastAsia="pt-BR"/>
+        </w:rPr>
+        <w:t>&lt;</w:t>
+      </w:r>
+      <w:r>
+        <w:rPr>
+          <w:rFonts w:ascii="Consolas" w:eastAsia="Times New Roman" w:hAnsi="Consolas" w:cs="Times New Roman"/>
+          <w:color w:val="569CD6"/>
+          <w:sz w:val="21"/>
+          <w:szCs w:val="21"/>
+          <w:lang w:eastAsia="pt-BR"/>
+        </w:rPr>
+        <w:t>meta</w:t>
+      </w:r>
+      <w:r>
+        <w:rPr>
+          <w:rFonts w:ascii="Consolas" w:eastAsia="Times New Roman" w:hAnsi="Consolas" w:cs="Times New Roman"/>
+          <w:color w:val="CCCCCC"/>
+          <w:sz w:val="21"/>
+          <w:szCs w:val="21"/>
+          <w:lang w:eastAsia="pt-BR"/>
+        </w:rPr>
+        <w:t xml:space="preserve"> </w:t>
+      </w:r>
+      <w:r>
+        <w:rPr>
+          <w:rFonts w:ascii="Consolas" w:eastAsia="Times New Roman" w:hAnsi="Consolas" w:cs="Times New Roman"/>
+          <w:color w:val="9CDCFE"/>
+          <w:sz w:val="21"/>
+          <w:szCs w:val="21"/>
+          <w:lang w:eastAsia="pt-BR"/>
+        </w:rPr>
+        <w:t>charset</w:t>
+      </w:r>
+      <w:r>
+        <w:rPr>
+          <w:rFonts w:ascii="Consolas" w:eastAsia="Times New Roman" w:hAnsi="Consolas" w:cs="Times New Roman"/>
+          <w:color w:val="CCCCCC"/>
+          <w:sz w:val="21"/>
+          <w:szCs w:val="21"/>
+          <w:lang w:eastAsia="pt-BR"/>
+        </w:rPr>
+        <w:t>=</w:t>
+      </w:r>
+      <w:r>
+        <w:rPr>
+          <w:rFonts w:ascii="Consolas" w:eastAsia="Times New Roman" w:hAnsi="Consolas" w:cs="Times New Roman"/>
+          <w:color w:val="CE9178"/>
+          <w:sz w:val="21"/>
+          <w:szCs w:val="21"/>
+          <w:lang w:eastAsia="pt-BR"/>
+        </w:rPr>
+        <w:t>"UTF-8"</w:t>
+      </w:r>
+      <w:r>
+        <w:rPr>
+          <w:rFonts w:ascii="Consolas" w:eastAsia="Times New Roman" w:hAnsi="Consolas" w:cs="Times New Roman"/>
+          <w:color w:val="808080"/>
+          <w:sz w:val="21"/>
+          <w:szCs w:val="21"/>
+          <w:lang w:eastAsia="pt-BR"/>
+        </w:rPr>
+        <w:t>&gt;</w:t>
+      </w:r>
+    </w:p>
+    <w:p>
+      <w:pPr>
+        <w:pStyle w:val="PargrafodaLista"/>
+        <w:numPr>
+          <w:ilvl w:val="0"/>
+          <w:numId w:val="7"/>
+        </w:numPr>
+        <w:shd w:val="clear" w:color="auto" w:fill="1F1F1F"/>
+        <w:spacing w:after="0" w:line="285" w:lineRule="atLeast"/>
+        <w:rPr>
+          <w:rFonts w:ascii="Consolas" w:eastAsia="Times New Roman" w:hAnsi="Consolas" w:cs="Times New Roman"/>
+          <w:color w:val="CCCCCC"/>
+          <w:sz w:val="21"/>
+          <w:szCs w:val="21"/>
+          <w:lang w:eastAsia="pt-BR"/>
+        </w:rPr>
+      </w:pPr>
+      <w:r>
+        <w:rPr>
+          <w:rFonts w:ascii="Consolas" w:eastAsia="Times New Roman" w:hAnsi="Consolas" w:cs="Times New Roman"/>
+          <w:color w:val="808080"/>
+          <w:sz w:val="21"/>
+          <w:szCs w:val="21"/>
+          <w:lang w:eastAsia="pt-BR"/>
+        </w:rPr>
+        <w:t>&lt;</w:t>
+      </w:r>
+      <w:r>
+        <w:rPr>
+          <w:rFonts w:ascii="Consolas" w:eastAsia="Times New Roman" w:hAnsi="Consolas" w:cs="Times New Roman"/>
+          <w:color w:val="569CD6"/>
+          <w:sz w:val="21"/>
+          <w:szCs w:val="21"/>
+          <w:lang w:eastAsia="pt-BR"/>
+        </w:rPr>
+        <w:t>meta</w:t>
+      </w:r>
+      <w:r>
+        <w:rPr>
+          <w:rFonts w:ascii="Consolas" w:eastAsia="Times New Roman" w:hAnsi="Consolas" w:cs="Times New Roman"/>
+          <w:color w:val="CCCCCC"/>
+          <w:sz w:val="21"/>
+          <w:szCs w:val="21"/>
+          <w:lang w:eastAsia="pt-BR"/>
+        </w:rPr>
+        <w:t xml:space="preserve"> </w:t>
+      </w:r>
+      <w:r>
+        <w:rPr>
+          <w:rFonts w:ascii="Consolas" w:eastAsia="Times New Roman" w:hAnsi="Consolas" w:cs="Times New Roman"/>
+          <w:color w:val="9CDCFE"/>
+          <w:sz w:val="21"/>
+          <w:szCs w:val="21"/>
+          <w:lang w:eastAsia="pt-BR"/>
+        </w:rPr>
+        <w:t>name</w:t>
+      </w:r>
+      <w:r>
+        <w:rPr>
+          <w:rFonts w:ascii="Consolas" w:eastAsia="Times New Roman" w:hAnsi="Consolas" w:cs="Times New Roman"/>
+          <w:color w:val="CCCCCC"/>
+          <w:sz w:val="21"/>
+          <w:szCs w:val="21"/>
+          <w:lang w:eastAsia="pt-BR"/>
+        </w:rPr>
+        <w:t>=</w:t>
+      </w:r>
+      <w:r>
+        <w:rPr>
+          <w:rFonts w:ascii="Consolas" w:eastAsia="Times New Roman" w:hAnsi="Consolas" w:cs="Times New Roman"/>
+          <w:color w:val="CE9178"/>
+          <w:sz w:val="21"/>
+          <w:szCs w:val="21"/>
+          <w:lang w:eastAsia="pt-BR"/>
+        </w:rPr>
+        <w:t>"viewport"</w:t>
+      </w:r>
+      <w:r>
+        <w:rPr>
+          <w:rFonts w:ascii="Consolas" w:eastAsia="Times New Roman" w:hAnsi="Consolas" w:cs="Times New Roman"/>
+          <w:color w:val="CCCCCC"/>
+          <w:sz w:val="21"/>
+          <w:szCs w:val="21"/>
+          <w:lang w:eastAsia="pt-BR"/>
+        </w:rPr>
+        <w:t xml:space="preserve"> </w:t>
+      </w:r>
+      <w:r>
+        <w:rPr>
+          <w:rFonts w:ascii="Consolas" w:eastAsia="Times New Roman" w:hAnsi="Consolas" w:cs="Times New Roman"/>
+          <w:color w:val="9CDCFE"/>
+          <w:sz w:val="21"/>
+          <w:szCs w:val="21"/>
+          <w:lang w:eastAsia="pt-BR"/>
+        </w:rPr>
+        <w:t>content</w:t>
+      </w:r>
+      <w:r>
+        <w:rPr>
+          <w:rFonts w:ascii="Consolas" w:eastAsia="Times New Roman" w:hAnsi="Consolas" w:cs="Times New Roman"/>
+          <w:color w:val="CCCCCC"/>
+          <w:sz w:val="21"/>
+          <w:szCs w:val="21"/>
+          <w:lang w:eastAsia="pt-BR"/>
+        </w:rPr>
+        <w:t>=</w:t>
+      </w:r>
+      <w:r>
+        <w:rPr>
+          <w:rFonts w:ascii="Consolas" w:eastAsia="Times New Roman" w:hAnsi="Consolas" w:cs="Times New Roman"/>
+          <w:color w:val="CE9178"/>
+          <w:sz w:val="21"/>
+          <w:szCs w:val="21"/>
+          <w:lang w:eastAsia="pt-BR"/>
+        </w:rPr>
+        <w:t>"width=device-width, initial-scale=1.0"</w:t>
+      </w:r>
+      <w:r>
+        <w:rPr>
+          <w:rFonts w:ascii="Consolas" w:eastAsia="Times New Roman" w:hAnsi="Consolas" w:cs="Times New Roman"/>
+          <w:color w:val="808080"/>
+          <w:sz w:val="21"/>
+          <w:szCs w:val="21"/>
+          <w:lang w:eastAsia="pt-BR"/>
+        </w:rPr>
+        <w:t>&gt;</w:t>
+      </w:r>
+    </w:p>
+    <w:p>
+      <w:pPr>
+        <w:pStyle w:val="PargrafodaLista"/>
+        <w:numPr>
+          <w:ilvl w:val="0"/>
+          <w:numId w:val="7"/>
+        </w:numPr>
+        <w:shd w:val="clear" w:color="auto" w:fill="1F1F1F"/>
+        <w:spacing w:after="0" w:line="285" w:lineRule="atLeast"/>
+        <w:rPr>
+          <w:rFonts w:ascii="Consolas" w:eastAsia="Times New Roman" w:hAnsi="Consolas" w:cs="Times New Roman"/>
+          <w:color w:val="CCCCCC"/>
+          <w:sz w:val="21"/>
+          <w:szCs w:val="21"/>
+          <w:lang w:eastAsia="pt-BR"/>
+        </w:rPr>
+      </w:pPr>
+      <w:r>
+        <w:rPr>
+          <w:rFonts w:ascii="Consolas" w:eastAsia="Times New Roman" w:hAnsi="Consolas" w:cs="Times New Roman"/>
+          <w:color w:val="808080"/>
+          <w:sz w:val="21"/>
+          <w:szCs w:val="21"/>
+          <w:lang w:eastAsia="pt-BR"/>
+        </w:rPr>
+        <w:t>&lt;</w:t>
+      </w:r>
+      <w:r>
+        <w:rPr>
+          <w:rFonts w:ascii="Consolas" w:eastAsia="Times New Roman" w:hAnsi="Consolas" w:cs="Times New Roman"/>
+          <w:color w:val="569CD6"/>
+          <w:sz w:val="21"/>
+          <w:szCs w:val="21"/>
+          <w:lang w:eastAsia="pt-BR"/>
+        </w:rPr>
+        <w:t>title</w:t>
+      </w:r>
+      <w:r>
+        <w:rPr>
+          <w:rFonts w:ascii="Consolas" w:eastAsia="Times New Roman" w:hAnsi="Consolas" w:cs="Times New Roman"/>
+          <w:color w:val="808080"/>
+          <w:sz w:val="21"/>
+          <w:szCs w:val="21"/>
+          <w:lang w:eastAsia="pt-BR"/>
+        </w:rPr>
+        <w:t>&gt;</w:t>
+      </w:r>
+      <w:r>
+        <w:rPr>
+          <w:rFonts w:ascii="Consolas" w:eastAsia="Times New Roman" w:hAnsi="Consolas" w:cs="Times New Roman"/>
+          <w:color w:val="CCCCCC"/>
+          <w:sz w:val="21"/>
+          <w:szCs w:val="21"/>
+          <w:lang w:eastAsia="pt-BR"/>
+        </w:rPr>
+        <w:t>Document</w:t>
+      </w:r>
+      <w:r>
+        <w:rPr>
+          <w:rFonts w:ascii="Consolas" w:eastAsia="Times New Roman" w:hAnsi="Consolas" w:cs="Times New Roman"/>
+          <w:color w:val="808080"/>
+          <w:sz w:val="21"/>
+          <w:szCs w:val="21"/>
+          <w:lang w:eastAsia="pt-BR"/>
+        </w:rPr>
+        <w:t>&lt;/</w:t>
+      </w:r>
+      <w:r>
+        <w:rPr>
+          <w:rFonts w:ascii="Consolas" w:eastAsia="Times New Roman" w:hAnsi="Consolas" w:cs="Times New Roman"/>
+          <w:color w:val="569CD6"/>
+          <w:sz w:val="21"/>
+          <w:szCs w:val="21"/>
+          <w:lang w:eastAsia="pt-BR"/>
+        </w:rPr>
+        <w:t>title</w:t>
+      </w:r>
+      <w:r>
+        <w:rPr>
+          <w:rFonts w:ascii="Consolas" w:eastAsia="Times New Roman" w:hAnsi="Consolas" w:cs="Times New Roman"/>
+          <w:color w:val="808080"/>
+          <w:sz w:val="21"/>
+          <w:szCs w:val="21"/>
+          <w:lang w:eastAsia="pt-BR"/>
+        </w:rPr>
+        <w:t>&gt;</w:t>
+      </w:r>
+    </w:p>
+    <w:p>
+      <w:pPr>
+        <w:shd w:val="clear" w:color="auto" w:fill="1F1F1F"/>
+        <w:spacing w:after="0" w:line="285" w:lineRule="atLeast"/>
+        <w:rPr>
+          <w:rFonts w:ascii="Consolas" w:eastAsia="Times New Roman" w:hAnsi="Consolas" w:cs="Times New Roman"/>
+          <w:color w:val="CCCCCC"/>
+          <w:sz w:val="21"/>
+          <w:szCs w:val="21"/>
+          <w:lang w:eastAsia="pt-BR"/>
+        </w:rPr>
+      </w:pPr>
+      <w:r>
+        <w:rPr>
+          <w:rFonts w:ascii="Consolas" w:eastAsia="Times New Roman" w:hAnsi="Consolas" w:cs="Times New Roman"/>
+          <w:color w:val="808080"/>
+          <w:sz w:val="21"/>
+          <w:szCs w:val="21"/>
+          <w:lang w:eastAsia="pt-BR"/>
+        </w:rPr>
+        <w:t xml:space="preserve">4º </w:t>
+      </w:r>
+      <w:r>
+        <w:rPr>
+          <w:rFonts w:ascii="Consolas" w:eastAsia="Times New Roman" w:hAnsi="Consolas" w:cs="Times New Roman"/>
+          <w:color w:val="808080"/>
+          <w:sz w:val="21"/>
+          <w:szCs w:val="21"/>
+          <w:lang w:eastAsia="pt-BR"/>
+        </w:rPr>
+        <w:t>&lt;/</w:t>
+      </w:r>
+      <w:r>
+        <w:rPr>
+          <w:rFonts w:ascii="Consolas" w:eastAsia="Times New Roman" w:hAnsi="Consolas" w:cs="Times New Roman"/>
+          <w:color w:val="569CD6"/>
+          <w:sz w:val="21"/>
+          <w:szCs w:val="21"/>
+          <w:lang w:eastAsia="pt-BR"/>
+        </w:rPr>
+        <w:t>head</w:t>
+      </w:r>
+      <w:r>
+        <w:rPr>
+          <w:rFonts w:ascii="Consolas" w:eastAsia="Times New Roman" w:hAnsi="Consolas" w:cs="Times New Roman"/>
+          <w:color w:val="808080"/>
+          <w:sz w:val="21"/>
+          <w:szCs w:val="21"/>
+          <w:lang w:eastAsia="pt-BR"/>
+        </w:rPr>
+        <w:t>&gt;</w:t>
+      </w:r>
+    </w:p>
+    <w:p>
+      <w:pPr>
+        <w:shd w:val="clear" w:color="auto" w:fill="1F1F1F"/>
+        <w:spacing w:after="0" w:line="285" w:lineRule="atLeast"/>
+        <w:rPr>
+          <w:rFonts w:ascii="Consolas" w:eastAsia="Times New Roman" w:hAnsi="Consolas" w:cs="Times New Roman"/>
+          <w:color w:val="CCCCCC"/>
+          <w:sz w:val="21"/>
+          <w:szCs w:val="21"/>
+          <w:lang w:eastAsia="pt-BR"/>
+        </w:rPr>
+      </w:pPr>
+      <w:r>
+        <w:rPr>
+          <w:rFonts w:ascii="Consolas" w:eastAsia="Times New Roman" w:hAnsi="Consolas" w:cs="Times New Roman"/>
+          <w:color w:val="808080"/>
+          <w:sz w:val="21"/>
+          <w:szCs w:val="21"/>
+          <w:lang w:eastAsia="pt-BR"/>
+        </w:rPr>
+        <w:t xml:space="preserve">5º </w:t>
+      </w:r>
+      <w:r>
+        <w:rPr>
+          <w:rFonts w:ascii="Consolas" w:eastAsia="Times New Roman" w:hAnsi="Consolas" w:cs="Times New Roman"/>
+          <w:color w:val="808080"/>
+          <w:sz w:val="21"/>
+          <w:szCs w:val="21"/>
+          <w:lang w:eastAsia="pt-BR"/>
+        </w:rPr>
+        <w:t>&lt;</w:t>
+      </w:r>
+      <w:r>
+        <w:rPr>
+          <w:rFonts w:ascii="Consolas" w:eastAsia="Times New Roman" w:hAnsi="Consolas" w:cs="Times New Roman"/>
+          <w:color w:val="569CD6"/>
+          <w:sz w:val="21"/>
+          <w:szCs w:val="21"/>
+          <w:lang w:eastAsia="pt-BR"/>
+        </w:rPr>
+        <w:t>body</w:t>
+      </w:r>
+      <w:r>
+        <w:rPr>
+          <w:rFonts w:ascii="Consolas" w:eastAsia="Times New Roman" w:hAnsi="Consolas" w:cs="Times New Roman"/>
+          <w:color w:val="808080"/>
+          <w:sz w:val="21"/>
+          <w:szCs w:val="21"/>
+          <w:lang w:eastAsia="pt-BR"/>
+        </w:rPr>
+        <w:t>&gt;</w:t>
+      </w:r>
+    </w:p>
+    <w:p>
+      <w:pPr>
+        <w:shd w:val="clear" w:color="auto" w:fill="1F1F1F"/>
+        <w:spacing w:after="0" w:line="285" w:lineRule="atLeast"/>
+        <w:rPr>
+          <w:rFonts w:ascii="Consolas" w:eastAsia="Times New Roman" w:hAnsi="Consolas" w:cs="Times New Roman"/>
+          <w:color w:val="CCCCCC"/>
+          <w:sz w:val="21"/>
+          <w:szCs w:val="21"/>
+          <w:lang w:eastAsia="pt-BR"/>
+        </w:rPr>
+      </w:pPr>
+      <w:r>
+        <w:rPr>
+          <w:rFonts w:ascii="Consolas" w:eastAsia="Times New Roman" w:hAnsi="Consolas" w:cs="Times New Roman"/>
+          <w:color w:val="CCCCCC"/>
+          <w:sz w:val="21"/>
+          <w:szCs w:val="21"/>
+          <w:lang w:eastAsia="pt-BR"/>
+        </w:rPr>
+        <w:t xml:space="preserve">    </w:t>
+      </w:r>
+    </w:p>
+    <w:p>
+      <w:pPr>
+        <w:shd w:val="clear" w:color="auto" w:fill="1F1F1F"/>
+        <w:spacing w:after="0" w:line="285" w:lineRule="atLeast"/>
+        <w:rPr>
+          <w:rFonts w:ascii="Consolas" w:eastAsia="Times New Roman" w:hAnsi="Consolas" w:cs="Times New Roman"/>
+          <w:color w:val="CCCCCC"/>
+          <w:sz w:val="21"/>
+          <w:szCs w:val="21"/>
+          <w:lang w:eastAsia="pt-BR"/>
+        </w:rPr>
+      </w:pPr>
+      <w:r>
+        <w:rPr>
+          <w:rFonts w:ascii="Consolas" w:eastAsia="Times New Roman" w:hAnsi="Consolas" w:cs="Times New Roman"/>
+          <w:color w:val="808080"/>
+          <w:sz w:val="21"/>
+          <w:szCs w:val="21"/>
+          <w:lang w:eastAsia="pt-BR"/>
+        </w:rPr>
+        <w:t xml:space="preserve">6º </w:t>
+      </w:r>
+      <w:r>
+        <w:rPr>
+          <w:rFonts w:ascii="Consolas" w:eastAsia="Times New Roman" w:hAnsi="Consolas" w:cs="Times New Roman"/>
+          <w:color w:val="808080"/>
+          <w:sz w:val="21"/>
+          <w:szCs w:val="21"/>
+          <w:lang w:eastAsia="pt-BR"/>
+        </w:rPr>
+        <w:t>&lt;/</w:t>
+      </w:r>
+      <w:r>
+        <w:rPr>
+          <w:rFonts w:ascii="Consolas" w:eastAsia="Times New Roman" w:hAnsi="Consolas" w:cs="Times New Roman"/>
+          <w:color w:val="569CD6"/>
+          <w:sz w:val="21"/>
+          <w:szCs w:val="21"/>
+          <w:lang w:eastAsia="pt-BR"/>
+        </w:rPr>
+        <w:t>body</w:t>
+      </w:r>
+      <w:r>
+        <w:rPr>
+          <w:rFonts w:ascii="Consolas" w:eastAsia="Times New Roman" w:hAnsi="Consolas" w:cs="Times New Roman"/>
+          <w:color w:val="808080"/>
+          <w:sz w:val="21"/>
+          <w:szCs w:val="21"/>
+          <w:lang w:eastAsia="pt-BR"/>
+        </w:rPr>
+        <w:t>&gt;</w:t>
+      </w:r>
+    </w:p>
+    <w:p>
+      <w:pPr>
+        <w:shd w:val="clear" w:color="auto" w:fill="1F1F1F"/>
+        <w:spacing w:after="0" w:line="285" w:lineRule="atLeast"/>
+        <w:rPr>
+          <w:rFonts w:ascii="Consolas" w:eastAsia="Times New Roman" w:hAnsi="Consolas" w:cs="Times New Roman"/>
+          <w:color w:val="CCCCCC"/>
+          <w:sz w:val="21"/>
+          <w:szCs w:val="21"/>
+          <w:lang w:eastAsia="pt-BR"/>
+        </w:rPr>
+      </w:pPr>
+      <w:r>
+        <w:rPr>
+          <w:rFonts w:ascii="Consolas" w:eastAsia="Times New Roman" w:hAnsi="Consolas" w:cs="Times New Roman"/>
+          <w:color w:val="808080"/>
+          <w:sz w:val="21"/>
+          <w:szCs w:val="21"/>
+          <w:lang w:eastAsia="pt-BR"/>
+        </w:rPr>
+        <w:t xml:space="preserve">7º </w:t>
+      </w:r>
+      <w:r>
+        <w:rPr>
+          <w:rFonts w:ascii="Consolas" w:eastAsia="Times New Roman" w:hAnsi="Consolas" w:cs="Times New Roman"/>
+          <w:color w:val="808080"/>
+          <w:sz w:val="21"/>
+          <w:szCs w:val="21"/>
+          <w:lang w:eastAsia="pt-BR"/>
+        </w:rPr>
+        <w:t>&lt;/</w:t>
+      </w:r>
+      <w:r>
+        <w:rPr>
+          <w:rFonts w:ascii="Consolas" w:eastAsia="Times New Roman" w:hAnsi="Consolas" w:cs="Times New Roman"/>
+          <w:color w:val="569CD6"/>
+          <w:sz w:val="21"/>
+          <w:szCs w:val="21"/>
+          <w:lang w:eastAsia="pt-BR"/>
+        </w:rPr>
+        <w:t>html</w:t>
+      </w:r>
+      <w:r>
+        <w:rPr>
+          <w:rFonts w:ascii="Consolas" w:eastAsia="Times New Roman" w:hAnsi="Consolas" w:cs="Times New Roman"/>
+          <w:color w:val="808080"/>
+          <w:sz w:val="21"/>
+          <w:szCs w:val="21"/>
+          <w:lang w:eastAsia="pt-BR"/>
+        </w:rPr>
+        <w:t>&gt;</w:t>
+      </w:r>
+    </w:p>
+    <w:p>
+      <w:pPr>
+        <w:rPr>
+          <w:rFonts w:ascii="Arial" w:hAnsi="Arial" w:cs="Arial"/>
+          <w:sz w:val="24"/>
+          <w:szCs w:val="24"/>
+        </w:rPr>
+      </w:pPr>
+    </w:p>
+    <w:p>
+      <w:pPr>
+        <w:rPr>
+          <w:rFonts w:ascii="Arial" w:hAnsi="Arial" w:cs="Arial"/>
+          <w:sz w:val="24"/>
+          <w:szCs w:val="24"/>
+        </w:rPr>
+      </w:pPr>
+      <w:r>
+        <w:rPr>
+          <w:rFonts w:ascii="Arial" w:hAnsi="Arial" w:cs="Arial"/>
+          <w:sz w:val="24"/>
+          <w:szCs w:val="24"/>
+        </w:rPr>
+        <w:t>1º... Aqui temos uma conversa interna. O navegador está recebendo a informação de que será aberto um documento do tipo HTML</w:t>
+      </w:r>
+      <w:r>
+        <w:rPr>
+          <w:rFonts w:ascii="Arial" w:hAnsi="Arial" w:cs="Arial"/>
+          <w:sz w:val="24"/>
+          <w:szCs w:val="24"/>
+        </w:rPr>
+        <w:t xml:space="preserve"> 5, a versão mais recente do html</w:t>
+      </w:r>
+      <w:r>
+        <w:rPr>
+          <w:rFonts w:ascii="Arial" w:hAnsi="Arial" w:cs="Arial"/>
+          <w:sz w:val="24"/>
+          <w:szCs w:val="24"/>
+        </w:rPr>
+        <w:t>.</w:t>
+      </w:r>
+    </w:p>
+    <w:p>
+      <w:pPr>
+        <w:rPr>
+          <w:rFonts w:ascii="Arial" w:hAnsi="Arial" w:cs="Arial"/>
+          <w:sz w:val="24"/>
+          <w:szCs w:val="24"/>
+        </w:rPr>
+      </w:pPr>
+      <w:r>
+        <w:rPr>
+          <w:rFonts w:ascii="Arial" w:hAnsi="Arial" w:cs="Arial"/>
+          <w:sz w:val="24"/>
+          <w:szCs w:val="24"/>
+        </w:rPr>
+        <w:t>2ª... Temos</w:t>
+      </w:r>
+      <w:r>
+        <w:rPr>
+          <w:rFonts w:ascii="Arial" w:hAnsi="Arial" w:cs="Arial"/>
+          <w:sz w:val="24"/>
+          <w:szCs w:val="24"/>
+        </w:rPr>
+        <w:t xml:space="preserve"> o início do arquivo</w:t>
+      </w:r>
+      <w:r>
+        <w:rPr>
+          <w:rFonts w:ascii="Arial" w:hAnsi="Arial" w:cs="Arial"/>
+          <w:sz w:val="24"/>
+          <w:szCs w:val="24"/>
+        </w:rPr>
+        <w:t xml:space="preserve"> HTML. Aqui está sendo mostrado que o nosso documento está no idioma pt. </w:t>
+      </w:r>
+      <w:r>
+        <w:rPr>
+          <w:rFonts w:ascii="Arial" w:hAnsi="Arial" w:cs="Arial"/>
+          <w:sz w:val="24"/>
+          <w:szCs w:val="24"/>
+        </w:rPr>
+        <w:t>Podemos ser mais claros e colocar o Br para indicar que o idioma é o Português do Brasil.</w:t>
+      </w:r>
+    </w:p>
+    <w:p>
+      <w:pPr>
+        <w:rPr>
+          <w:rFonts w:ascii="Arial" w:hAnsi="Arial" w:cs="Arial"/>
+          <w:sz w:val="24"/>
+          <w:szCs w:val="24"/>
+        </w:rPr>
+      </w:pPr>
+      <w:r>
+        <w:rPr>
+          <w:rFonts w:ascii="Arial" w:hAnsi="Arial" w:cs="Arial"/>
+          <w:sz w:val="24"/>
+          <w:szCs w:val="24"/>
+        </w:rPr>
+        <w:t xml:space="preserve">3º... Essa parte guarda informações importantes para o navegador, o que chamamos de metadados. </w:t>
+      </w:r>
+    </w:p>
+    <w:p>
+      <w:pPr>
+        <w:pStyle w:val="PargrafodaLista"/>
+        <w:numPr>
+          <w:ilvl w:val="0"/>
+          <w:numId w:val="8"/>
+        </w:numPr>
+        <w:rPr>
+          <w:rFonts w:ascii="Arial" w:hAnsi="Arial" w:cs="Arial"/>
+          <w:sz w:val="24"/>
+          <w:szCs w:val="24"/>
+        </w:rPr>
+      </w:pPr>
+      <w:r>
+        <w:rPr>
+          <w:rFonts w:ascii="Arial" w:hAnsi="Arial" w:cs="Arial"/>
+          <w:sz w:val="24"/>
+          <w:szCs w:val="24"/>
+        </w:rPr>
+        <w:t>Temos o perfil de caracteres utilizados pelo documento, ou seja, aqui mostra que nosso site usará caracteres do tipo “ç”, acentos etc.</w:t>
+      </w:r>
+    </w:p>
+    <w:p>
+      <w:pPr>
+        <w:pStyle w:val="PargrafodaLista"/>
+        <w:numPr>
+          <w:ilvl w:val="0"/>
+          <w:numId w:val="8"/>
+        </w:numPr>
+        <w:rPr>
+          <w:rFonts w:ascii="Arial" w:hAnsi="Arial" w:cs="Arial"/>
+          <w:sz w:val="24"/>
+          <w:szCs w:val="24"/>
+        </w:rPr>
+      </w:pPr>
+      <w:r>
+        <w:rPr>
+          <w:rFonts w:ascii="Arial" w:hAnsi="Arial" w:cs="Arial"/>
+          <w:sz w:val="24"/>
+          <w:szCs w:val="24"/>
+        </w:rPr>
+        <w:t>Aqui definimos em qual tipo de tela vamos trabalha</w:t>
+      </w:r>
+      <w:r>
+        <w:rPr>
+          <w:rFonts w:ascii="Arial" w:hAnsi="Arial" w:cs="Arial"/>
+          <w:sz w:val="24"/>
+          <w:szCs w:val="24"/>
+        </w:rPr>
+        <w:t xml:space="preserve">. </w:t>
+      </w:r>
+    </w:p>
+    <w:p>
+      <w:pPr>
+        <w:pStyle w:val="PargrafodaLista"/>
+        <w:numPr>
+          <w:ilvl w:val="1"/>
+          <w:numId w:val="8"/>
+        </w:numPr>
+        <w:rPr>
+          <w:rFonts w:ascii="Arial" w:hAnsi="Arial" w:cs="Arial"/>
+          <w:sz w:val="24"/>
+          <w:szCs w:val="24"/>
+        </w:rPr>
+      </w:pPr>
+      <w:r>
+        <w:rPr>
+          <w:rFonts w:ascii="Arial" w:hAnsi="Arial" w:cs="Arial"/>
+          <w:sz w:val="24"/>
+          <w:szCs w:val="24"/>
+        </w:rPr>
+        <w:t xml:space="preserve">Temos: name= “viewport”; </w:t>
+      </w:r>
+      <w:r>
+        <w:rPr>
+          <w:rFonts w:ascii="Arial" w:hAnsi="Arial" w:cs="Arial"/>
+          <w:sz w:val="24"/>
+          <w:szCs w:val="24"/>
+        </w:rPr>
+        <w:t>mostra que estamos definindo as configurações da área visível na tela.</w:t>
+      </w:r>
+    </w:p>
+    <w:p>
+      <w:pPr>
+        <w:pStyle w:val="PargrafodaLista"/>
+        <w:numPr>
+          <w:ilvl w:val="1"/>
+          <w:numId w:val="8"/>
+        </w:numPr>
+        <w:rPr>
+          <w:rFonts w:ascii="Arial" w:hAnsi="Arial" w:cs="Arial"/>
+          <w:sz w:val="24"/>
+          <w:szCs w:val="24"/>
+        </w:rPr>
+      </w:pPr>
+      <w:r>
+        <w:rPr>
+          <w:rFonts w:ascii="Arial" w:hAnsi="Arial" w:cs="Arial"/>
+          <w:sz w:val="24"/>
+          <w:szCs w:val="24"/>
+        </w:rPr>
+        <w:t>Temos: content=”width=device-width; garante que a largura da viewport seja igual à largura da tela onde a viewport será exibida.</w:t>
+      </w:r>
+    </w:p>
+    <w:p>
+      <w:pPr>
+        <w:pStyle w:val="PargrafodaLista"/>
+        <w:numPr>
+          <w:ilvl w:val="1"/>
+          <w:numId w:val="8"/>
+        </w:numPr>
+        <w:rPr>
+          <w:rFonts w:ascii="Arial" w:hAnsi="Arial" w:cs="Arial"/>
+          <w:sz w:val="24"/>
+          <w:szCs w:val="24"/>
+        </w:rPr>
+      </w:pPr>
+      <w:r>
+        <w:rPr>
+          <w:rFonts w:ascii="Arial" w:hAnsi="Arial" w:cs="Arial"/>
+          <w:sz w:val="24"/>
+          <w:szCs w:val="24"/>
+        </w:rPr>
+        <w:t>Temos: initial-scale=1.0”; indica que a página será exibida sem zoom, apenas com seu tamanho natural.</w:t>
+      </w:r>
+    </w:p>
+    <w:p>
+      <w:pPr>
+        <w:pStyle w:val="PargrafodaLista"/>
+        <w:numPr>
+          <w:ilvl w:val="0"/>
+          <w:numId w:val="8"/>
+        </w:numPr>
+        <w:rPr>
+          <w:rFonts w:ascii="Arial" w:hAnsi="Arial" w:cs="Arial"/>
+          <w:sz w:val="24"/>
+          <w:szCs w:val="24"/>
+        </w:rPr>
+      </w:pPr>
+      <w:r>
+        <w:rPr>
+          <w:rFonts w:ascii="Arial" w:hAnsi="Arial" w:cs="Arial"/>
+          <w:sz w:val="24"/>
+          <w:szCs w:val="24"/>
+        </w:rPr>
+        <w:t>Aqui teremos o título do documento que será exibido na barra de endereços do seu navegador.</w:t>
+      </w:r>
+    </w:p>
+    <w:p>
+      <w:pPr>
+        <w:rPr>
+          <w:rFonts w:ascii="Arial" w:hAnsi="Arial" w:cs="Arial"/>
+          <w:sz w:val="24"/>
+          <w:szCs w:val="24"/>
+        </w:rPr>
+      </w:pPr>
+      <w:r>
+        <w:rPr>
+          <w:rFonts w:ascii="Arial" w:hAnsi="Arial" w:cs="Arial"/>
+          <w:sz w:val="24"/>
+          <w:szCs w:val="24"/>
+        </w:rPr>
+        <w:t xml:space="preserve">4ª... Nessa linha temos </w:t>
+      </w:r>
+      <w:r>
+        <w:rPr>
+          <w:rFonts w:ascii="Arial" w:hAnsi="Arial" w:cs="Arial"/>
+          <w:sz w:val="24"/>
+          <w:szCs w:val="24"/>
+        </w:rPr>
+        <w:t>o fechamento da tag &lt;head&gt;</w:t>
+      </w:r>
+    </w:p>
+    <w:p>
+      <w:pPr>
+        <w:pStyle w:val="Ttulo2"/>
+      </w:pPr>
+      <w:r>
+        <w:t>Mas o que são tags?</w:t>
+      </w:r>
+    </w:p>
+    <w:p>
+      <w:pPr>
+        <w:rPr>
+          <w:rFonts w:ascii="Arial" w:hAnsi="Arial" w:cs="Arial"/>
+          <w:sz w:val="24"/>
+          <w:szCs w:val="24"/>
+        </w:rPr>
+      </w:pPr>
+      <w:r>
+        <w:rPr>
+          <w:rFonts w:ascii="Arial" w:hAnsi="Arial" w:cs="Arial"/>
+          <w:sz w:val="24"/>
+          <w:szCs w:val="24"/>
+        </w:rPr>
+        <w:t>Tags são elementos que dizem ao navegador como interpret</w:t>
+      </w:r>
+      <w:r>
+        <w:rPr>
+          <w:rFonts w:ascii="Arial" w:hAnsi="Arial" w:cs="Arial"/>
+          <w:sz w:val="24"/>
+          <w:szCs w:val="24"/>
+        </w:rPr>
+        <w:t>ar cada item colocado na página, ou seja, temos tags para indicar que determinado item tem que ser entendido como título</w:t>
+      </w:r>
+      <w:r>
+        <w:rPr>
+          <w:rFonts w:ascii="Arial" w:hAnsi="Arial" w:cs="Arial"/>
+          <w:sz w:val="24"/>
+          <w:szCs w:val="24"/>
+        </w:rPr>
+        <w:t>, outras para indicar que temos um parágrafo etc.</w:t>
+      </w:r>
+    </w:p>
+    <w:p>
+      <w:pPr>
+        <w:rPr>
+          <w:rFonts w:ascii="Arial" w:hAnsi="Arial" w:cs="Arial"/>
+          <w:sz w:val="24"/>
+          <w:szCs w:val="24"/>
+        </w:rPr>
+      </w:pPr>
+      <w:r>
+        <w:rPr>
+          <w:rFonts w:ascii="Arial" w:hAnsi="Arial" w:cs="Arial"/>
+          <w:sz w:val="24"/>
+          <w:szCs w:val="24"/>
+        </w:rPr>
+        <w:t>As tags mais comuns são dos seguintes tipos:</w:t>
+      </w:r>
+    </w:p>
+    <w:p>
+      <w:pPr>
+        <w:pStyle w:val="PargrafodaLista"/>
+        <w:numPr>
+          <w:ilvl w:val="0"/>
+          <w:numId w:val="9"/>
+        </w:numPr>
+        <w:rPr>
+          <w:rFonts w:ascii="Arial" w:hAnsi="Arial" w:cs="Arial"/>
+          <w:sz w:val="24"/>
+          <w:szCs w:val="24"/>
+        </w:rPr>
+      </w:pPr>
+      <w:r>
+        <w:rPr>
+          <w:rFonts w:ascii="Arial" w:hAnsi="Arial" w:cs="Arial"/>
+          <w:sz w:val="24"/>
+          <w:szCs w:val="24"/>
+        </w:rPr>
+        <w:t>Estruturais: usadas para definir a estrutura de um documento.</w:t>
+      </w:r>
+    </w:p>
+    <w:p>
+      <w:pPr>
+        <w:pStyle w:val="PargrafodaLista"/>
+        <w:numPr>
+          <w:ilvl w:val="0"/>
+          <w:numId w:val="9"/>
+        </w:numPr>
+        <w:rPr>
+          <w:rFonts w:ascii="Arial" w:hAnsi="Arial" w:cs="Arial"/>
+          <w:sz w:val="24"/>
+          <w:szCs w:val="24"/>
+        </w:rPr>
+      </w:pPr>
+      <w:r>
+        <w:rPr>
+          <w:rFonts w:ascii="Arial" w:hAnsi="Arial" w:cs="Arial"/>
+          <w:sz w:val="24"/>
+          <w:szCs w:val="24"/>
+        </w:rPr>
+        <w:t>Conteúdos: usada para mostrar qual é o tipo de conteúdo que está sendo colocado ali.</w:t>
+      </w:r>
+    </w:p>
+    <w:p>
+      <w:pPr>
+        <w:pStyle w:val="PargrafodaLista"/>
+        <w:numPr>
+          <w:ilvl w:val="0"/>
+          <w:numId w:val="9"/>
+        </w:numPr>
+        <w:rPr>
+          <w:rFonts w:ascii="Arial" w:hAnsi="Arial" w:cs="Arial"/>
+          <w:sz w:val="24"/>
+          <w:szCs w:val="24"/>
+        </w:rPr>
+      </w:pPr>
+      <w:r>
+        <w:rPr>
+          <w:rFonts w:ascii="Arial" w:hAnsi="Arial" w:cs="Arial"/>
+          <w:sz w:val="24"/>
+          <w:szCs w:val="24"/>
+        </w:rPr>
+        <w:t xml:space="preserve">Auto fechadas; usada sem a necessidade de terem fechamento, diferente da tag &lt;head&gt; que necessita </w:t>
+      </w:r>
+      <w:r>
+        <w:rPr>
+          <w:rFonts w:ascii="Arial" w:hAnsi="Arial" w:cs="Arial"/>
+          <w:sz w:val="24"/>
+          <w:szCs w:val="24"/>
+        </w:rPr>
+        <w:t>fechamento usando &lt;/head&gt;</w:t>
+      </w:r>
+    </w:p>
+    <w:p>
+      <w:pPr>
+        <w:rPr>
+          <w:rFonts w:ascii="Arial" w:hAnsi="Arial" w:cs="Arial"/>
+          <w:sz w:val="24"/>
+          <w:szCs w:val="24"/>
+        </w:rPr>
+      </w:pPr>
+      <w:r>
+        <w:rPr>
+          <w:rFonts w:ascii="Arial" w:hAnsi="Arial" w:cs="Arial"/>
+          <w:sz w:val="24"/>
+          <w:szCs w:val="24"/>
+        </w:rPr>
+        <w:lastRenderedPageBreak/>
+        <w:t>A diferença da tag aberta para a tag fechada é a aparição da barra / logo após o sinal de menor &lt;.</w:t>
+      </w:r>
+    </w:p>
+    <w:p>
+      <w:pPr>
+        <w:rPr>
+          <w:rFonts w:ascii="Arial" w:hAnsi="Arial" w:cs="Arial"/>
+          <w:sz w:val="24"/>
+          <w:szCs w:val="24"/>
+        </w:rPr>
+      </w:pPr>
+      <w:r>
+        <w:rPr>
+          <w:rFonts w:ascii="Arial" w:hAnsi="Arial" w:cs="Arial"/>
+          <w:sz w:val="24"/>
+          <w:szCs w:val="24"/>
+        </w:rPr>
+        <w:t xml:space="preserve">As tags podem ter atributos, como exemplo temos a tag &lt;html&gt;. Atributo é o mesmo que características aplicadas a essa tag, como vimos </w:t>
+      </w:r>
+      <w:r>
+        <w:rPr>
+          <w:rFonts w:ascii="Arial" w:hAnsi="Arial" w:cs="Arial"/>
+          <w:sz w:val="24"/>
+          <w:szCs w:val="24"/>
+        </w:rPr>
+        <w:t>o atributo lang=”pt”. Para colocar um atributo em uma tag, usamos a tag de abertura, &lt;html lang=”pt”&gt;</w:t>
+      </w:r>
+      <w:r>
+        <w:rPr>
+          <w:rFonts w:ascii="Arial" w:hAnsi="Arial" w:cs="Arial"/>
+          <w:sz w:val="24"/>
+          <w:szCs w:val="24"/>
+        </w:rPr>
+        <w:t>.</w:t>
+      </w:r>
+    </w:p>
+    <w:p>
+      <w:pPr>
+        <w:rPr>
+          <w:rFonts w:ascii="Arial" w:hAnsi="Arial" w:cs="Arial"/>
+          <w:sz w:val="24"/>
+          <w:szCs w:val="24"/>
+        </w:rPr>
+      </w:pPr>
+      <w:r>
+        <w:rPr>
+          <w:rFonts w:ascii="Arial" w:hAnsi="Arial" w:cs="Arial"/>
+          <w:sz w:val="24"/>
+          <w:szCs w:val="24"/>
+        </w:rPr>
+        <w:t>Na 5ª e 6ª temos a abertura e o fechamento da tag body</w:t>
+      </w:r>
+      <w:r>
+        <w:rPr>
+          <w:rFonts w:ascii="Arial" w:hAnsi="Arial" w:cs="Arial"/>
+          <w:sz w:val="24"/>
+          <w:szCs w:val="24"/>
+        </w:rPr>
+        <w:t xml:space="preserve">. Nessa tag colocamos todo o conteúdo que será visto pelos usuários do site, ou seja, é aqui que temos contato com o conteúdo </w:t>
+      </w:r>
+      <w:r>
+        <w:rPr>
+          <w:rFonts w:ascii="Arial" w:hAnsi="Arial" w:cs="Arial"/>
+          <w:sz w:val="24"/>
+          <w:szCs w:val="24"/>
+        </w:rPr>
+        <w:t>enquant</w:t>
+      </w:r>
+      <w:r>
+        <w:rPr>
+          <w:rFonts w:ascii="Arial" w:hAnsi="Arial" w:cs="Arial"/>
+          <w:sz w:val="24"/>
+          <w:szCs w:val="24"/>
+        </w:rPr>
+        <w:t>o estamos navegando.</w:t>
+      </w:r>
+    </w:p>
+    <w:p>
+      <w:pPr>
+        <w:rPr>
+          <w:rFonts w:ascii="Arial" w:hAnsi="Arial" w:cs="Arial"/>
+          <w:sz w:val="24"/>
+          <w:szCs w:val="24"/>
+        </w:rPr>
+      </w:pPr>
+      <w:r>
+        <w:rPr>
+          <w:rFonts w:ascii="Arial" w:hAnsi="Arial" w:cs="Arial"/>
+          <w:sz w:val="24"/>
+          <w:szCs w:val="24"/>
+        </w:rPr>
+        <w:t>E por fim fechamos o documento usando a tag de fechamento &lt;</w:t>
+      </w:r>
+      <w:r>
+        <w:rPr>
+          <w:rFonts w:ascii="Arial" w:hAnsi="Arial" w:cs="Arial"/>
+          <w:sz w:val="24"/>
+          <w:szCs w:val="24"/>
+        </w:rPr>
+        <w:t>/html&gt;</w:t>
+      </w:r>
+    </w:p>
+    <w:p>
+      <w:pPr>
+        <w:rPr>
+          <w:rFonts w:ascii="Arial" w:hAnsi="Arial" w:cs="Arial"/>
+          <w:sz w:val="24"/>
+          <w:szCs w:val="24"/>
+        </w:rPr>
+      </w:pPr>
+      <w:r>
+        <w:rPr>
+          <w:rFonts w:ascii="Arial" w:hAnsi="Arial" w:cs="Arial"/>
+          <w:sz w:val="24"/>
+          <w:szCs w:val="24"/>
+        </w:rPr>
+        <w:t>Para facilitar nossos estudos, usaremos comentários em algumas linhas importantes, para isso basta usar</w:t>
+      </w:r>
+      <w:r>
+        <w:rPr>
+          <w:rFonts w:ascii="Arial" w:hAnsi="Arial" w:cs="Arial"/>
+          <w:sz w:val="24"/>
+          <w:szCs w:val="24"/>
+        </w:rPr>
+        <w:t xml:space="preserve"> &lt;!--Comentar aqui --&gt;.</w:t>
+      </w:r>
+    </w:p>
+    <w:p>
+      <w:pPr>
+        <w:shd w:val="clear" w:color="auto" w:fill="1F1F1F"/>
+        <w:spacing w:after="0" w:line="285" w:lineRule="atLeast"/>
+        <w:rPr>
+          <w:rFonts w:ascii="Consolas" w:eastAsia="Times New Roman" w:hAnsi="Consolas" w:cs="Times New Roman"/>
+          <w:color w:val="CCCCCC"/>
+          <w:sz w:val="21"/>
+          <w:szCs w:val="21"/>
+          <w:lang w:eastAsia="pt-BR"/>
+        </w:rPr>
+      </w:pPr>
+      <w:r>
+        <w:rPr>
+          <w:rFonts w:ascii="Consolas" w:eastAsia="Times New Roman" w:hAnsi="Consolas" w:cs="Times New Roman"/>
+          <w:color w:val="808080"/>
+          <w:sz w:val="21"/>
+          <w:szCs w:val="21"/>
+          <w:lang w:eastAsia="pt-BR"/>
+        </w:rPr>
+        <w:t>&lt;!</w:t>
+      </w:r>
+      <w:r>
+        <w:rPr>
+          <w:rFonts w:ascii="Consolas" w:eastAsia="Times New Roman" w:hAnsi="Consolas" w:cs="Times New Roman"/>
+          <w:color w:val="569CD6"/>
+          <w:sz w:val="21"/>
+          <w:szCs w:val="21"/>
+          <w:lang w:eastAsia="pt-BR"/>
+        </w:rPr>
+        <w:t>DOCTYPE</w:t>
+      </w:r>
+      <w:r>
+        <w:rPr>
+          <w:rFonts w:ascii="Consolas" w:eastAsia="Times New Roman" w:hAnsi="Consolas" w:cs="Times New Roman"/>
+          <w:color w:val="CCCCCC"/>
+          <w:sz w:val="21"/>
+          <w:szCs w:val="21"/>
+          <w:lang w:eastAsia="pt-BR"/>
+        </w:rPr>
+        <w:t xml:space="preserve"> </w:t>
+      </w:r>
+      <w:r>
+        <w:rPr>
+          <w:rFonts w:ascii="Consolas" w:eastAsia="Times New Roman" w:hAnsi="Consolas" w:cs="Times New Roman"/>
+          <w:color w:val="9CDCFE"/>
+          <w:sz w:val="21"/>
+          <w:szCs w:val="21"/>
+          <w:lang w:eastAsia="pt-BR"/>
+        </w:rPr>
+        <w:t>html</w:t>
+      </w:r>
+      <w:r>
+        <w:rPr>
+          <w:rFonts w:ascii="Consolas" w:eastAsia="Times New Roman" w:hAnsi="Consolas" w:cs="Times New Roman"/>
+          <w:color w:val="808080"/>
+          <w:sz w:val="21"/>
+          <w:szCs w:val="21"/>
+          <w:lang w:eastAsia="pt-BR"/>
+        </w:rPr>
+        <w:t>&gt;</w:t>
+      </w:r>
+      <w:r>
+        <w:rPr>
+          <w:rFonts w:ascii="Consolas" w:eastAsia="Times New Roman" w:hAnsi="Consolas" w:cs="Times New Roman"/>
+          <w:color w:val="CCCCCC"/>
+          <w:sz w:val="21"/>
+          <w:szCs w:val="21"/>
+          <w:lang w:eastAsia="pt-BR"/>
+        </w:rPr>
+        <w:t xml:space="preserve"> </w:t>
+      </w:r>
+      <w:r>
+        <w:rPr>
+          <w:rFonts w:ascii="Consolas" w:eastAsia="Times New Roman" w:hAnsi="Consolas" w:cs="Times New Roman"/>
+          <w:color w:val="6A9955"/>
+          <w:sz w:val="21"/>
+          <w:szCs w:val="21"/>
+          <w:lang w:eastAsia="pt-BR"/>
+        </w:rPr>
+        <w:t>&lt;!--Indica que o documento será um html5--&gt;</w:t>
+      </w:r>
+    </w:p>
+    <w:p>
+      <w:pPr>
+        <w:shd w:val="clear" w:color="auto" w:fill="1F1F1F"/>
+        <w:spacing w:after="0" w:line="285" w:lineRule="atLeast"/>
+        <w:rPr>
+          <w:rFonts w:ascii="Consolas" w:eastAsia="Times New Roman" w:hAnsi="Consolas" w:cs="Times New Roman"/>
+          <w:color w:val="CCCCCC"/>
+          <w:sz w:val="21"/>
+          <w:szCs w:val="21"/>
+          <w:lang w:eastAsia="pt-BR"/>
+        </w:rPr>
+      </w:pPr>
+      <w:r>
+        <w:rPr>
+          <w:rFonts w:ascii="Consolas" w:eastAsia="Times New Roman" w:hAnsi="Consolas" w:cs="Times New Roman"/>
+          <w:color w:val="808080"/>
+          <w:sz w:val="21"/>
+          <w:szCs w:val="21"/>
+          <w:lang w:eastAsia="pt-BR"/>
+        </w:rPr>
+        <w:t>&lt;</w:t>
+      </w:r>
+      <w:r>
+        <w:rPr>
+          <w:rFonts w:ascii="Consolas" w:eastAsia="Times New Roman" w:hAnsi="Consolas" w:cs="Times New Roman"/>
+          <w:color w:val="569CD6"/>
+          <w:sz w:val="21"/>
+          <w:szCs w:val="21"/>
+          <w:lang w:eastAsia="pt-BR"/>
+        </w:rPr>
+        <w:t>html</w:t>
+      </w:r>
+      <w:r>
+        <w:rPr>
+          <w:rFonts w:ascii="Consolas" w:eastAsia="Times New Roman" w:hAnsi="Consolas" w:cs="Times New Roman"/>
+          <w:color w:val="CCCCCC"/>
+          <w:sz w:val="21"/>
+          <w:szCs w:val="21"/>
+          <w:lang w:eastAsia="pt-BR"/>
+        </w:rPr>
+        <w:t xml:space="preserve"> </w:t>
+      </w:r>
+      <w:r>
+        <w:rPr>
+          <w:rFonts w:ascii="Consolas" w:eastAsia="Times New Roman" w:hAnsi="Consolas" w:cs="Times New Roman"/>
+          <w:color w:val="9CDCFE"/>
+          <w:sz w:val="21"/>
+          <w:szCs w:val="21"/>
+          <w:lang w:eastAsia="pt-BR"/>
+        </w:rPr>
+        <w:t>lang</w:t>
+      </w:r>
+      <w:r>
+        <w:rPr>
+          <w:rFonts w:ascii="Consolas" w:eastAsia="Times New Roman" w:hAnsi="Consolas" w:cs="Times New Roman"/>
+          <w:color w:val="CCCCCC"/>
+          <w:sz w:val="21"/>
+          <w:szCs w:val="21"/>
+          <w:lang w:eastAsia="pt-BR"/>
+        </w:rPr>
+        <w:t>=</w:t>
+      </w:r>
+      <w:r>
+        <w:rPr>
+          <w:rFonts w:ascii="Consolas" w:eastAsia="Times New Roman" w:hAnsi="Consolas" w:cs="Times New Roman"/>
+          <w:color w:val="CE9178"/>
+          <w:sz w:val="21"/>
+          <w:szCs w:val="21"/>
+          <w:lang w:eastAsia="pt-BR"/>
+        </w:rPr>
+        <w:t>"pt"</w:t>
+      </w:r>
+      <w:r>
+        <w:rPr>
+          <w:rFonts w:ascii="Consolas" w:eastAsia="Times New Roman" w:hAnsi="Consolas" w:cs="Times New Roman"/>
+          <w:color w:val="808080"/>
+          <w:sz w:val="21"/>
+          <w:szCs w:val="21"/>
+          <w:lang w:eastAsia="pt-BR"/>
+        </w:rPr>
+        <w:t>&gt;</w:t>
+      </w:r>
+      <w:r>
+        <w:rPr>
+          <w:rFonts w:ascii="Consolas" w:eastAsia="Times New Roman" w:hAnsi="Consolas" w:cs="Times New Roman"/>
+          <w:color w:val="CCCCCC"/>
+          <w:sz w:val="21"/>
+          <w:szCs w:val="21"/>
+          <w:lang w:eastAsia="pt-BR"/>
+        </w:rPr>
+        <w:t xml:space="preserve"> </w:t>
+      </w:r>
+      <w:r>
+        <w:rPr>
+          <w:rFonts w:ascii="Consolas" w:eastAsia="Times New Roman" w:hAnsi="Consolas" w:cs="Times New Roman"/>
+          <w:color w:val="6A9955"/>
+          <w:sz w:val="21"/>
+          <w:szCs w:val="21"/>
+          <w:lang w:eastAsia="pt-BR"/>
+        </w:rPr>
+        <w:t>&lt;!--Abertura do html e sua definição de linguagem--&gt;</w:t>
+      </w:r>
+    </w:p>
+    <w:p>
+      <w:pPr>
+        <w:shd w:val="clear" w:color="auto" w:fill="1F1F1F"/>
+        <w:spacing w:after="0" w:line="285" w:lineRule="atLeast"/>
+        <w:rPr>
+          <w:rFonts w:ascii="Consolas" w:eastAsia="Times New Roman" w:hAnsi="Consolas" w:cs="Times New Roman"/>
+          <w:color w:val="CCCCCC"/>
+          <w:sz w:val="21"/>
+          <w:szCs w:val="21"/>
+          <w:lang w:eastAsia="pt-BR"/>
+        </w:rPr>
+      </w:pPr>
+      <w:r>
+        <w:rPr>
+          <w:rFonts w:ascii="Consolas" w:eastAsia="Times New Roman" w:hAnsi="Consolas" w:cs="Times New Roman"/>
+          <w:color w:val="808080"/>
+          <w:sz w:val="21"/>
+          <w:szCs w:val="21"/>
+          <w:lang w:eastAsia="pt-BR"/>
+        </w:rPr>
+        <w:t>&lt;</w:t>
+      </w:r>
+      <w:r>
+        <w:rPr>
+          <w:rFonts w:ascii="Consolas" w:eastAsia="Times New Roman" w:hAnsi="Consolas" w:cs="Times New Roman"/>
+          <w:color w:val="569CD6"/>
+          <w:sz w:val="21"/>
+          <w:szCs w:val="21"/>
+          <w:lang w:eastAsia="pt-BR"/>
+        </w:rPr>
+        <w:t>head</w:t>
+      </w:r>
+      <w:r>
+        <w:rPr>
+          <w:rFonts w:ascii="Consolas" w:eastAsia="Times New Roman" w:hAnsi="Consolas" w:cs="Times New Roman"/>
+          <w:color w:val="808080"/>
+          <w:sz w:val="21"/>
+          <w:szCs w:val="21"/>
+          <w:lang w:eastAsia="pt-BR"/>
+        </w:rPr>
+        <w:t>&gt;</w:t>
+      </w:r>
+    </w:p>
+    <w:p>
+      <w:pPr>
+        <w:shd w:val="clear" w:color="auto" w:fill="1F1F1F"/>
+        <w:spacing w:after="0" w:line="285" w:lineRule="atLeast"/>
+        <w:rPr>
+          <w:rFonts w:ascii="Consolas" w:eastAsia="Times New Roman" w:hAnsi="Consolas" w:cs="Times New Roman"/>
+          <w:color w:val="CCCCCC"/>
+          <w:sz w:val="21"/>
+          <w:szCs w:val="21"/>
+          <w:lang w:eastAsia="pt-BR"/>
+        </w:rPr>
+      </w:pPr>
+      <w:r>
+        <w:rPr>
+          <w:rFonts w:ascii="Consolas" w:eastAsia="Times New Roman" w:hAnsi="Consolas" w:cs="Times New Roman"/>
+          <w:color w:val="CCCCCC"/>
+          <w:sz w:val="21"/>
+          <w:szCs w:val="21"/>
+          <w:lang w:eastAsia="pt-BR"/>
+        </w:rPr>
+        <w:t xml:space="preserve">    </w:t>
+      </w:r>
+      <w:r>
+        <w:rPr>
+          <w:rFonts w:ascii="Consolas" w:eastAsia="Times New Roman" w:hAnsi="Consolas" w:cs="Times New Roman"/>
+          <w:color w:val="808080"/>
+          <w:sz w:val="21"/>
+          <w:szCs w:val="21"/>
+          <w:lang w:eastAsia="pt-BR"/>
+        </w:rPr>
+        <w:t>&lt;</w:t>
+      </w:r>
+      <w:r>
+        <w:rPr>
+          <w:rFonts w:ascii="Consolas" w:eastAsia="Times New Roman" w:hAnsi="Consolas" w:cs="Times New Roman"/>
+          <w:color w:val="569CD6"/>
+          <w:sz w:val="21"/>
+          <w:szCs w:val="21"/>
+          <w:lang w:eastAsia="pt-BR"/>
+        </w:rPr>
+        <w:t>meta</w:t>
+      </w:r>
+      <w:r>
+        <w:rPr>
+          <w:rFonts w:ascii="Consolas" w:eastAsia="Times New Roman" w:hAnsi="Consolas" w:cs="Times New Roman"/>
+          <w:color w:val="CCCCCC"/>
+          <w:sz w:val="21"/>
+          <w:szCs w:val="21"/>
+          <w:lang w:eastAsia="pt-BR"/>
+        </w:rPr>
+        <w:t xml:space="preserve"> </w:t>
+      </w:r>
+      <w:r>
+        <w:rPr>
+          <w:rFonts w:ascii="Consolas" w:eastAsia="Times New Roman" w:hAnsi="Consolas" w:cs="Times New Roman"/>
+          <w:color w:val="9CDCFE"/>
+          <w:sz w:val="21"/>
+          <w:szCs w:val="21"/>
+          <w:lang w:eastAsia="pt-BR"/>
+        </w:rPr>
+        <w:t>charset</w:t>
+      </w:r>
+      <w:r>
+        <w:rPr>
+          <w:rFonts w:ascii="Consolas" w:eastAsia="Times New Roman" w:hAnsi="Consolas" w:cs="Times New Roman"/>
+          <w:color w:val="CCCCCC"/>
+          <w:sz w:val="21"/>
+          <w:szCs w:val="21"/>
+          <w:lang w:eastAsia="pt-BR"/>
+        </w:rPr>
+        <w:t>=</w:t>
+      </w:r>
+      <w:r>
+        <w:rPr>
+          <w:rFonts w:ascii="Consolas" w:eastAsia="Times New Roman" w:hAnsi="Consolas" w:cs="Times New Roman"/>
+          <w:color w:val="CE9178"/>
+          <w:sz w:val="21"/>
+          <w:szCs w:val="21"/>
+          <w:lang w:eastAsia="pt-BR"/>
+        </w:rPr>
+        <w:t>"UTF-8"</w:t>
+      </w:r>
+      <w:r>
+        <w:rPr>
+          <w:rFonts w:ascii="Consolas" w:eastAsia="Times New Roman" w:hAnsi="Consolas" w:cs="Times New Roman"/>
+          <w:color w:val="808080"/>
+          <w:sz w:val="21"/>
+          <w:szCs w:val="21"/>
+          <w:lang w:eastAsia="pt-BR"/>
+        </w:rPr>
+        <w:t>&gt;</w:t>
+      </w:r>
+    </w:p>
+    <w:p>
+      <w:pPr>
+        <w:shd w:val="clear" w:color="auto" w:fill="1F1F1F"/>
+        <w:spacing w:after="0" w:line="285" w:lineRule="atLeast"/>
+        <w:rPr>
+          <w:rFonts w:ascii="Consolas" w:eastAsia="Times New Roman" w:hAnsi="Consolas" w:cs="Times New Roman"/>
+          <w:color w:val="CCCCCC"/>
+          <w:sz w:val="21"/>
+          <w:szCs w:val="21"/>
+          <w:lang w:eastAsia="pt-BR"/>
+        </w:rPr>
+      </w:pPr>
+      <w:r>
+        <w:rPr>
+          <w:rFonts w:ascii="Consolas" w:eastAsia="Times New Roman" w:hAnsi="Consolas" w:cs="Times New Roman"/>
+          <w:color w:val="CCCCCC"/>
+          <w:sz w:val="21"/>
+          <w:szCs w:val="21"/>
+          <w:lang w:eastAsia="pt-BR"/>
+        </w:rPr>
+        <w:t xml:space="preserve">    </w:t>
+      </w:r>
+      <w:r>
+        <w:rPr>
+          <w:rFonts w:ascii="Consolas" w:eastAsia="Times New Roman" w:hAnsi="Consolas" w:cs="Times New Roman"/>
+          <w:color w:val="808080"/>
+          <w:sz w:val="21"/>
+          <w:szCs w:val="21"/>
+          <w:lang w:eastAsia="pt-BR"/>
+        </w:rPr>
+        <w:t>&lt;</w:t>
+      </w:r>
+      <w:r>
+        <w:rPr>
+          <w:rFonts w:ascii="Consolas" w:eastAsia="Times New Roman" w:hAnsi="Consolas" w:cs="Times New Roman"/>
+          <w:color w:val="569CD6"/>
+          <w:sz w:val="21"/>
+          <w:szCs w:val="21"/>
+          <w:lang w:eastAsia="pt-BR"/>
+        </w:rPr>
+        <w:t>meta</w:t>
+      </w:r>
+      <w:r>
+        <w:rPr>
+          <w:rFonts w:ascii="Consolas" w:eastAsia="Times New Roman" w:hAnsi="Consolas" w:cs="Times New Roman"/>
+          <w:color w:val="CCCCCC"/>
+          <w:sz w:val="21"/>
+          <w:szCs w:val="21"/>
+          <w:lang w:eastAsia="pt-BR"/>
+        </w:rPr>
+        <w:t xml:space="preserve"> </w:t>
+      </w:r>
+      <w:r>
+        <w:rPr>
+          <w:rFonts w:ascii="Consolas" w:eastAsia="Times New Roman" w:hAnsi="Consolas" w:cs="Times New Roman"/>
+          <w:color w:val="9CDCFE"/>
+          <w:sz w:val="21"/>
+          <w:szCs w:val="21"/>
+          <w:lang w:eastAsia="pt-BR"/>
+        </w:rPr>
+        <w:t>name</w:t>
+      </w:r>
+      <w:r>
+        <w:rPr>
+          <w:rFonts w:ascii="Consolas" w:eastAsia="Times New Roman" w:hAnsi="Consolas" w:cs="Times New Roman"/>
+          <w:color w:val="CCCCCC"/>
+          <w:sz w:val="21"/>
+          <w:szCs w:val="21"/>
+          <w:lang w:eastAsia="pt-BR"/>
+        </w:rPr>
+        <w:t>=</w:t>
+      </w:r>
+      <w:r>
+        <w:rPr>
+          <w:rFonts w:ascii="Consolas" w:eastAsia="Times New Roman" w:hAnsi="Consolas" w:cs="Times New Roman"/>
+          <w:color w:val="CE9178"/>
+          <w:sz w:val="21"/>
+          <w:szCs w:val="21"/>
+          <w:lang w:eastAsia="pt-BR"/>
+        </w:rPr>
+        <w:t>"viewport"</w:t>
+      </w:r>
+      <w:r>
+        <w:rPr>
+          <w:rFonts w:ascii="Consolas" w:eastAsia="Times New Roman" w:hAnsi="Consolas" w:cs="Times New Roman"/>
+          <w:color w:val="CCCCCC"/>
+          <w:sz w:val="21"/>
+          <w:szCs w:val="21"/>
+          <w:lang w:eastAsia="pt-BR"/>
+        </w:rPr>
+        <w:t xml:space="preserve"> </w:t>
+      </w:r>
+      <w:r>
+        <w:rPr>
+          <w:rFonts w:ascii="Consolas" w:eastAsia="Times New Roman" w:hAnsi="Consolas" w:cs="Times New Roman"/>
+          <w:color w:val="9CDCFE"/>
+          <w:sz w:val="21"/>
+          <w:szCs w:val="21"/>
+          <w:lang w:eastAsia="pt-BR"/>
+        </w:rPr>
+        <w:t>content</w:t>
+      </w:r>
+      <w:r>
+        <w:rPr>
+          <w:rFonts w:ascii="Consolas" w:eastAsia="Times New Roman" w:hAnsi="Consolas" w:cs="Times New Roman"/>
+          <w:color w:val="CCCCCC"/>
+          <w:sz w:val="21"/>
+          <w:szCs w:val="21"/>
+          <w:lang w:eastAsia="pt-BR"/>
+        </w:rPr>
+        <w:t>=</w:t>
+      </w:r>
+      <w:r>
+        <w:rPr>
+          <w:rFonts w:ascii="Consolas" w:eastAsia="Times New Roman" w:hAnsi="Consolas" w:cs="Times New Roman"/>
+          <w:color w:val="CE9178"/>
+          <w:sz w:val="21"/>
+          <w:szCs w:val="21"/>
+          <w:lang w:eastAsia="pt-BR"/>
+        </w:rPr>
+        <w:t>"width=device-width, initial-scale=1.0"</w:t>
+      </w:r>
+      <w:r>
+        <w:rPr>
+          <w:rFonts w:ascii="Consolas" w:eastAsia="Times New Roman" w:hAnsi="Consolas" w:cs="Times New Roman"/>
+          <w:color w:val="808080"/>
+          <w:sz w:val="21"/>
+          <w:szCs w:val="21"/>
+          <w:lang w:eastAsia="pt-BR"/>
+        </w:rPr>
+        <w:t>&gt;</w:t>
+      </w:r>
+    </w:p>
+    <w:p>
+      <w:pPr>
+        <w:shd w:val="clear" w:color="auto" w:fill="1F1F1F"/>
+        <w:spacing w:after="0" w:line="285" w:lineRule="atLeast"/>
+        <w:rPr>
+          <w:rFonts w:ascii="Consolas" w:eastAsia="Times New Roman" w:hAnsi="Consolas" w:cs="Times New Roman"/>
+          <w:color w:val="CCCCCC"/>
+          <w:sz w:val="21"/>
+          <w:szCs w:val="21"/>
+          <w:lang w:eastAsia="pt-BR"/>
+        </w:rPr>
+      </w:pPr>
+      <w:r>
+        <w:rPr>
+          <w:rFonts w:ascii="Consolas" w:eastAsia="Times New Roman" w:hAnsi="Consolas" w:cs="Times New Roman"/>
+          <w:color w:val="CCCCCC"/>
+          <w:sz w:val="21"/>
+          <w:szCs w:val="21"/>
+          <w:lang w:eastAsia="pt-BR"/>
+        </w:rPr>
+        <w:t xml:space="preserve">    </w:t>
+      </w:r>
+      <w:r>
+        <w:rPr>
+          <w:rFonts w:ascii="Consolas" w:eastAsia="Times New Roman" w:hAnsi="Consolas" w:cs="Times New Roman"/>
+          <w:color w:val="808080"/>
+          <w:sz w:val="21"/>
+          <w:szCs w:val="21"/>
+          <w:lang w:eastAsia="pt-BR"/>
+        </w:rPr>
+        <w:t>&lt;</w:t>
+      </w:r>
+      <w:r>
+        <w:rPr>
+          <w:rFonts w:ascii="Consolas" w:eastAsia="Times New Roman" w:hAnsi="Consolas" w:cs="Times New Roman"/>
+          <w:color w:val="569CD6"/>
+          <w:sz w:val="21"/>
+          <w:szCs w:val="21"/>
+          <w:lang w:eastAsia="pt-BR"/>
+        </w:rPr>
+        <w:t>title</w:t>
+      </w:r>
+      <w:r>
+        <w:rPr>
+          <w:rFonts w:ascii="Consolas" w:eastAsia="Times New Roman" w:hAnsi="Consolas" w:cs="Times New Roman"/>
+          <w:color w:val="808080"/>
+          <w:sz w:val="21"/>
+          <w:szCs w:val="21"/>
+          <w:lang w:eastAsia="pt-BR"/>
+        </w:rPr>
+        <w:t>&gt;</w:t>
+      </w:r>
+      <w:r>
+        <w:rPr>
+          <w:rFonts w:ascii="Consolas" w:eastAsia="Times New Roman" w:hAnsi="Consolas" w:cs="Times New Roman"/>
+          <w:color w:val="CCCCCC"/>
+          <w:sz w:val="21"/>
+          <w:szCs w:val="21"/>
+          <w:lang w:eastAsia="pt-BR"/>
+        </w:rPr>
+        <w:t>Document</w:t>
+      </w:r>
+      <w:r>
+        <w:rPr>
+          <w:rFonts w:ascii="Consolas" w:eastAsia="Times New Roman" w:hAnsi="Consolas" w:cs="Times New Roman"/>
+          <w:color w:val="808080"/>
+          <w:sz w:val="21"/>
+          <w:szCs w:val="21"/>
+          <w:lang w:eastAsia="pt-BR"/>
+        </w:rPr>
+        <w:t>&lt;/</w:t>
+      </w:r>
+      <w:r>
+        <w:rPr>
+          <w:rFonts w:ascii="Consolas" w:eastAsia="Times New Roman" w:hAnsi="Consolas" w:cs="Times New Roman"/>
+          <w:color w:val="569CD6"/>
+          <w:sz w:val="21"/>
+          <w:szCs w:val="21"/>
+          <w:lang w:eastAsia="pt-BR"/>
+        </w:rPr>
+        <w:t>title</w:t>
+      </w:r>
+      <w:r>
+        <w:rPr>
+          <w:rFonts w:ascii="Consolas" w:eastAsia="Times New Roman" w:hAnsi="Consolas" w:cs="Times New Roman"/>
+          <w:color w:val="808080"/>
+          <w:sz w:val="21"/>
+          <w:szCs w:val="21"/>
+          <w:lang w:eastAsia="pt-BR"/>
+        </w:rPr>
+        <w:t>&gt;</w:t>
+      </w:r>
+    </w:p>
+    <w:p>
+      <w:pPr>
+        <w:shd w:val="clear" w:color="auto" w:fill="1F1F1F"/>
+        <w:spacing w:after="0" w:line="285" w:lineRule="atLeast"/>
+        <w:rPr>
+          <w:rFonts w:ascii="Consolas" w:eastAsia="Times New Roman" w:hAnsi="Consolas" w:cs="Times New Roman"/>
+          <w:color w:val="CCCCCC"/>
+          <w:sz w:val="21"/>
+          <w:szCs w:val="21"/>
+          <w:lang w:eastAsia="pt-BR"/>
+        </w:rPr>
+      </w:pPr>
+      <w:r>
+        <w:rPr>
+          <w:rFonts w:ascii="Consolas" w:eastAsia="Times New Roman" w:hAnsi="Consolas" w:cs="Times New Roman"/>
+          <w:color w:val="808080"/>
+          <w:sz w:val="21"/>
+          <w:szCs w:val="21"/>
+          <w:lang w:eastAsia="pt-BR"/>
+        </w:rPr>
+        <w:t>&lt;/</w:t>
+      </w:r>
+      <w:r>
+        <w:rPr>
+          <w:rFonts w:ascii="Consolas" w:eastAsia="Times New Roman" w:hAnsi="Consolas" w:cs="Times New Roman"/>
+          <w:color w:val="569CD6"/>
+          <w:sz w:val="21"/>
+          <w:szCs w:val="21"/>
+          <w:lang w:eastAsia="pt-BR"/>
+        </w:rPr>
+        <w:t>head</w:t>
+      </w:r>
+      <w:r>
+        <w:rPr>
+          <w:rFonts w:ascii="Consolas" w:eastAsia="Times New Roman" w:hAnsi="Consolas" w:cs="Times New Roman"/>
+          <w:color w:val="808080"/>
+          <w:sz w:val="21"/>
+          <w:szCs w:val="21"/>
+          <w:lang w:eastAsia="pt-BR"/>
+        </w:rPr>
+        <w:t>&gt;</w:t>
+      </w:r>
+    </w:p>
+    <w:p>
+      <w:pPr>
+        <w:shd w:val="clear" w:color="auto" w:fill="1F1F1F"/>
+        <w:spacing w:after="0" w:line="285" w:lineRule="atLeast"/>
+        <w:rPr>
+          <w:rFonts w:ascii="Consolas" w:eastAsia="Times New Roman" w:hAnsi="Consolas" w:cs="Times New Roman"/>
+          <w:color w:val="CCCCCC"/>
+          <w:sz w:val="21"/>
+          <w:szCs w:val="21"/>
+          <w:lang w:eastAsia="pt-BR"/>
+        </w:rPr>
+      </w:pPr>
+      <w:r>
+        <w:rPr>
+          <w:rFonts w:ascii="Consolas" w:eastAsia="Times New Roman" w:hAnsi="Consolas" w:cs="Times New Roman"/>
+          <w:color w:val="808080"/>
+          <w:sz w:val="21"/>
+          <w:szCs w:val="21"/>
+          <w:lang w:eastAsia="pt-BR"/>
+        </w:rPr>
+        <w:t>&lt;</w:t>
+      </w:r>
+      <w:r>
+        <w:rPr>
+          <w:rFonts w:ascii="Consolas" w:eastAsia="Times New Roman" w:hAnsi="Consolas" w:cs="Times New Roman"/>
+          <w:color w:val="569CD6"/>
+          <w:sz w:val="21"/>
+          <w:szCs w:val="21"/>
+          <w:lang w:eastAsia="pt-BR"/>
+        </w:rPr>
+        <w:t>body</w:t>
+      </w:r>
+      <w:r>
+        <w:rPr>
+          <w:rFonts w:ascii="Consolas" w:eastAsia="Times New Roman" w:hAnsi="Consolas" w:cs="Times New Roman"/>
+          <w:color w:val="808080"/>
+          <w:sz w:val="21"/>
+          <w:szCs w:val="21"/>
+          <w:lang w:eastAsia="pt-BR"/>
+        </w:rPr>
+        <w:t>&gt;</w:t>
+      </w:r>
+    </w:p>
+    <w:p>
+      <w:pPr>
+        <w:shd w:val="clear" w:color="auto" w:fill="1F1F1F"/>
+        <w:spacing w:after="0" w:line="285" w:lineRule="atLeast"/>
+        <w:rPr>
+          <w:rFonts w:ascii="Consolas" w:eastAsia="Times New Roman" w:hAnsi="Consolas" w:cs="Times New Roman"/>
+          <w:color w:val="CCCCCC"/>
+          <w:sz w:val="21"/>
+          <w:szCs w:val="21"/>
+          <w:lang w:eastAsia="pt-BR"/>
+        </w:rPr>
+      </w:pPr>
+      <w:r>
+        <w:rPr>
+          <w:rFonts w:ascii="Consolas" w:eastAsia="Times New Roman" w:hAnsi="Consolas" w:cs="Times New Roman"/>
+          <w:color w:val="CCCCCC"/>
+          <w:sz w:val="21"/>
+          <w:szCs w:val="21"/>
+          <w:lang w:eastAsia="pt-BR"/>
+        </w:rPr>
+        <w:t xml:space="preserve">    </w:t>
+      </w:r>
+    </w:p>
+    <w:p>
+      <w:pPr>
+        <w:shd w:val="clear" w:color="auto" w:fill="1F1F1F"/>
+        <w:spacing w:after="0" w:line="285" w:lineRule="atLeast"/>
+        <w:rPr>
+          <w:rFonts w:ascii="Consolas" w:eastAsia="Times New Roman" w:hAnsi="Consolas" w:cs="Times New Roman"/>
+          <w:color w:val="CCCCCC"/>
+          <w:sz w:val="21"/>
+          <w:szCs w:val="21"/>
+          <w:lang w:eastAsia="pt-BR"/>
+        </w:rPr>
+      </w:pPr>
+      <w:r>
+        <w:rPr>
+          <w:rFonts w:ascii="Consolas" w:eastAsia="Times New Roman" w:hAnsi="Consolas" w:cs="Times New Roman"/>
+          <w:color w:val="808080"/>
+          <w:sz w:val="21"/>
+          <w:szCs w:val="21"/>
+          <w:lang w:eastAsia="pt-BR"/>
+        </w:rPr>
+        <w:t>&lt;/</w:t>
+      </w:r>
+      <w:r>
+        <w:rPr>
+          <w:rFonts w:ascii="Consolas" w:eastAsia="Times New Roman" w:hAnsi="Consolas" w:cs="Times New Roman"/>
+          <w:color w:val="569CD6"/>
+          <w:sz w:val="21"/>
+          <w:szCs w:val="21"/>
+          <w:lang w:eastAsia="pt-BR"/>
+        </w:rPr>
+        <w:t>body</w:t>
+      </w:r>
+      <w:r>
+        <w:rPr>
+          <w:rFonts w:ascii="Consolas" w:eastAsia="Times New Roman" w:hAnsi="Consolas" w:cs="Times New Roman"/>
+          <w:color w:val="808080"/>
+          <w:sz w:val="21"/>
+          <w:szCs w:val="21"/>
+          <w:lang w:eastAsia="pt-BR"/>
+        </w:rPr>
+        <w:t>&gt;</w:t>
+      </w:r>
+    </w:p>
+    <w:p>
+      <w:pPr>
+        <w:shd w:val="clear" w:color="auto" w:fill="1F1F1F"/>
+        <w:spacing w:after="0" w:line="285" w:lineRule="atLeast"/>
+        <w:rPr>
+          <w:rFonts w:ascii="Consolas" w:eastAsia="Times New Roman" w:hAnsi="Consolas" w:cs="Times New Roman"/>
+          <w:color w:val="CCCCCC"/>
+          <w:sz w:val="21"/>
+          <w:szCs w:val="21"/>
+          <w:lang w:eastAsia="pt-BR"/>
+        </w:rPr>
+      </w:pPr>
+      <w:r>
+        <w:rPr>
+          <w:rFonts w:ascii="Consolas" w:eastAsia="Times New Roman" w:hAnsi="Consolas" w:cs="Times New Roman"/>
+          <w:color w:val="808080"/>
+          <w:sz w:val="21"/>
+          <w:szCs w:val="21"/>
+          <w:lang w:eastAsia="pt-BR"/>
+        </w:rPr>
+        <w:t>&lt;/</w:t>
+      </w:r>
+      <w:r>
+        <w:rPr>
+          <w:rFonts w:ascii="Consolas" w:eastAsia="Times New Roman" w:hAnsi="Consolas" w:cs="Times New Roman"/>
+          <w:color w:val="569CD6"/>
+          <w:sz w:val="21"/>
+          <w:szCs w:val="21"/>
+          <w:lang w:eastAsia="pt-BR"/>
+        </w:rPr>
+        <w:t>html</w:t>
+      </w:r>
+      <w:r>
+        <w:rPr>
+          <w:rFonts w:ascii="Consolas" w:eastAsia="Times New Roman" w:hAnsi="Consolas" w:cs="Times New Roman"/>
+          <w:color w:val="808080"/>
+          <w:sz w:val="21"/>
+          <w:szCs w:val="21"/>
+          <w:lang w:eastAsia="pt-BR"/>
+        </w:rPr>
+        <w:t>&gt;</w:t>
+      </w:r>
+      <w:r>
+        <w:rPr>
+          <w:rFonts w:ascii="Consolas" w:eastAsia="Times New Roman" w:hAnsi="Consolas" w:cs="Times New Roman"/>
+          <w:color w:val="CCCCCC"/>
+          <w:sz w:val="21"/>
+          <w:szCs w:val="21"/>
+          <w:lang w:eastAsia="pt-BR"/>
+        </w:rPr>
+        <w:t xml:space="preserve"> </w:t>
+      </w:r>
+      <w:r>
+        <w:rPr>
+          <w:rFonts w:ascii="Consolas" w:eastAsia="Times New Roman" w:hAnsi="Consolas" w:cs="Times New Roman"/>
+          <w:color w:val="6A9955"/>
+          <w:sz w:val="21"/>
+          <w:szCs w:val="21"/>
+          <w:lang w:eastAsia="pt-BR"/>
+        </w:rPr>
+        <w:t>&lt;!--Encerramento do html--&gt;</w:t>
+      </w:r>
+    </w:p>
+    <w:p>
+      <w:pPr>
+        <w:rPr>
+          <w:rFonts w:ascii="Arial" w:hAnsi="Arial" w:cs="Arial"/>
+          <w:sz w:val="24"/>
+          <w:szCs w:val="24"/>
+        </w:rPr>
+      </w:pPr>
+    </w:p>
+    <w:p>
+      <w:pPr>
+        <w:rPr>
+          <w:rFonts w:ascii="Arial" w:hAnsi="Arial" w:cs="Arial"/>
+          <w:sz w:val="24"/>
+          <w:szCs w:val="24"/>
+        </w:rPr>
+      </w:pPr>
+      <w:r>
+        <w:rPr>
+          <w:rFonts w:ascii="Arial" w:hAnsi="Arial" w:cs="Arial"/>
+          <w:sz w:val="24"/>
+          <w:szCs w:val="24"/>
+        </w:rPr>
+        <w:t xml:space="preserve">Crie o hábito de comentar seus códigos, dessa forma ficará mais fácil o entendimento e evitará possíveis dúvidas futuras. </w:t>
+      </w:r>
+    </w:p>
+    <w:p>
+      <w:pPr>
+        <w:rPr>
+          <w:rFonts w:ascii="Arial" w:hAnsi="Arial" w:cs="Arial"/>
+          <w:sz w:val="24"/>
+          <w:szCs w:val="24"/>
+        </w:rPr>
+      </w:pPr>
+      <w:r>
+        <w:rPr>
+          <w:rFonts w:ascii="Arial" w:hAnsi="Arial" w:cs="Arial"/>
+          <w:sz w:val="24"/>
+          <w:szCs w:val="24"/>
+        </w:rPr>
+        <w:t>Vamos começar a desenvolver a nossa primeira página?</w:t>
+      </w:r>
       <w:bookmarkStart w:id="10" w:name="_GoBack"/>
       <w:bookmarkEnd w:id="10"/>
-    </w:p>
-    <w:p>
-      <w:pPr>
-        <w:rPr>
-          <w:rFonts w:ascii="Arial" w:hAnsi="Arial" w:cs="Arial"/>
-          <w:sz w:val="24"/>
-          <w:szCs w:val="24"/>
-        </w:rPr>
-      </w:pPr>
     </w:p>
     <w:sectPr>
       <w:pgSz w:w="11906" w:h="16838"/>
@@ -7028,6 +9704,95 @@
 <file path=word/numbering.xml><?xml version="1.0" encoding="utf-8"?>
 <w:numbering xmlns:wpc="http://schemas.microsoft.com/office/word/2010/wordprocessingCanvas" xmlns:cx="http://schemas.microsoft.com/office/drawing/2014/chartex" xmlns:cx1="http://schemas.microsoft.com/office/drawing/2015/9/8/chartex" xmlns:mc="http://schemas.openxmlformats.org/markup-compatibility/2006" xmlns:o="urn:schemas-microsoft-com:office:office" xmlns:r="http://schemas.openxmlformats.org/officeDocument/2006/relationships" xmlns:m="http://schemas.openxmlformats.org/officeDocument/2006/math" xmlns:v="urn:schemas-microsoft-com:vml" xmlns:wp14="http://schemas.microsoft.com/office/word/2010/wordprocessingDrawing" xmlns:wp="http://schemas.openxmlformats.org/drawingml/2006/wordprocessingDrawing" xmlns:w10="urn:schemas-microsoft-com:office:word" xmlns:w="http://schemas.openxmlformats.org/wordprocessingml/2006/main" xmlns:w14="http://schemas.microsoft.com/office/word/2010/wordml" xmlns:w15="http://schemas.microsoft.com/office/word/2012/wordml" xmlns:w16se="http://schemas.microsoft.com/office/word/2015/wordml/symex" xmlns:wpg="http://schemas.microsoft.com/office/word/2010/wordprocessingGroup" xmlns:wpi="http://schemas.microsoft.com/office/word/2010/wordprocessingInk" xmlns:wne="http://schemas.microsoft.com/office/word/2006/wordml" xmlns:wps="http://schemas.microsoft.com/office/word/2010/wordprocessingShape" mc:Ignorable="w14 w15 w16se wp14">
   <w:abstractNum w:abstractNumId="0" w15:restartNumberingAfterBreak="0">
+    <w:nsid w:val="02965A13"/>
+    <w:multiLevelType w:val="hybridMultilevel"/>
+    <w:tmpl w:val="2AC2B232"/>
+    <w:lvl w:ilvl="0" w:tplc="C1D46702">
+      <w:start w:val="1"/>
+      <w:numFmt w:val="lowerLetter"/>
+      <w:lvlText w:val="%1)"/>
+      <w:lvlJc w:val="left"/>
+      <w:pPr>
+        <w:ind w:left="945" w:hanging="360"/>
+      </w:pPr>
+      <w:rPr>
+        <w:rFonts w:hint="default"/>
+      </w:rPr>
+    </w:lvl>
+    <w:lvl w:ilvl="1" w:tplc="04160019" w:tentative="1">
+      <w:start w:val="1"/>
+      <w:numFmt w:val="lowerLetter"/>
+      <w:lvlText w:val="%2."/>
+      <w:lvlJc w:val="left"/>
+      <w:pPr>
+        <w:ind w:left="1665" w:hanging="360"/>
+      </w:pPr>
+    </w:lvl>
+    <w:lvl w:ilvl="2" w:tplc="0416001B" w:tentative="1">
+      <w:start w:val="1"/>
+      <w:numFmt w:val="lowerRoman"/>
+      <w:lvlText w:val="%3."/>
+      <w:lvlJc w:val="right"/>
+      <w:pPr>
+        <w:ind w:left="2385" w:hanging="180"/>
+      </w:pPr>
+    </w:lvl>
+    <w:lvl w:ilvl="3" w:tplc="0416000F" w:tentative="1">
+      <w:start w:val="1"/>
+      <w:numFmt w:val="decimal"/>
+      <w:lvlText w:val="%4."/>
+      <w:lvlJc w:val="left"/>
+      <w:pPr>
+        <w:ind w:left="3105" w:hanging="360"/>
+      </w:pPr>
+    </w:lvl>
+    <w:lvl w:ilvl="4" w:tplc="04160019" w:tentative="1">
+      <w:start w:val="1"/>
+      <w:numFmt w:val="lowerLetter"/>
+      <w:lvlText w:val="%5."/>
+      <w:lvlJc w:val="left"/>
+      <w:pPr>
+        <w:ind w:left="3825" w:hanging="360"/>
+      </w:pPr>
+    </w:lvl>
+    <w:lvl w:ilvl="5" w:tplc="0416001B" w:tentative="1">
+      <w:start w:val="1"/>
+      <w:numFmt w:val="lowerRoman"/>
+      <w:lvlText w:val="%6."/>
+      <w:lvlJc w:val="right"/>
+      <w:pPr>
+        <w:ind w:left="4545" w:hanging="180"/>
+      </w:pPr>
+    </w:lvl>
+    <w:lvl w:ilvl="6" w:tplc="0416000F" w:tentative="1">
+      <w:start w:val="1"/>
+      <w:numFmt w:val="decimal"/>
+      <w:lvlText w:val="%7."/>
+      <w:lvlJc w:val="left"/>
+      <w:pPr>
+        <w:ind w:left="5265" w:hanging="360"/>
+      </w:pPr>
+    </w:lvl>
+    <w:lvl w:ilvl="7" w:tplc="04160019" w:tentative="1">
+      <w:start w:val="1"/>
+      <w:numFmt w:val="lowerLetter"/>
+      <w:lvlText w:val="%8."/>
+      <w:lvlJc w:val="left"/>
+      <w:pPr>
+        <w:ind w:left="5985" w:hanging="360"/>
+      </w:pPr>
+    </w:lvl>
+    <w:lvl w:ilvl="8" w:tplc="0416001B" w:tentative="1">
+      <w:start w:val="1"/>
+      <w:numFmt w:val="lowerRoman"/>
+      <w:lvlText w:val="%9."/>
+      <w:lvlJc w:val="right"/>
+      <w:pPr>
+        <w:ind w:left="6705" w:hanging="180"/>
+      </w:pPr>
+    </w:lvl>
+  </w:abstractNum>
+  <w:abstractNum w:abstractNumId="1" w15:restartNumberingAfterBreak="0">
     <w:nsid w:val="411B622A"/>
     <w:multiLevelType w:val="hybridMultilevel"/>
     <w:tmpl w:val="5FFEEB8E"/>
@@ -7140,7 +9905,120 @@
       </w:rPr>
     </w:lvl>
   </w:abstractNum>
-  <w:abstractNum w:abstractNumId="1" w15:restartNumberingAfterBreak="0">
+  <w:abstractNum w:abstractNumId="2" w15:restartNumberingAfterBreak="0">
+    <w:nsid w:val="427C48A3"/>
+    <w:multiLevelType w:val="hybridMultilevel"/>
+    <w:tmpl w:val="BFBE7324"/>
+    <w:lvl w:ilvl="0" w:tplc="04160001">
+      <w:start w:val="1"/>
+      <w:numFmt w:val="bullet"/>
+      <w:lvlText w:val=""/>
+      <w:lvlJc w:val="left"/>
+      <w:pPr>
+        <w:ind w:left="788" w:hanging="360"/>
+      </w:pPr>
+      <w:rPr>
+        <w:rFonts w:ascii="Symbol" w:hAnsi="Symbol" w:hint="default"/>
+      </w:rPr>
+    </w:lvl>
+    <w:lvl w:ilvl="1" w:tplc="04160003" w:tentative="1">
+      <w:start w:val="1"/>
+      <w:numFmt w:val="bullet"/>
+      <w:lvlText w:val="o"/>
+      <w:lvlJc w:val="left"/>
+      <w:pPr>
+        <w:ind w:left="1508" w:hanging="360"/>
+      </w:pPr>
+      <w:rPr>
+        <w:rFonts w:ascii="Courier New" w:hAnsi="Courier New" w:cs="Courier New" w:hint="default"/>
+      </w:rPr>
+    </w:lvl>
+    <w:lvl w:ilvl="2" w:tplc="04160005" w:tentative="1">
+      <w:start w:val="1"/>
+      <w:numFmt w:val="bullet"/>
+      <w:lvlText w:val=""/>
+      <w:lvlJc w:val="left"/>
+      <w:pPr>
+        <w:ind w:left="2228" w:hanging="360"/>
+      </w:pPr>
+      <w:rPr>
+        <w:rFonts w:ascii="Wingdings" w:hAnsi="Wingdings" w:hint="default"/>
+      </w:rPr>
+    </w:lvl>
+    <w:lvl w:ilvl="3" w:tplc="04160001" w:tentative="1">
+      <w:start w:val="1"/>
+      <w:numFmt w:val="bullet"/>
+      <w:lvlText w:val=""/>
+      <w:lvlJc w:val="left"/>
+      <w:pPr>
+        <w:ind w:left="2948" w:hanging="360"/>
+      </w:pPr>
+      <w:rPr>
+        <w:rFonts w:ascii="Symbol" w:hAnsi="Symbol" w:hint="default"/>
+      </w:rPr>
+    </w:lvl>
+    <w:lvl w:ilvl="4" w:tplc="04160003" w:tentative="1">
+      <w:start w:val="1"/>
+      <w:numFmt w:val="bullet"/>
+      <w:lvlText w:val="o"/>
+      <w:lvlJc w:val="left"/>
+      <w:pPr>
+        <w:ind w:left="3668" w:hanging="360"/>
+      </w:pPr>
+      <w:rPr>
+        <w:rFonts w:ascii="Courier New" w:hAnsi="Courier New" w:cs="Courier New" w:hint="default"/>
+      </w:rPr>
+    </w:lvl>
+    <w:lvl w:ilvl="5" w:tplc="04160005" w:tentative="1">
+      <w:start w:val="1"/>
+      <w:numFmt w:val="bullet"/>
+      <w:lvlText w:val=""/>
+      <w:lvlJc w:val="left"/>
+      <w:pPr>
+        <w:ind w:left="4388" w:hanging="360"/>
+      </w:pPr>
+      <w:rPr>
+        <w:rFonts w:ascii="Wingdings" w:hAnsi="Wingdings" w:hint="default"/>
+      </w:rPr>
+    </w:lvl>
+    <w:lvl w:ilvl="6" w:tplc="04160001" w:tentative="1">
+      <w:start w:val="1"/>
+      <w:numFmt w:val="bullet"/>
+      <w:lvlText w:val=""/>
+      <w:lvlJc w:val="left"/>
+      <w:pPr>
+        <w:ind w:left="5108" w:hanging="360"/>
+      </w:pPr>
+      <w:rPr>
+        <w:rFonts w:ascii="Symbol" w:hAnsi="Symbol" w:hint="default"/>
+      </w:rPr>
+    </w:lvl>
+    <w:lvl w:ilvl="7" w:tplc="04160003" w:tentative="1">
+      <w:start w:val="1"/>
+      <w:numFmt w:val="bullet"/>
+      <w:lvlText w:val="o"/>
+      <w:lvlJc w:val="left"/>
+      <w:pPr>
+        <w:ind w:left="5828" w:hanging="360"/>
+      </w:pPr>
+      <w:rPr>
+        <w:rFonts w:ascii="Courier New" w:hAnsi="Courier New" w:cs="Courier New" w:hint="default"/>
+      </w:rPr>
+    </w:lvl>
+    <w:lvl w:ilvl="8" w:tplc="04160005" w:tentative="1">
+      <w:start w:val="1"/>
+      <w:numFmt w:val="bullet"/>
+      <w:lvlText w:val=""/>
+      <w:lvlJc w:val="left"/>
+      <w:pPr>
+        <w:ind w:left="6548" w:hanging="360"/>
+      </w:pPr>
+      <w:rPr>
+        <w:rFonts w:ascii="Wingdings" w:hAnsi="Wingdings" w:hint="default"/>
+      </w:rPr>
+    </w:lvl>
+  </w:abstractNum>
+  <w:abstractNum w:abstractNumId="3" w15:restartNumberingAfterBreak="0">
     <w:nsid w:val="452320FA"/>
     <w:multiLevelType w:val="hybridMultilevel"/>
     <w:tmpl w:val="61E63588"/>
@@ -7229,7 +10107,7 @@
       </w:pPr>
     </w:lvl>
   </w:abstractNum>
-  <w:abstractNum w:abstractNumId="2" w15:restartNumberingAfterBreak="0">
+  <w:abstractNum w:abstractNumId="4" w15:restartNumberingAfterBreak="0">
     <w:nsid w:val="4931244E"/>
     <w:multiLevelType w:val="hybridMultilevel"/>
     <w:tmpl w:val="D48A5548"/>
@@ -7342,7 +10220,7 @@
       </w:rPr>
     </w:lvl>
   </w:abstractNum>
-  <w:abstractNum w:abstractNumId="3" w15:restartNumberingAfterBreak="0">
+  <w:abstractNum w:abstractNumId="5" w15:restartNumberingAfterBreak="0">
     <w:nsid w:val="4F844FCD"/>
     <w:multiLevelType w:val="hybridMultilevel"/>
     <w:tmpl w:val="E89C46DA"/>
@@ -7431,7 +10309,209 @@
       </w:pPr>
     </w:lvl>
   </w:abstractNum>
-  <w:abstractNum w:abstractNumId="4" w15:restartNumberingAfterBreak="0">
+  <w:abstractNum w:abstractNumId="6" w15:restartNumberingAfterBreak="0">
+    <w:nsid w:val="57970E69"/>
+    <w:multiLevelType w:val="hybridMultilevel"/>
+    <w:tmpl w:val="B7049064"/>
+    <w:lvl w:ilvl="0" w:tplc="04160017">
+      <w:start w:val="1"/>
+      <w:numFmt w:val="lowerLetter"/>
+      <w:lvlText w:val="%1)"/>
+      <w:lvlJc w:val="left"/>
+      <w:pPr>
+        <w:ind w:left="720" w:hanging="360"/>
+      </w:pPr>
+      <w:rPr>
+        <w:rFonts w:hint="default"/>
+      </w:rPr>
+    </w:lvl>
+    <w:lvl w:ilvl="1" w:tplc="04160019">
+      <w:start w:val="1"/>
+      <w:numFmt w:val="lowerLetter"/>
+      <w:lvlText w:val="%2."/>
+      <w:lvlJc w:val="left"/>
+      <w:pPr>
+        <w:ind w:left="1440" w:hanging="360"/>
+      </w:pPr>
+    </w:lvl>
+    <w:lvl w:ilvl="2" w:tplc="0416001B" w:tentative="1">
+      <w:start w:val="1"/>
+      <w:numFmt w:val="lowerRoman"/>
+      <w:lvlText w:val="%3."/>
+      <w:lvlJc w:val="right"/>
+      <w:pPr>
+        <w:ind w:left="2160" w:hanging="180"/>
+      </w:pPr>
+    </w:lvl>
+    <w:lvl w:ilvl="3" w:tplc="0416000F" w:tentative="1">
+      <w:start w:val="1"/>
+      <w:numFmt w:val="decimal"/>
+      <w:lvlText w:val="%4."/>
+      <w:lvlJc w:val="left"/>
+      <w:pPr>
+        <w:ind w:left="2880" w:hanging="360"/>
+      </w:pPr>
+    </w:lvl>
+    <w:lvl w:ilvl="4" w:tplc="04160019" w:tentative="1">
+      <w:start w:val="1"/>
+      <w:numFmt w:val="lowerLetter"/>
+      <w:lvlText w:val="%5."/>
+      <w:lvlJc w:val="left"/>
+      <w:pPr>
+        <w:ind w:left="3600" w:hanging="360"/>
+      </w:pPr>
+    </w:lvl>
+    <w:lvl w:ilvl="5" w:tplc="0416001B" w:tentative="1">
+      <w:start w:val="1"/>
+      <w:numFmt w:val="lowerRoman"/>
+      <w:lvlText w:val="%6."/>
+      <w:lvlJc w:val="right"/>
+      <w:pPr>
+        <w:ind w:left="4320" w:hanging="180"/>
+      </w:pPr>
+    </w:lvl>
+    <w:lvl w:ilvl="6" w:tplc="0416000F" w:tentative="1">
+      <w:start w:val="1"/>
+      <w:numFmt w:val="decimal"/>
+      <w:lvlText w:val="%7."/>
+      <w:lvlJc w:val="left"/>
+      <w:pPr>
+        <w:ind w:left="5040" w:hanging="360"/>
+      </w:pPr>
+    </w:lvl>
+    <w:lvl w:ilvl="7" w:tplc="04160019" w:tentative="1">
+      <w:start w:val="1"/>
+      <w:numFmt w:val="lowerLetter"/>
+      <w:lvlText w:val="%8."/>
+      <w:lvlJc w:val="left"/>
+      <w:pPr>
+        <w:ind w:left="5760" w:hanging="360"/>
+      </w:pPr>
+    </w:lvl>
+    <w:lvl w:ilvl="8" w:tplc="0416001B" w:tentative="1">
+      <w:start w:val="1"/>
+      <w:numFmt w:val="lowerRoman"/>
+      <w:lvlText w:val="%9."/>
+      <w:lvlJc w:val="right"/>
+      <w:pPr>
+        <w:ind w:left="6480" w:hanging="180"/>
+      </w:pPr>
+    </w:lvl>
+  </w:abstractNum>
+  <w:abstractNum w:abstractNumId="7" w15:restartNumberingAfterBreak="0">
+    <w:nsid w:val="62DB2DD2"/>
+    <w:multiLevelType w:val="hybridMultilevel"/>
+    <w:tmpl w:val="E7BA4962"/>
+    <w:lvl w:ilvl="0" w:tplc="04160001">
+      <w:start w:val="1"/>
+      <w:numFmt w:val="bullet"/>
+      <w:lvlText w:val=""/>
+      <w:lvlJc w:val="left"/>
+      <w:pPr>
+        <w:ind w:left="720" w:hanging="360"/>
+      </w:pPr>
+      <w:rPr>
+        <w:rFonts w:ascii="Symbol" w:hAnsi="Symbol" w:hint="default"/>
+      </w:rPr>
+    </w:lvl>
+    <w:lvl w:ilvl="1" w:tplc="04160003" w:tentative="1">
+      <w:start w:val="1"/>
+      <w:numFmt w:val="bullet"/>
+      <w:lvlText w:val="o"/>
+      <w:lvlJc w:val="left"/>
+      <w:pPr>
+        <w:ind w:left="1440" w:hanging="360"/>
+      </w:pPr>
+      <w:rPr>
+        <w:rFonts w:ascii="Courier New" w:hAnsi="Courier New" w:cs="Courier New" w:hint="default"/>
+      </w:rPr>
+    </w:lvl>
+    <w:lvl w:ilvl="2" w:tplc="04160005" w:tentative="1">
+      <w:start w:val="1"/>
+      <w:numFmt w:val="bullet"/>
+      <w:lvlText w:val=""/>
+      <w:lvlJc w:val="left"/>
+      <w:pPr>
+        <w:ind w:left="2160" w:hanging="360"/>
+      </w:pPr>
+      <w:rPr>
+        <w:rFonts w:ascii="Wingdings" w:hAnsi="Wingdings" w:hint="default"/>
+      </w:rPr>
+    </w:lvl>
+    <w:lvl w:ilvl="3" w:tplc="04160001" w:tentative="1">
+      <w:start w:val="1"/>
+      <w:numFmt w:val="bullet"/>
+      <w:lvlText w:val=""/>
+      <w:lvlJc w:val="left"/>
+      <w:pPr>
+        <w:ind w:left="2880" w:hanging="360"/>
+      </w:pPr>
+      <w:rPr>
+        <w:rFonts w:ascii="Symbol" w:hAnsi="Symbol" w:hint="default"/>
+      </w:rPr>
+    </w:lvl>
+    <w:lvl w:ilvl="4" w:tplc="04160003" w:tentative="1">
+      <w:start w:val="1"/>
+      <w:numFmt w:val="bullet"/>
+      <w:lvlText w:val="o"/>
+      <w:lvlJc w:val="left"/>
+      <w:pPr>
+        <w:ind w:left="3600" w:hanging="360"/>
+      </w:pPr>
+      <w:rPr>
+        <w:rFonts w:ascii="Courier New" w:hAnsi="Courier New" w:cs="Courier New" w:hint="default"/>
+      </w:rPr>
+    </w:lvl>
+    <w:lvl w:ilvl="5" w:tplc="04160005" w:tentative="1">
+      <w:start w:val="1"/>
+      <w:numFmt w:val="bullet"/>
+      <w:lvlText w:val=""/>
+      <w:lvlJc w:val="left"/>
+      <w:pPr>
+        <w:ind w:left="4320" w:hanging="360"/>
+      </w:pPr>
+      <w:rPr>
+        <w:rFonts w:ascii="Wingdings" w:hAnsi="Wingdings" w:hint="default"/>
+      </w:rPr>
+    </w:lvl>
+    <w:lvl w:ilvl="6" w:tplc="04160001" w:tentative="1">
+      <w:start w:val="1"/>
+      <w:numFmt w:val="bullet"/>
+      <w:lvlText w:val=""/>
+      <w:lvlJc w:val="left"/>
+      <w:pPr>
+        <w:ind w:left="5040" w:hanging="360"/>
+      </w:pPr>
+      <w:rPr>
+        <w:rFonts w:ascii="Symbol" w:hAnsi="Symbol" w:hint="default"/>
+      </w:rPr>
+    </w:lvl>
+    <w:lvl w:ilvl="7" w:tplc="04160003" w:tentative="1">
+      <w:start w:val="1"/>
+      <w:numFmt w:val="bullet"/>
+      <w:lvlText w:val="o"/>
+      <w:lvlJc w:val="left"/>
+      <w:pPr>
+        <w:ind w:left="5760" w:hanging="360"/>
+      </w:pPr>
+      <w:rPr>
+        <w:rFonts w:ascii="Courier New" w:hAnsi="Courier New" w:cs="Courier New" w:hint="default"/>
+      </w:rPr>
+    </w:lvl>
+    <w:lvl w:ilvl="8" w:tplc="04160005" w:tentative="1">
+      <w:start w:val="1"/>
+      <w:numFmt w:val="bullet"/>
+      <w:lvlText w:val=""/>
+      <w:lvlJc w:val="left"/>
+      <w:pPr>
+        <w:ind w:left="6480" w:hanging="360"/>
+      </w:pPr>
+      <w:rPr>
+        <w:rFonts w:ascii="Wingdings" w:hAnsi="Wingdings" w:hint="default"/>
+      </w:rPr>
+    </w:lvl>
+  </w:abstractNum>
+  <w:abstractNum w:abstractNumId="8" w15:restartNumberingAfterBreak="0">
     <w:nsid w:val="7D0216F7"/>
     <w:multiLevelType w:val="hybridMultilevel"/>
     <w:tmpl w:val="61BA700C"/>
@@ -7518,18 +10598,30 @@
     </w:lvl>
   </w:abstractNum>
   <w:num w:numId="1">
+    <w:abstractNumId w:val="5"/>
+  </w:num>
+  <w:num w:numId="2">
+    <w:abstractNumId w:val="1"/>
+  </w:num>
+  <w:num w:numId="3">
+    <w:abstractNumId w:val="8"/>
+  </w:num>
+  <w:num w:numId="4">
     <w:abstractNumId w:val="3"/>
   </w:num>
-  <w:num w:numId="2">
+  <w:num w:numId="5">
+    <w:abstractNumId w:val="4"/>
+  </w:num>
+  <w:num w:numId="6">
+    <w:abstractNumId w:val="7"/>
+  </w:num>
+  <w:num w:numId="7">
     <w:abstractNumId w:val="0"/>
   </w:num>
-  <w:num w:numId="3">
-    <w:abstractNumId w:val="4"/>
+  <w:num w:numId="8">
+    <w:abstractNumId w:val="6"/>
   </w:num>
-  <w:num w:numId="4">
-    <w:abstractNumId w:val="1"/>
-  </w:num>
-  <w:num w:numId="5">
+  <w:num w:numId="9">
     <w:abstractNumId w:val="2"/>
   </w:num>
 </w:numbering>
@@ -8448,7 +11540,7 @@
 </file>
 
 <file path=customXml/itemProps1.xml><?xml version="1.0" encoding="utf-8"?>
-<ds:datastoreItem xmlns:ds="http://schemas.openxmlformats.org/officeDocument/2006/customXml" ds:itemID="{09A2A293-FFB4-42E3-8AB7-709613F69B64}">
+<ds:datastoreItem xmlns:ds="http://schemas.openxmlformats.org/officeDocument/2006/customXml" ds:itemID="{624E03BF-A8F5-48E7-BB51-F053C2A582E2}">
   <ds:schemaRefs>
     <ds:schemaRef ds:uri="http://schemas.openxmlformats.org/officeDocument/2006/bibliography"/>
   </ds:schemaRefs>

</xml_diff>

<commit_message>
Criando o conteúdo do site
</commit_message>
<xml_diff>
--- a/Documentos/Apostilo de programação Web.docx
+++ b/Documentos/Apostilo de programação Web.docx
@@ -1554,7 +1554,7 @@
           <w:r>
             <w:fldChar w:fldCharType="separate"/>
           </w:r>
-          <w:hyperlink w:anchor="_Toc179795886" w:history="1">
+          <w:hyperlink w:anchor="_Toc179893440" w:history="1">
             <w:r>
               <w:rPr>
                 <w:rStyle w:val="Hyperlink"/>
@@ -1581,7 +1581,7 @@
                 <w:noProof/>
                 <w:webHidden/>
               </w:rPr>
-              <w:instrText xml:space="preserve"> PAGEREF _Toc179795886 \h </w:instrText>
+              <w:instrText xml:space="preserve"> PAGEREF _Toc179893440 \h </w:instrText>
             </w:r>
             <w:r>
               <w:rPr>
@@ -1624,7 +1624,7 @@
               <w:lang w:eastAsia="pt-BR"/>
             </w:rPr>
           </w:pPr>
-          <w:hyperlink w:anchor="_Toc179795887" w:history="1">
+          <w:hyperlink w:anchor="_Toc179893441" w:history="1">
             <w:r>
               <w:rPr>
                 <w:rStyle w:val="Hyperlink"/>
@@ -1651,7 +1651,7 @@
                 <w:noProof/>
                 <w:webHidden/>
               </w:rPr>
-              <w:instrText xml:space="preserve"> PAGEREF _Toc179795887 \h </w:instrText>
+              <w:instrText xml:space="preserve"> PAGEREF _Toc179893441 \h </w:instrText>
             </w:r>
             <w:r>
               <w:rPr>
@@ -1694,7 +1694,7 @@
               <w:lang w:eastAsia="pt-BR"/>
             </w:rPr>
           </w:pPr>
-          <w:hyperlink w:anchor="_Toc179795888" w:history="1">
+          <w:hyperlink w:anchor="_Toc179893442" w:history="1">
             <w:r>
               <w:rPr>
                 <w:rStyle w:val="Hyperlink"/>
@@ -1721,7 +1721,7 @@
                 <w:noProof/>
                 <w:webHidden/>
               </w:rPr>
-              <w:instrText xml:space="preserve"> PAGEREF _Toc179795888 \h </w:instrText>
+              <w:instrText xml:space="preserve"> PAGEREF _Toc179893442 \h </w:instrText>
             </w:r>
             <w:r>
               <w:rPr>
@@ -1764,7 +1764,7 @@
               <w:lang w:eastAsia="pt-BR"/>
             </w:rPr>
           </w:pPr>
-          <w:hyperlink w:anchor="_Toc179795889" w:history="1">
+          <w:hyperlink w:anchor="_Toc179893443" w:history="1">
             <w:r>
               <w:rPr>
                 <w:rStyle w:val="Hyperlink"/>
@@ -1791,7 +1791,7 @@
                 <w:noProof/>
                 <w:webHidden/>
               </w:rPr>
-              <w:instrText xml:space="preserve"> PAGEREF _Toc179795889 \h </w:instrText>
+              <w:instrText xml:space="preserve"> PAGEREF _Toc179893443 \h </w:instrText>
             </w:r>
             <w:r>
               <w:rPr>
@@ -1834,7 +1834,7 @@
               <w:lang w:eastAsia="pt-BR"/>
             </w:rPr>
           </w:pPr>
-          <w:hyperlink w:anchor="_Toc179795890" w:history="1">
+          <w:hyperlink w:anchor="_Toc179893444" w:history="1">
             <w:r>
               <w:rPr>
                 <w:rStyle w:val="Hyperlink"/>
@@ -1861,7 +1861,7 @@
                 <w:noProof/>
                 <w:webHidden/>
               </w:rPr>
-              <w:instrText xml:space="preserve"> PAGEREF _Toc179795890 \h </w:instrText>
+              <w:instrText xml:space="preserve"> PAGEREF _Toc179893444 \h </w:instrText>
             </w:r>
             <w:r>
               <w:rPr>
@@ -1904,7 +1904,7 @@
               <w:lang w:eastAsia="pt-BR"/>
             </w:rPr>
           </w:pPr>
-          <w:hyperlink w:anchor="_Toc179795891" w:history="1">
+          <w:hyperlink w:anchor="_Toc179893445" w:history="1">
             <w:r>
               <w:rPr>
                 <w:rStyle w:val="Hyperlink"/>
@@ -1932,7 +1932,7 @@
                 <w:noProof/>
                 <w:webHidden/>
               </w:rPr>
-              <w:instrText xml:space="preserve"> PAGEREF _Toc179795891 \h </w:instrText>
+              <w:instrText xml:space="preserve"> PAGEREF _Toc179893445 \h </w:instrText>
             </w:r>
             <w:r>
               <w:rPr>
@@ -1975,7 +1975,7 @@
               <w:lang w:eastAsia="pt-BR"/>
             </w:rPr>
           </w:pPr>
-          <w:hyperlink w:anchor="_Toc179795892" w:history="1">
+          <w:hyperlink w:anchor="_Toc179893446" w:history="1">
             <w:r>
               <w:rPr>
                 <w:rStyle w:val="Hyperlink"/>
@@ -2003,7 +2003,7 @@
                 <w:noProof/>
                 <w:webHidden/>
               </w:rPr>
-              <w:instrText xml:space="preserve"> PAGEREF _Toc179795892 \h </w:instrText>
+              <w:instrText xml:space="preserve"> PAGEREF _Toc179893446 \h </w:instrText>
             </w:r>
             <w:r>
               <w:rPr>
@@ -2046,7 +2046,7 @@
               <w:lang w:eastAsia="pt-BR"/>
             </w:rPr>
           </w:pPr>
-          <w:hyperlink w:anchor="_Toc179795893" w:history="1">
+          <w:hyperlink w:anchor="_Toc179893447" w:history="1">
             <w:r>
               <w:rPr>
                 <w:rStyle w:val="Hyperlink"/>
@@ -2074,7 +2074,7 @@
                 <w:noProof/>
                 <w:webHidden/>
               </w:rPr>
-              <w:instrText xml:space="preserve"> PAGEREF _Toc179795893 \h </w:instrText>
+              <w:instrText xml:space="preserve"> PAGEREF _Toc179893447 \h </w:instrText>
             </w:r>
             <w:r>
               <w:rPr>
@@ -2117,7 +2117,7 @@
               <w:lang w:eastAsia="pt-BR"/>
             </w:rPr>
           </w:pPr>
-          <w:hyperlink w:anchor="_Toc179795894" w:history="1">
+          <w:hyperlink w:anchor="_Toc179893448" w:history="1">
             <w:r>
               <w:rPr>
                 <w:rStyle w:val="Hyperlink"/>
@@ -2145,7 +2145,7 @@
                 <w:noProof/>
                 <w:webHidden/>
               </w:rPr>
-              <w:instrText xml:space="preserve"> PAGEREF _Toc179795894 \h </w:instrText>
+              <w:instrText xml:space="preserve"> PAGEREF _Toc179893448 \h </w:instrText>
             </w:r>
             <w:r>
               <w:rPr>
@@ -2188,7 +2188,7 @@
               <w:lang w:eastAsia="pt-BR"/>
             </w:rPr>
           </w:pPr>
-          <w:hyperlink w:anchor="_Toc179795895" w:history="1">
+          <w:hyperlink w:anchor="_Toc179893449" w:history="1">
             <w:r>
               <w:rPr>
                 <w:rStyle w:val="Hyperlink"/>
@@ -2215,7 +2215,7 @@
                 <w:noProof/>
                 <w:webHidden/>
               </w:rPr>
-              <w:instrText xml:space="preserve"> PAGEREF _Toc179795895 \h </w:instrText>
+              <w:instrText xml:space="preserve"> PAGEREF _Toc179893449 \h </w:instrText>
             </w:r>
             <w:r>
               <w:rPr>
@@ -2247,6 +2247,216 @@
           </w:hyperlink>
         </w:p>
         <w:p>
+          <w:pPr>
+            <w:pStyle w:val="Sumrio1"/>
+            <w:tabs>
+              <w:tab w:val="right" w:leader="dot" w:pos="8494"/>
+            </w:tabs>
+            <w:rPr>
+              <w:rFonts w:eastAsiaTheme="minorEastAsia"/>
+              <w:noProof/>
+              <w:lang w:eastAsia="pt-BR"/>
+            </w:rPr>
+          </w:pPr>
+          <w:hyperlink w:anchor="_Toc179893450" w:history="1">
+            <w:r>
+              <w:rPr>
+                <w:rStyle w:val="Hyperlink"/>
+                <w:noProof/>
+              </w:rPr>
+              <w:t>Vamos agora começar a estudar o HTML</w:t>
+            </w:r>
+            <w:r>
+              <w:rPr>
+                <w:noProof/>
+                <w:webHidden/>
+              </w:rPr>
+              <w:tab/>
+            </w:r>
+            <w:r>
+              <w:rPr>
+                <w:noProof/>
+                <w:webHidden/>
+              </w:rPr>
+              <w:fldChar w:fldCharType="begin"/>
+            </w:r>
+            <w:r>
+              <w:rPr>
+                <w:noProof/>
+                <w:webHidden/>
+              </w:rPr>
+              <w:instrText xml:space="preserve"> PAGEREF _Toc179893450 \h </w:instrText>
+            </w:r>
+            <w:r>
+              <w:rPr>
+                <w:noProof/>
+                <w:webHidden/>
+              </w:rPr>
+            </w:r>
+            <w:r>
+              <w:rPr>
+                <w:noProof/>
+                <w:webHidden/>
+              </w:rPr>
+              <w:fldChar w:fldCharType="separate"/>
+            </w:r>
+            <w:r>
+              <w:rPr>
+                <w:noProof/>
+                <w:webHidden/>
+              </w:rPr>
+              <w:t>18</w:t>
+            </w:r>
+            <w:r>
+              <w:rPr>
+                <w:noProof/>
+                <w:webHidden/>
+              </w:rPr>
+              <w:fldChar w:fldCharType="end"/>
+            </w:r>
+          </w:hyperlink>
+        </w:p>
+        <w:p>
+          <w:pPr>
+            <w:pStyle w:val="Sumrio2"/>
+            <w:tabs>
+              <w:tab w:val="right" w:leader="dot" w:pos="8494"/>
+            </w:tabs>
+            <w:rPr>
+              <w:rFonts w:eastAsiaTheme="minorEastAsia"/>
+              <w:noProof/>
+              <w:lang w:eastAsia="pt-BR"/>
+            </w:rPr>
+          </w:pPr>
+          <w:hyperlink w:anchor="_Toc179893451" w:history="1">
+            <w:r>
+              <w:rPr>
+                <w:rStyle w:val="Hyperlink"/>
+                <w:noProof/>
+              </w:rPr>
+              <w:t>Mas o que são tags?</w:t>
+            </w:r>
+            <w:r>
+              <w:rPr>
+                <w:noProof/>
+                <w:webHidden/>
+              </w:rPr>
+              <w:tab/>
+            </w:r>
+            <w:r>
+              <w:rPr>
+                <w:noProof/>
+                <w:webHidden/>
+              </w:rPr>
+              <w:fldChar w:fldCharType="begin"/>
+            </w:r>
+            <w:r>
+              <w:rPr>
+                <w:noProof/>
+                <w:webHidden/>
+              </w:rPr>
+              <w:instrText xml:space="preserve"> PAGEREF _Toc179893451 \h </w:instrText>
+            </w:r>
+            <w:r>
+              <w:rPr>
+                <w:noProof/>
+                <w:webHidden/>
+              </w:rPr>
+            </w:r>
+            <w:r>
+              <w:rPr>
+                <w:noProof/>
+                <w:webHidden/>
+              </w:rPr>
+              <w:fldChar w:fldCharType="separate"/>
+            </w:r>
+            <w:r>
+              <w:rPr>
+                <w:noProof/>
+                <w:webHidden/>
+              </w:rPr>
+              <w:t>19</w:t>
+            </w:r>
+            <w:r>
+              <w:rPr>
+                <w:noProof/>
+                <w:webHidden/>
+              </w:rPr>
+              <w:fldChar w:fldCharType="end"/>
+            </w:r>
+          </w:hyperlink>
+        </w:p>
+        <w:p>
+          <w:pPr>
+            <w:pStyle w:val="Sumrio1"/>
+            <w:tabs>
+              <w:tab w:val="right" w:leader="dot" w:pos="8494"/>
+            </w:tabs>
+            <w:rPr>
+              <w:rFonts w:eastAsiaTheme="minorEastAsia"/>
+              <w:noProof/>
+              <w:lang w:eastAsia="pt-BR"/>
+            </w:rPr>
+          </w:pPr>
+          <w:hyperlink w:anchor="_Toc179893452" w:history="1">
+            <w:r>
+              <w:rPr>
+                <w:rStyle w:val="Hyperlink"/>
+                <w:noProof/>
+              </w:rPr>
+              <w:t>Vamos começar a desenvolver a nossa primeira página?</w:t>
+            </w:r>
+            <w:r>
+              <w:rPr>
+                <w:noProof/>
+                <w:webHidden/>
+              </w:rPr>
+              <w:tab/>
+            </w:r>
+            <w:r>
+              <w:rPr>
+                <w:noProof/>
+                <w:webHidden/>
+              </w:rPr>
+              <w:fldChar w:fldCharType="begin"/>
+            </w:r>
+            <w:r>
+              <w:rPr>
+                <w:noProof/>
+                <w:webHidden/>
+              </w:rPr>
+              <w:instrText xml:space="preserve"> PAGEREF _Toc179893452 \h </w:instrText>
+            </w:r>
+            <w:r>
+              <w:rPr>
+                <w:noProof/>
+                <w:webHidden/>
+              </w:rPr>
+            </w:r>
+            <w:r>
+              <w:rPr>
+                <w:noProof/>
+                <w:webHidden/>
+              </w:rPr>
+              <w:fldChar w:fldCharType="separate"/>
+            </w:r>
+            <w:r>
+              <w:rPr>
+                <w:noProof/>
+                <w:webHidden/>
+              </w:rPr>
+              <w:t>21</w:t>
+            </w:r>
+            <w:r>
+              <w:rPr>
+                <w:noProof/>
+                <w:webHidden/>
+              </w:rPr>
+              <w:fldChar w:fldCharType="end"/>
+            </w:r>
+          </w:hyperlink>
+        </w:p>
+        <w:p>
           <w:r>
             <w:rPr>
               <w:b/>
@@ -2296,7 +2506,7 @@
       <w:pPr>
         <w:pStyle w:val="Ttulo1"/>
       </w:pPr>
-      <w:bookmarkStart w:id="0" w:name="_Toc179795886"/>
+      <w:bookmarkStart w:id="0" w:name="_Toc179893440"/>
       <w:r>
         <w:t>Introdução</w:t>
       </w:r>
@@ -2309,7 +2519,7 @@
       <w:pPr>
         <w:pStyle w:val="Ttulo1"/>
       </w:pPr>
-      <w:bookmarkStart w:id="1" w:name="_Toc179795887"/>
+      <w:bookmarkStart w:id="1" w:name="_Toc179893441"/>
       <w:r>
         <w:lastRenderedPageBreak/>
         <w:t>Desenvolvimento Web</w:t>
@@ -2601,7 +2811,7 @@
       <w:pPr>
         <w:pStyle w:val="Ttulo1"/>
       </w:pPr>
-      <w:bookmarkStart w:id="2" w:name="_Toc179795888"/>
+      <w:bookmarkStart w:id="2" w:name="_Toc179893442"/>
       <w:r>
         <w:t>O que é HTML?</w:t>
       </w:r>
@@ -2860,7 +3070,7 @@
       <w:pPr>
         <w:pStyle w:val="Ttulo1"/>
       </w:pPr>
-      <w:bookmarkStart w:id="3" w:name="_Toc179795889"/>
+      <w:bookmarkStart w:id="3" w:name="_Toc179893443"/>
       <w:r>
         <w:t>Visual Studio Code</w:t>
       </w:r>
@@ -3145,7 +3355,7 @@
       <w:pPr>
         <w:pStyle w:val="Ttulo1"/>
       </w:pPr>
-      <w:bookmarkStart w:id="4" w:name="_Toc179795890"/>
+      <w:bookmarkStart w:id="4" w:name="_Toc179893444"/>
       <w:r>
         <w:lastRenderedPageBreak/>
         <w:t>Trabalhando com Git e Github</w:t>
@@ -3258,7 +3468,7 @@
           <w:rFonts w:ascii="Arial" w:hAnsi="Arial" w:cs="Arial"/>
         </w:rPr>
       </w:pPr>
-      <w:bookmarkStart w:id="5" w:name="_Toc179795891"/>
+      <w:bookmarkStart w:id="5" w:name="_Toc179893445"/>
       <w:r>
         <w:rPr>
           <w:rFonts w:ascii="Arial" w:hAnsi="Arial" w:cs="Arial"/>
@@ -3286,7 +3496,7 @@
           <w:rFonts w:ascii="Arial" w:hAnsi="Arial" w:cs="Arial"/>
         </w:rPr>
       </w:pPr>
-      <w:bookmarkStart w:id="6" w:name="_Toc179795892"/>
+      <w:bookmarkStart w:id="6" w:name="_Toc179893446"/>
       <w:r>
         <w:rPr>
           <w:rFonts w:ascii="Arial" w:hAnsi="Arial" w:cs="Arial"/>
@@ -4203,7 +4413,7 @@
           <w:rFonts w:ascii="Arial" w:hAnsi="Arial" w:cs="Arial"/>
         </w:rPr>
       </w:pPr>
-      <w:bookmarkStart w:id="7" w:name="_Toc179795893"/>
+      <w:bookmarkStart w:id="7" w:name="_Toc179893447"/>
       <w:r>
         <w:rPr>
           <w:rFonts w:ascii="Arial" w:hAnsi="Arial" w:cs="Arial"/>
@@ -4625,7 +4835,7 @@
           <w:rFonts w:ascii="Arial" w:hAnsi="Arial" w:cs="Arial"/>
         </w:rPr>
       </w:pPr>
-      <w:bookmarkStart w:id="8" w:name="_Toc179795894"/>
+      <w:bookmarkStart w:id="8" w:name="_Toc179893448"/>
       <w:r>
         <w:rPr>
           <w:rFonts w:ascii="Arial" w:hAnsi="Arial" w:cs="Arial"/>
@@ -6128,7 +6338,7 @@
       <w:pPr>
         <w:pStyle w:val="Ttulo2"/>
       </w:pPr>
-      <w:bookmarkStart w:id="9" w:name="_Toc179795895"/>
+      <w:bookmarkStart w:id="9" w:name="_Toc179893449"/>
       <w:r>
         <w:t>Clonando um repositório remoto em um repositório local</w:t>
       </w:r>
@@ -6735,7 +6945,7 @@
           </mc:Choice>
           <mc:Fallback>
             <w:pict>
-              <v:rect w14:anchorId="6B8F2261" id="Retângulo 28" o:spid="_x0000_s1026" style="position:absolute;margin-left:-.15pt;margin-top:140.4pt;width:84.25pt;height:68.6pt;z-index:251669504;visibility:visible;mso-wrap-style:square;mso-wrap-distance-left:9pt;mso-wrap-distance-top:0;mso-wrap-distance-right:9pt;mso-wrap-distance-bottom:0;mso-position-horizontal:absolute;mso-position-horizontal-relative:text;mso-position-vertical:absolute;mso-position-vertical-relative:text;v-text-anchor:middle" o:gfxdata="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" filled="f" strokecolor="red" strokeweight="1pt"/>
+              <v:rect w14:anchorId="39471AD3" id="Retângulo 28" o:spid="_x0000_s1026" style="position:absolute;margin-left:-.15pt;margin-top:140.4pt;width:84.25pt;height:68.6pt;z-index:251669504;visibility:visible;mso-wrap-style:square;mso-wrap-distance-left:9pt;mso-wrap-distance-top:0;mso-wrap-distance-right:9pt;mso-wrap-distance-bottom:0;mso-position-horizontal:absolute;mso-position-horizontal-relative:text;mso-position-vertical:absolute;mso-position-vertical-relative:text;v-text-anchor:middle" o:gfxdata="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" filled="f" strokecolor="red" strokeweight="1pt"/>
             </w:pict>
           </mc:Fallback>
         </mc:AlternateContent>
@@ -7022,10 +7232,12 @@
       <w:pPr>
         <w:pStyle w:val="Ttulo1"/>
       </w:pPr>
+      <w:bookmarkStart w:id="10" w:name="_Toc179893450"/>
       <w:r>
         <w:lastRenderedPageBreak/>
         <w:t>Vamos agora começar a estudar o HTML</w:t>
       </w:r>
+      <w:bookmarkEnd w:id="10"/>
     </w:p>
     <w:p>
       <w:pPr>
@@ -7219,7 +7431,7 @@
           </mc:Choice>
           <mc:Fallback>
             <w:pict>
-              <v:shapetype w14:anchorId="1F67FC80" id="_x0000_t32" coordsize="21600,21600" o:spt="32" o:oned="t" path="m,l21600,21600e" filled="f">
+              <v:shapetype w14:anchorId="3A9FACFE" id="_x0000_t32" coordsize="21600,21600" o:spt="32" o:oned="t" path="m,l21600,21600e" filled="f">
                 <v:path arrowok="t" fillok="f" o:connecttype="none"/>
                 <o:lock v:ext="edit" shapetype="t"/>
               </v:shapetype>
@@ -8563,9 +8775,11 @@
       <w:pPr>
         <w:pStyle w:val="Ttulo2"/>
       </w:pPr>
+      <w:bookmarkStart w:id="11" w:name="_Toc179893451"/>
       <w:r>
         <w:t>Mas o que são tags?</w:t>
       </w:r>
+      <w:bookmarkEnd w:id="11"/>
     </w:p>
     <w:p>
       <w:pPr>
@@ -9636,10 +9850,282 @@
           <w:sz w:val="24"/>
           <w:szCs w:val="24"/>
         </w:rPr>
+        <w:br w:type="page"/>
+      </w:r>
+    </w:p>
+    <w:p>
+      <w:pPr>
+        <w:pStyle w:val="Ttulo1"/>
+      </w:pPr>
+      <w:bookmarkStart w:id="12" w:name="_Toc179893452"/>
+      <w:r>
+        <w:lastRenderedPageBreak/>
         <w:t>Vamos começar a desenvolver a nossa primeira página?</w:t>
       </w:r>
-      <w:bookmarkStart w:id="10" w:name="_GoBack"/>
-      <w:bookmarkEnd w:id="10"/>
+      <w:bookmarkEnd w:id="12"/>
+    </w:p>
+    <w:p>
+      <w:pPr>
+        <w:rPr>
+          <w:rFonts w:ascii="Arial" w:hAnsi="Arial" w:cs="Arial"/>
+          <w:sz w:val="24"/>
+          <w:szCs w:val="24"/>
+        </w:rPr>
+      </w:pPr>
+      <w:r>
+        <w:rPr>
+          <w:rFonts w:ascii="Arial" w:hAnsi="Arial" w:cs="Arial"/>
+          <w:sz w:val="24"/>
+          <w:szCs w:val="24"/>
+        </w:rPr>
+        <w:t>Esse será o nosso modelo:</w:t>
+      </w:r>
+    </w:p>
+    <w:p>
+      <w:pPr>
+        <w:rPr>
+          <w:rFonts w:ascii="Arial" w:hAnsi="Arial" w:cs="Arial"/>
+          <w:sz w:val="24"/>
+          <w:szCs w:val="24"/>
+        </w:rPr>
+      </w:pPr>
+      <w:r>
+        <w:rPr>
+          <w:rFonts w:ascii="Arial" w:hAnsi="Arial" w:cs="Arial"/>
+          <w:noProof/>
+          <w:sz w:val="24"/>
+          <w:szCs w:val="24"/>
+          <w:lang w:eastAsia="pt-BR"/>
+        </w:rPr>
+        <w:drawing>
+          <wp:inline distT="0" distB="0" distL="0" distR="0">
+            <wp:extent cx="5486400" cy="4480602"/>
+            <wp:effectExtent l="0" t="0" r="0" b="0"/>
+            <wp:docPr id="35" name="Imagem 35"/>
+            <wp:cNvGraphicFramePr>
+              <a:graphicFrameLocks xmlns:a="http://schemas.openxmlformats.org/drawingml/2006/main" noChangeAspect="1"/>
+            </wp:cNvGraphicFramePr>
+            <a:graphic xmlns:a="http://schemas.openxmlformats.org/drawingml/2006/main">
+              <a:graphicData uri="http://schemas.openxmlformats.org/drawingml/2006/picture">
+                <pic:pic xmlns:pic="http://schemas.openxmlformats.org/drawingml/2006/picture">
+                  <pic:nvPicPr>
+                    <pic:cNvPr id="35" name="AE8A2AE.tmp"/>
+                    <pic:cNvPicPr/>
+                  </pic:nvPicPr>
+                  <pic:blipFill>
+                    <a:blip r:embed="rId36">
+                      <a:extLst>
+                        <a:ext uri="{28A0092B-C50C-407E-A947-70E740481C1C}">
+                          <a14:useLocalDpi xmlns:a14="http://schemas.microsoft.com/office/drawing/2010/main" val="0"/>
+                        </a:ext>
+                      </a:extLst>
+                    </a:blip>
+                    <a:stretch>
+                      <a:fillRect/>
+                    </a:stretch>
+                  </pic:blipFill>
+                  <pic:spPr>
+                    <a:xfrm>
+                      <a:off x="0" y="0"/>
+                      <a:ext cx="5512282" cy="4501739"/>
+                    </a:xfrm>
+                    <a:prstGeom prst="rect">
+                      <a:avLst/>
+                    </a:prstGeom>
+                  </pic:spPr>
+                </pic:pic>
+              </a:graphicData>
+            </a:graphic>
+          </wp:inline>
+        </w:drawing>
+      </w:r>
+    </w:p>
+    <w:p>
+      <w:pPr>
+        <w:rPr>
+          <w:rFonts w:ascii="Arial" w:hAnsi="Arial" w:cs="Arial"/>
+          <w:sz w:val="24"/>
+          <w:szCs w:val="24"/>
+        </w:rPr>
+      </w:pPr>
+      <w:r>
+        <w:rPr>
+          <w:rFonts w:ascii="Arial" w:hAnsi="Arial" w:cs="Arial"/>
+          <w:sz w:val="24"/>
+          <w:szCs w:val="24"/>
+        </w:rPr>
+        <w:t xml:space="preserve">Ele é bem simples, mas atende todas as nossas necessidades. Teremos aqui a utilização de alguns recursos poderosos </w:t>
+      </w:r>
+      <w:r>
+        <w:rPr>
+          <w:rFonts w:ascii="Arial" w:hAnsi="Arial" w:cs="Arial"/>
+          <w:sz w:val="24"/>
+          <w:szCs w:val="24"/>
+        </w:rPr>
+        <w:t xml:space="preserve">e gostaria que você, aluno, tente aplicar tudo que for ensinado aqui em algum projeto pessoal. </w:t>
+      </w:r>
+    </w:p>
+    <w:p>
+      <w:pPr>
+        <w:rPr>
+          <w:rFonts w:ascii="Arial" w:hAnsi="Arial" w:cs="Arial"/>
+          <w:sz w:val="24"/>
+          <w:szCs w:val="24"/>
+        </w:rPr>
+      </w:pPr>
+      <w:r>
+        <w:rPr>
+          <w:rFonts w:ascii="Arial" w:hAnsi="Arial" w:cs="Arial"/>
+          <w:sz w:val="24"/>
+          <w:szCs w:val="24"/>
+        </w:rPr>
+        <w:t>Tente montar um</w:t>
+      </w:r>
+      <w:r>
+        <w:rPr>
+          <w:rFonts w:ascii="Arial" w:hAnsi="Arial" w:cs="Arial"/>
+          <w:sz w:val="24"/>
+          <w:szCs w:val="24"/>
+        </w:rPr>
+        <w:t>a página para um comercio local como padaria, salão etc.</w:t>
+      </w:r>
+      <w:r>
+        <w:rPr>
+          <w:rFonts w:ascii="Arial" w:hAnsi="Arial" w:cs="Arial"/>
+          <w:sz w:val="24"/>
+          <w:szCs w:val="24"/>
+        </w:rPr>
+        <w:t xml:space="preserve"> Nessa área, só se aprende exercitando, e isso te ajudará</w:t>
+      </w:r>
+      <w:r>
+        <w:rPr>
+          <w:rFonts w:ascii="Arial" w:hAnsi="Arial" w:cs="Arial"/>
+          <w:sz w:val="24"/>
+          <w:szCs w:val="24"/>
+        </w:rPr>
+        <w:t xml:space="preserve"> a criar um portfólio</w:t>
+      </w:r>
+      <w:r>
+        <w:rPr>
+          <w:rFonts w:ascii="Arial" w:hAnsi="Arial" w:cs="Arial"/>
+          <w:sz w:val="24"/>
+          <w:szCs w:val="24"/>
+        </w:rPr>
+        <w:t>.</w:t>
+      </w:r>
+    </w:p>
+    <w:p>
+      <w:pPr>
+        <w:rPr>
+          <w:rFonts w:ascii="Arial" w:hAnsi="Arial" w:cs="Arial"/>
+          <w:sz w:val="24"/>
+          <w:szCs w:val="24"/>
+        </w:rPr>
+      </w:pPr>
+      <w:r>
+        <w:rPr>
+          <w:rFonts w:ascii="Arial" w:hAnsi="Arial" w:cs="Arial"/>
+          <w:sz w:val="24"/>
+          <w:szCs w:val="24"/>
+        </w:rPr>
+        <w:t xml:space="preserve">Para a criação desse modelo, foi utilizado o site </w:t>
+      </w:r>
+      <w:hyperlink r:id="rId37" w:history="1">
+        <w:r>
+          <w:rPr>
+            <w:rStyle w:val="Hyperlink"/>
+            <w:rFonts w:ascii="Arial" w:hAnsi="Arial" w:cs="Arial"/>
+            <w:sz w:val="24"/>
+            <w:szCs w:val="24"/>
+          </w:rPr>
+          <w:t>https://wireframepro.mockflow.com/</w:t>
+        </w:r>
+      </w:hyperlink>
+      <w:r>
+        <w:rPr>
+          <w:rFonts w:ascii="Arial" w:hAnsi="Arial" w:cs="Arial"/>
+          <w:sz w:val="24"/>
+          <w:szCs w:val="24"/>
+        </w:rPr>
+        <w:t xml:space="preserve"> , recomendo que pesquise na internet como usá-lo ou </w:t>
+      </w:r>
+      <w:r>
+        <w:rPr>
+          <w:rFonts w:ascii="Arial" w:hAnsi="Arial" w:cs="Arial"/>
+          <w:sz w:val="24"/>
+          <w:szCs w:val="24"/>
+        </w:rPr>
+        <w:t xml:space="preserve">arrisque fazer algo. </w:t>
+      </w:r>
+    </w:p>
+    <w:p>
+      <w:pPr>
+        <w:rPr>
+          <w:rFonts w:ascii="Arial" w:hAnsi="Arial" w:cs="Arial"/>
+          <w:sz w:val="24"/>
+          <w:szCs w:val="24"/>
+        </w:rPr>
+      </w:pPr>
+      <w:r>
+        <w:rPr>
+          <w:rFonts w:ascii="Arial" w:hAnsi="Arial" w:cs="Arial"/>
+          <w:sz w:val="24"/>
+          <w:szCs w:val="24"/>
+        </w:rPr>
+        <w:t>Podem ser utilizados editores de imagem</w:t>
+      </w:r>
+      <w:r>
+        <w:rPr>
+          <w:rFonts w:ascii="Arial" w:hAnsi="Arial" w:cs="Arial"/>
+          <w:sz w:val="24"/>
+          <w:szCs w:val="24"/>
+        </w:rPr>
+        <w:t>, qualquer um. O mais importe é entender</w:t>
+      </w:r>
+      <w:r>
+        <w:rPr>
+          <w:rFonts w:ascii="Arial" w:hAnsi="Arial" w:cs="Arial"/>
+          <w:sz w:val="24"/>
+          <w:szCs w:val="24"/>
+        </w:rPr>
+        <w:t xml:space="preserve"> que todas as vezes que desenvolvemos um site, devemos ter um planejamento, ou seja, devemos montar um modelo antes, dessa forma podemos alterar </w:t>
+      </w:r>
+      <w:r>
+        <w:rPr>
+          <w:rFonts w:ascii="Arial" w:hAnsi="Arial" w:cs="Arial"/>
+          <w:sz w:val="24"/>
+          <w:szCs w:val="24"/>
+        </w:rPr>
+        <w:t>o que não ficou legal.</w:t>
+      </w:r>
+    </w:p>
+    <w:p>
+      <w:pPr>
+        <w:rPr>
+          <w:rFonts w:ascii="Arial" w:hAnsi="Arial" w:cs="Arial"/>
+          <w:sz w:val="24"/>
+          <w:szCs w:val="24"/>
+        </w:rPr>
+      </w:pPr>
+      <w:r>
+        <w:rPr>
+          <w:rFonts w:ascii="Arial" w:hAnsi="Arial" w:cs="Arial"/>
+          <w:sz w:val="24"/>
+          <w:szCs w:val="24"/>
+        </w:rPr>
+        <w:t xml:space="preserve"> </w:t>
+      </w:r>
+      <w:bookmarkStart w:id="13" w:name="_GoBack"/>
+      <w:bookmarkEnd w:id="13"/>
+    </w:p>
+    <w:p>
+      <w:pPr>
+        <w:rPr>
+          <w:rFonts w:ascii="Arial" w:hAnsi="Arial" w:cs="Arial"/>
+          <w:sz w:val="24"/>
+          <w:szCs w:val="24"/>
+        </w:rPr>
+      </w:pPr>
     </w:p>
     <w:sectPr>
       <w:pgSz w:w="11906" w:h="16838"/>
@@ -11540,7 +12026,7 @@
 </file>
 
 <file path=customXml/itemProps1.xml><?xml version="1.0" encoding="utf-8"?>
-<ds:datastoreItem xmlns:ds="http://schemas.openxmlformats.org/officeDocument/2006/customXml" ds:itemID="{624E03BF-A8F5-48E7-BB51-F053C2A582E2}">
+<ds:datastoreItem xmlns:ds="http://schemas.openxmlformats.org/officeDocument/2006/customXml" ds:itemID="{0BF8F818-5715-4021-899D-767D6702E956}">
   <ds:schemaRefs>
     <ds:schemaRef ds:uri="http://schemas.openxmlformats.org/officeDocument/2006/bibliography"/>
   </ds:schemaRefs>

</xml_diff>

<commit_message>
Criação da parte do css
</commit_message>
<xml_diff>
--- a/Documentos/Apostilo de programação Web.docx
+++ b/Documentos/Apostilo de programação Web.docx
@@ -11167,8 +11167,2309 @@
         </w:rPr>
         <w:t>Agora clique em Show in Explorer e abra o seu arquivo index no seu navegador de preferência</w:t>
       </w:r>
+      <w:r>
+        <w:rPr>
+          <w:rFonts w:ascii="Arial" w:hAnsi="Arial" w:cs="Arial"/>
+          <w:sz w:val="24"/>
+          <w:szCs w:val="24"/>
+        </w:rPr>
+        <w:t>.</w:t>
+      </w:r>
+    </w:p>
+    <w:p>
+      <w:pPr>
+        <w:rPr>
+          <w:rFonts w:ascii="Arial" w:hAnsi="Arial" w:cs="Arial"/>
+          <w:sz w:val="24"/>
+          <w:szCs w:val="24"/>
+        </w:rPr>
+      </w:pPr>
+    </w:p>
+    <w:p>
+      <w:pPr>
+        <w:rPr>
+          <w:rFonts w:ascii="Arial" w:hAnsi="Arial" w:cs="Arial"/>
+          <w:sz w:val="24"/>
+          <w:szCs w:val="24"/>
+        </w:rPr>
+      </w:pPr>
+    </w:p>
+    <w:p>
+      <w:pPr>
+        <w:rPr>
+          <w:rFonts w:ascii="Arial" w:hAnsi="Arial" w:cs="Arial"/>
+          <w:sz w:val="24"/>
+          <w:szCs w:val="24"/>
+        </w:rPr>
+      </w:pPr>
+    </w:p>
+    <w:p>
+      <w:pPr>
+        <w:rPr>
+          <w:rFonts w:ascii="Arial" w:hAnsi="Arial" w:cs="Arial"/>
+          <w:sz w:val="24"/>
+          <w:szCs w:val="24"/>
+        </w:rPr>
+      </w:pPr>
+    </w:p>
+    <w:p>
+      <w:pPr>
+        <w:rPr>
+          <w:rFonts w:ascii="Arial" w:hAnsi="Arial" w:cs="Arial"/>
+          <w:sz w:val="24"/>
+          <w:szCs w:val="24"/>
+        </w:rPr>
+      </w:pPr>
+    </w:p>
+    <w:p>
+      <w:pPr>
+        <w:rPr>
+          <w:rFonts w:ascii="Arial" w:hAnsi="Arial" w:cs="Arial"/>
+          <w:sz w:val="24"/>
+          <w:szCs w:val="24"/>
+        </w:rPr>
+      </w:pPr>
+      <w:r>
+        <w:rPr>
+          <w:rFonts w:ascii="Arial" w:hAnsi="Arial" w:cs="Arial"/>
+          <w:sz w:val="24"/>
+          <w:szCs w:val="24"/>
+        </w:rPr>
+        <w:t>Acredito que o resultado esteja igual a esse:</w:t>
+      </w:r>
+    </w:p>
+    <w:p>
+      <w:pPr>
+        <w:rPr>
+          <w:rFonts w:ascii="Arial" w:hAnsi="Arial" w:cs="Arial"/>
+          <w:sz w:val="24"/>
+          <w:szCs w:val="24"/>
+        </w:rPr>
+      </w:pPr>
+      <w:r>
+        <w:rPr>
+          <w:rFonts w:ascii="Arial" w:hAnsi="Arial" w:cs="Arial"/>
+          <w:noProof/>
+          <w:sz w:val="24"/>
+          <w:szCs w:val="24"/>
+          <w:lang w:eastAsia="pt-BR"/>
+        </w:rPr>
+        <w:drawing>
+          <wp:inline distT="0" distB="0" distL="0" distR="0">
+            <wp:extent cx="5400040" cy="1820545"/>
+            <wp:effectExtent l="0" t="0" r="0" b="8255"/>
+            <wp:docPr id="40" name="Imagem 40"/>
+            <wp:cNvGraphicFramePr>
+              <a:graphicFrameLocks xmlns:a="http://schemas.openxmlformats.org/drawingml/2006/main" noChangeAspect="1"/>
+            </wp:cNvGraphicFramePr>
+            <a:graphic xmlns:a="http://schemas.openxmlformats.org/drawingml/2006/main">
+              <a:graphicData uri="http://schemas.openxmlformats.org/drawingml/2006/picture">
+                <pic:pic xmlns:pic="http://schemas.openxmlformats.org/drawingml/2006/picture">
+                  <pic:nvPicPr>
+                    <pic:cNvPr id="40" name="DA06B3B.tmp"/>
+                    <pic:cNvPicPr/>
+                  </pic:nvPicPr>
+                  <pic:blipFill>
+                    <a:blip r:embed="rId45">
+                      <a:extLst>
+                        <a:ext uri="{28A0092B-C50C-407E-A947-70E740481C1C}">
+                          <a14:useLocalDpi xmlns:a14="http://schemas.microsoft.com/office/drawing/2010/main" val="0"/>
+                        </a:ext>
+                      </a:extLst>
+                    </a:blip>
+                    <a:stretch>
+                      <a:fillRect/>
+                    </a:stretch>
+                  </pic:blipFill>
+                  <pic:spPr>
+                    <a:xfrm>
+                      <a:off x="0" y="0"/>
+                      <a:ext cx="5400040" cy="1820545"/>
+                    </a:xfrm>
+                    <a:prstGeom prst="rect">
+                      <a:avLst/>
+                    </a:prstGeom>
+                  </pic:spPr>
+                </pic:pic>
+              </a:graphicData>
+            </a:graphic>
+          </wp:inline>
+        </w:drawing>
+      </w:r>
+    </w:p>
+    <w:p>
+      <w:pPr>
+        <w:rPr>
+          <w:rFonts w:ascii="Arial" w:hAnsi="Arial" w:cs="Arial"/>
+          <w:sz w:val="24"/>
+          <w:szCs w:val="24"/>
+        </w:rPr>
+      </w:pPr>
+      <w:r>
+        <w:rPr>
+          <w:rFonts w:ascii="Arial" w:hAnsi="Arial" w:cs="Arial"/>
+          <w:sz w:val="24"/>
+          <w:szCs w:val="24"/>
+        </w:rPr>
+        <w:t>Na parte reservada ao nome da guia está o título que demos ao nosso projeto “</w:t>
+      </w:r>
+      <w:r>
+        <w:rPr>
+          <w:rFonts w:ascii="Arial" w:hAnsi="Arial" w:cs="Arial"/>
+          <w:sz w:val="24"/>
+          <w:szCs w:val="24"/>
+        </w:rPr>
+        <w:t>Estudando desenvolvimento Web</w:t>
+      </w:r>
+      <w:r>
+        <w:rPr>
+          <w:rFonts w:ascii="Arial" w:hAnsi="Arial" w:cs="Arial"/>
+          <w:sz w:val="24"/>
+          <w:szCs w:val="24"/>
+        </w:rPr>
+        <w:t>”,</w:t>
+      </w:r>
+      <w:r>
+        <w:rPr>
+          <w:rFonts w:ascii="Arial" w:hAnsi="Arial" w:cs="Arial"/>
+          <w:sz w:val="24"/>
+          <w:szCs w:val="24"/>
+        </w:rPr>
+        <w:t xml:space="preserve"> e na parte do endereço do site está o local do nosso arquivo, no nosso caso</w:t>
+      </w:r>
+      <w:r>
+        <w:rPr>
+          <w:rFonts w:ascii="Arial" w:hAnsi="Arial" w:cs="Arial"/>
+          <w:sz w:val="24"/>
+          <w:szCs w:val="24"/>
+        </w:rPr>
+        <w:t>, está sendo mostrado o local em que temos o nosso repositório local.</w:t>
+      </w:r>
+    </w:p>
+    <w:p>
+      <w:pPr>
+        <w:rPr>
+          <w:rFonts w:ascii="Arial" w:hAnsi="Arial" w:cs="Arial"/>
+          <w:sz w:val="24"/>
+          <w:szCs w:val="24"/>
+        </w:rPr>
+      </w:pPr>
+      <w:r>
+        <w:rPr>
+          <w:rFonts w:ascii="Arial" w:hAnsi="Arial" w:cs="Arial"/>
+          <w:sz w:val="24"/>
+          <w:szCs w:val="24"/>
+        </w:rPr>
+        <w:t>Lembre-se que estamos trabalhando no header, parte do HTML responsável pelo topo do site.</w:t>
+      </w:r>
+      <w:r>
+        <w:rPr>
+          <w:rFonts w:ascii="Arial" w:hAnsi="Arial" w:cs="Arial"/>
+          <w:sz w:val="24"/>
+          <w:szCs w:val="24"/>
+        </w:rPr>
+        <w:t xml:space="preserve"> Isso se chama semântica, cada elemento tem um motivo para existir.</w:t>
+      </w:r>
+    </w:p>
+    <w:p>
+      <w:pPr>
+        <w:rPr>
+          <w:rFonts w:ascii="Arial" w:hAnsi="Arial" w:cs="Arial"/>
+          <w:sz w:val="24"/>
+          <w:szCs w:val="24"/>
+        </w:rPr>
+      </w:pPr>
+      <w:r>
+        <w:rPr>
+          <w:rFonts w:ascii="Arial" w:hAnsi="Arial" w:cs="Arial"/>
+          <w:sz w:val="24"/>
+          <w:szCs w:val="24"/>
+        </w:rPr>
+        <w:t xml:space="preserve">Temos que montar agora as partes do link. </w:t>
+      </w:r>
+    </w:p>
+    <w:p>
+      <w:pPr>
+        <w:rPr>
+          <w:rFonts w:ascii="Arial" w:hAnsi="Arial" w:cs="Arial"/>
+          <w:sz w:val="24"/>
+          <w:szCs w:val="24"/>
+        </w:rPr>
+      </w:pPr>
+      <w:r>
+        <w:rPr>
+          <w:rFonts w:ascii="Arial" w:hAnsi="Arial" w:cs="Arial"/>
+          <w:sz w:val="24"/>
+          <w:szCs w:val="24"/>
+        </w:rPr>
+        <w:t>Link é uma palavra, frase ou imagem que ao ser clicada nos leva para outra parte da página ou para outra página.</w:t>
+      </w:r>
+      <w:r>
+        <w:rPr>
+          <w:rFonts w:ascii="Arial" w:hAnsi="Arial" w:cs="Arial"/>
+          <w:sz w:val="24"/>
+          <w:szCs w:val="24"/>
+        </w:rPr>
+        <w:t xml:space="preserve"> Nesse site temos quatro links que nos levam para quatro páginas dentro do site.</w:t>
+      </w:r>
+    </w:p>
+    <w:p>
+      <w:pPr>
+        <w:rPr>
+          <w:rFonts w:ascii="Arial" w:hAnsi="Arial" w:cs="Arial"/>
+          <w:sz w:val="24"/>
+          <w:szCs w:val="24"/>
+        </w:rPr>
+      </w:pPr>
+      <w:r>
+        <w:rPr>
+          <w:rFonts w:ascii="Arial" w:hAnsi="Arial" w:cs="Arial"/>
+          <w:sz w:val="24"/>
+          <w:szCs w:val="24"/>
+        </w:rPr>
+        <w:t>Para criar a área do link, usamos a tag &lt;nav&gt;&lt;/nav&gt;</w:t>
+      </w:r>
+      <w:r>
+        <w:rPr>
+          <w:rFonts w:ascii="Arial" w:hAnsi="Arial" w:cs="Arial"/>
+          <w:sz w:val="24"/>
+          <w:szCs w:val="24"/>
+        </w:rPr>
+        <w:t xml:space="preserve"> e dentro dela colocamos a tag &lt;a&gt;, essa tag é usada para ancorar o link a página que queremos acessar, já a tag nav especifica que teremos uma área para colocar as ancoras.</w:t>
+      </w:r>
+    </w:p>
+    <w:p>
+      <w:pPr>
+        <w:rPr>
+          <w:rFonts w:ascii="Arial" w:hAnsi="Arial" w:cs="Arial"/>
+          <w:sz w:val="24"/>
+          <w:szCs w:val="24"/>
+        </w:rPr>
+      </w:pPr>
+      <w:r>
+        <w:rPr>
+          <w:rFonts w:ascii="Arial" w:hAnsi="Arial" w:cs="Arial"/>
+          <w:sz w:val="24"/>
+          <w:szCs w:val="24"/>
+        </w:rPr>
+        <w:t>Monte conforme mostrado, observe o “#” sendo usado depois do termo “href”</w:t>
+      </w:r>
+      <w:r>
+        <w:rPr>
+          <w:rFonts w:ascii="Arial" w:hAnsi="Arial" w:cs="Arial"/>
+          <w:sz w:val="24"/>
+          <w:szCs w:val="24"/>
+        </w:rPr>
+        <w:t>.</w:t>
+      </w:r>
+    </w:p>
+    <w:p>
+      <w:pPr>
+        <w:rPr>
+          <w:rFonts w:ascii="Arial" w:hAnsi="Arial" w:cs="Arial"/>
+          <w:sz w:val="24"/>
+          <w:szCs w:val="24"/>
+        </w:rPr>
+      </w:pPr>
+      <w:r>
+        <w:rPr>
+          <w:rFonts w:ascii="Arial" w:hAnsi="Arial" w:cs="Arial"/>
+          <w:sz w:val="24"/>
+          <w:szCs w:val="24"/>
+        </w:rPr>
+        <w:lastRenderedPageBreak/>
+        <w:t>Quando a página já está criada, colocamos o local da página no lugar do #.</w:t>
+      </w:r>
+      <w:r>
+        <w:rPr>
+          <w:rFonts w:ascii="Arial" w:hAnsi="Arial" w:cs="Arial"/>
+          <w:sz w:val="24"/>
+          <w:szCs w:val="24"/>
+        </w:rPr>
+        <w:t xml:space="preserve"> Esse símbolo é usado para que ao clicar não paremos em uma página vazia, sem conteúdo.</w:t>
+      </w:r>
+    </w:p>
+    <w:p>
+      <w:pPr>
+        <w:shd w:val="clear" w:color="auto" w:fill="1F1F1F"/>
+        <w:spacing w:after="0" w:line="285" w:lineRule="atLeast"/>
+        <w:rPr>
+          <w:rFonts w:ascii="Consolas" w:eastAsia="Times New Roman" w:hAnsi="Consolas" w:cs="Times New Roman"/>
+          <w:color w:val="CCCCCC"/>
+          <w:sz w:val="21"/>
+          <w:szCs w:val="21"/>
+          <w:lang w:eastAsia="pt-BR"/>
+        </w:rPr>
+      </w:pPr>
+      <w:r>
+        <w:rPr>
+          <w:rFonts w:ascii="Consolas" w:eastAsia="Times New Roman" w:hAnsi="Consolas" w:cs="Times New Roman"/>
+          <w:color w:val="808080"/>
+          <w:sz w:val="21"/>
+          <w:szCs w:val="21"/>
+          <w:lang w:eastAsia="pt-BR"/>
+        </w:rPr>
+        <w:t>&lt;</w:t>
+      </w:r>
+      <w:r>
+        <w:rPr>
+          <w:rFonts w:ascii="Consolas" w:eastAsia="Times New Roman" w:hAnsi="Consolas" w:cs="Times New Roman"/>
+          <w:color w:val="569CD6"/>
+          <w:sz w:val="21"/>
+          <w:szCs w:val="21"/>
+          <w:lang w:eastAsia="pt-BR"/>
+        </w:rPr>
+        <w:t>header</w:t>
+      </w:r>
+      <w:r>
+        <w:rPr>
+          <w:rFonts w:ascii="Consolas" w:eastAsia="Times New Roman" w:hAnsi="Consolas" w:cs="Times New Roman"/>
+          <w:color w:val="808080"/>
+          <w:sz w:val="21"/>
+          <w:szCs w:val="21"/>
+          <w:lang w:eastAsia="pt-BR"/>
+        </w:rPr>
+        <w:t>&gt;</w:t>
+      </w:r>
+    </w:p>
+    <w:p>
+      <w:pPr>
+        <w:shd w:val="clear" w:color="auto" w:fill="1F1F1F"/>
+        <w:spacing w:after="0" w:line="285" w:lineRule="atLeast"/>
+        <w:rPr>
+          <w:rFonts w:ascii="Consolas" w:eastAsia="Times New Roman" w:hAnsi="Consolas" w:cs="Times New Roman"/>
+          <w:color w:val="CCCCCC"/>
+          <w:sz w:val="21"/>
+          <w:szCs w:val="21"/>
+          <w:lang w:eastAsia="pt-BR"/>
+        </w:rPr>
+      </w:pPr>
+      <w:r>
+        <w:rPr>
+          <w:rFonts w:ascii="Consolas" w:eastAsia="Times New Roman" w:hAnsi="Consolas" w:cs="Times New Roman"/>
+          <w:color w:val="CCCCCC"/>
+          <w:sz w:val="21"/>
+          <w:szCs w:val="21"/>
+          <w:lang w:eastAsia="pt-BR"/>
+        </w:rPr>
+        <w:t xml:space="preserve">        </w:t>
+      </w:r>
+      <w:r>
+        <w:rPr>
+          <w:rFonts w:ascii="Consolas" w:eastAsia="Times New Roman" w:hAnsi="Consolas" w:cs="Times New Roman"/>
+          <w:color w:val="808080"/>
+          <w:sz w:val="21"/>
+          <w:szCs w:val="21"/>
+          <w:lang w:eastAsia="pt-BR"/>
+        </w:rPr>
+        <w:t>&lt;</w:t>
+      </w:r>
+      <w:r>
+        <w:rPr>
+          <w:rFonts w:ascii="Consolas" w:eastAsia="Times New Roman" w:hAnsi="Consolas" w:cs="Times New Roman"/>
+          <w:color w:val="569CD6"/>
+          <w:sz w:val="21"/>
+          <w:szCs w:val="21"/>
+          <w:lang w:eastAsia="pt-BR"/>
+        </w:rPr>
+        <w:t>img</w:t>
+      </w:r>
+      <w:r>
+        <w:rPr>
+          <w:rFonts w:ascii="Consolas" w:eastAsia="Times New Roman" w:hAnsi="Consolas" w:cs="Times New Roman"/>
+          <w:color w:val="CCCCCC"/>
+          <w:sz w:val="21"/>
+          <w:szCs w:val="21"/>
+          <w:lang w:eastAsia="pt-BR"/>
+        </w:rPr>
+        <w:t xml:space="preserve"> </w:t>
+      </w:r>
+      <w:r>
+        <w:rPr>
+          <w:rFonts w:ascii="Consolas" w:eastAsia="Times New Roman" w:hAnsi="Consolas" w:cs="Times New Roman"/>
+          <w:color w:val="9CDCFE"/>
+          <w:sz w:val="21"/>
+          <w:szCs w:val="21"/>
+          <w:lang w:eastAsia="pt-BR"/>
+        </w:rPr>
+        <w:t>src</w:t>
+      </w:r>
+      <w:r>
+        <w:rPr>
+          <w:rFonts w:ascii="Consolas" w:eastAsia="Times New Roman" w:hAnsi="Consolas" w:cs="Times New Roman"/>
+          <w:color w:val="CCCCCC"/>
+          <w:sz w:val="21"/>
+          <w:szCs w:val="21"/>
+          <w:lang w:eastAsia="pt-BR"/>
+        </w:rPr>
+        <w:t>=</w:t>
+      </w:r>
+      <w:r>
+        <w:rPr>
+          <w:rFonts w:ascii="Consolas" w:eastAsia="Times New Roman" w:hAnsi="Consolas" w:cs="Times New Roman"/>
+          <w:color w:val="CE9178"/>
+          <w:sz w:val="21"/>
+          <w:szCs w:val="21"/>
+          <w:lang w:eastAsia="pt-BR"/>
+        </w:rPr>
+        <w:t>"Imagens/logo dos SDP pequeno.png"</w:t>
+      </w:r>
+      <w:r>
+        <w:rPr>
+          <w:rFonts w:ascii="Consolas" w:eastAsia="Times New Roman" w:hAnsi="Consolas" w:cs="Times New Roman"/>
+          <w:color w:val="CCCCCC"/>
+          <w:sz w:val="21"/>
+          <w:szCs w:val="21"/>
+          <w:lang w:eastAsia="pt-BR"/>
+        </w:rPr>
+        <w:t xml:space="preserve"> </w:t>
+      </w:r>
+      <w:r>
+        <w:rPr>
+          <w:rFonts w:ascii="Consolas" w:eastAsia="Times New Roman" w:hAnsi="Consolas" w:cs="Times New Roman"/>
+          <w:color w:val="9CDCFE"/>
+          <w:sz w:val="21"/>
+          <w:szCs w:val="21"/>
+          <w:lang w:eastAsia="pt-BR"/>
+        </w:rPr>
+        <w:t>alt</w:t>
+      </w:r>
+      <w:r>
+        <w:rPr>
+          <w:rFonts w:ascii="Consolas" w:eastAsia="Times New Roman" w:hAnsi="Consolas" w:cs="Times New Roman"/>
+          <w:color w:val="CCCCCC"/>
+          <w:sz w:val="21"/>
+          <w:szCs w:val="21"/>
+          <w:lang w:eastAsia="pt-BR"/>
+        </w:rPr>
+        <w:t>=</w:t>
+      </w:r>
+      <w:r>
+        <w:rPr>
+          <w:rFonts w:ascii="Consolas" w:eastAsia="Times New Roman" w:hAnsi="Consolas" w:cs="Times New Roman"/>
+          <w:color w:val="CE9178"/>
+          <w:sz w:val="21"/>
+          <w:szCs w:val="21"/>
+          <w:lang w:eastAsia="pt-BR"/>
+        </w:rPr>
+        <w:t>"Logo do Sistema Divina Providência"</w:t>
+      </w:r>
+      <w:r>
+        <w:rPr>
+          <w:rFonts w:ascii="Consolas" w:eastAsia="Times New Roman" w:hAnsi="Consolas" w:cs="Times New Roman"/>
+          <w:color w:val="808080"/>
+          <w:sz w:val="21"/>
+          <w:szCs w:val="21"/>
+          <w:lang w:eastAsia="pt-BR"/>
+        </w:rPr>
+        <w:t>&gt;</w:t>
+      </w:r>
+    </w:p>
+    <w:p>
+      <w:pPr>
+        <w:shd w:val="clear" w:color="auto" w:fill="1F1F1F"/>
+        <w:spacing w:after="0" w:line="285" w:lineRule="atLeast"/>
+        <w:rPr>
+          <w:rFonts w:ascii="Consolas" w:eastAsia="Times New Roman" w:hAnsi="Consolas" w:cs="Times New Roman"/>
+          <w:color w:val="CCCCCC"/>
+          <w:sz w:val="21"/>
+          <w:szCs w:val="21"/>
+          <w:lang w:eastAsia="pt-BR"/>
+        </w:rPr>
+      </w:pPr>
+      <w:r>
+        <w:rPr>
+          <w:rFonts w:ascii="Consolas" w:eastAsia="Times New Roman" w:hAnsi="Consolas" w:cs="Times New Roman"/>
+          <w:color w:val="CCCCCC"/>
+          <w:sz w:val="21"/>
+          <w:szCs w:val="21"/>
+          <w:lang w:eastAsia="pt-BR"/>
+        </w:rPr>
+        <w:t xml:space="preserve">        </w:t>
+      </w:r>
+      <w:r>
+        <w:rPr>
+          <w:rFonts w:ascii="Consolas" w:eastAsia="Times New Roman" w:hAnsi="Consolas" w:cs="Times New Roman"/>
+          <w:color w:val="808080"/>
+          <w:sz w:val="21"/>
+          <w:szCs w:val="21"/>
+          <w:lang w:eastAsia="pt-BR"/>
+        </w:rPr>
+        <w:t>&lt;</w:t>
+      </w:r>
+      <w:r>
+        <w:rPr>
+          <w:rFonts w:ascii="Consolas" w:eastAsia="Times New Roman" w:hAnsi="Consolas" w:cs="Times New Roman"/>
+          <w:color w:val="569CD6"/>
+          <w:sz w:val="21"/>
+          <w:szCs w:val="21"/>
+          <w:lang w:eastAsia="pt-BR"/>
+        </w:rPr>
+        <w:t>nav</w:t>
+      </w:r>
+      <w:r>
+        <w:rPr>
+          <w:rFonts w:ascii="Consolas" w:eastAsia="Times New Roman" w:hAnsi="Consolas" w:cs="Times New Roman"/>
+          <w:color w:val="808080"/>
+          <w:sz w:val="21"/>
+          <w:szCs w:val="21"/>
+          <w:lang w:eastAsia="pt-BR"/>
+        </w:rPr>
+        <w:t>&gt;</w:t>
+      </w:r>
+    </w:p>
+    <w:p>
+      <w:pPr>
+        <w:shd w:val="clear" w:color="auto" w:fill="1F1F1F"/>
+        <w:spacing w:after="0" w:line="285" w:lineRule="atLeast"/>
+        <w:rPr>
+          <w:rFonts w:ascii="Consolas" w:eastAsia="Times New Roman" w:hAnsi="Consolas" w:cs="Times New Roman"/>
+          <w:color w:val="CCCCCC"/>
+          <w:sz w:val="21"/>
+          <w:szCs w:val="21"/>
+          <w:lang w:eastAsia="pt-BR"/>
+        </w:rPr>
+      </w:pPr>
+      <w:r>
+        <w:rPr>
+          <w:rFonts w:ascii="Consolas" w:eastAsia="Times New Roman" w:hAnsi="Consolas" w:cs="Times New Roman"/>
+          <w:color w:val="CCCCCC"/>
+          <w:sz w:val="21"/>
+          <w:szCs w:val="21"/>
+          <w:lang w:eastAsia="pt-BR"/>
+        </w:rPr>
+        <w:t xml:space="preserve">            </w:t>
+      </w:r>
+      <w:r>
+        <w:rPr>
+          <w:rFonts w:ascii="Consolas" w:eastAsia="Times New Roman" w:hAnsi="Consolas" w:cs="Times New Roman"/>
+          <w:color w:val="808080"/>
+          <w:sz w:val="21"/>
+          <w:szCs w:val="21"/>
+          <w:lang w:eastAsia="pt-BR"/>
+        </w:rPr>
+        <w:t>&lt;</w:t>
+      </w:r>
+      <w:r>
+        <w:rPr>
+          <w:rFonts w:ascii="Consolas" w:eastAsia="Times New Roman" w:hAnsi="Consolas" w:cs="Times New Roman"/>
+          <w:color w:val="569CD6"/>
+          <w:sz w:val="21"/>
+          <w:szCs w:val="21"/>
+          <w:lang w:eastAsia="pt-BR"/>
+        </w:rPr>
+        <w:t>a</w:t>
+      </w:r>
+      <w:r>
+        <w:rPr>
+          <w:rFonts w:ascii="Consolas" w:eastAsia="Times New Roman" w:hAnsi="Consolas" w:cs="Times New Roman"/>
+          <w:color w:val="CCCCCC"/>
+          <w:sz w:val="21"/>
+          <w:szCs w:val="21"/>
+          <w:lang w:eastAsia="pt-BR"/>
+        </w:rPr>
+        <w:t xml:space="preserve"> </w:t>
+      </w:r>
+      <w:r>
+        <w:rPr>
+          <w:rFonts w:ascii="Consolas" w:eastAsia="Times New Roman" w:hAnsi="Consolas" w:cs="Times New Roman"/>
+          <w:color w:val="9CDCFE"/>
+          <w:sz w:val="21"/>
+          <w:szCs w:val="21"/>
+          <w:lang w:eastAsia="pt-BR"/>
+        </w:rPr>
+        <w:t>href</w:t>
+      </w:r>
+      <w:r>
+        <w:rPr>
+          <w:rFonts w:ascii="Consolas" w:eastAsia="Times New Roman" w:hAnsi="Consolas" w:cs="Times New Roman"/>
+          <w:color w:val="CCCCCC"/>
+          <w:sz w:val="21"/>
+          <w:szCs w:val="21"/>
+          <w:lang w:eastAsia="pt-BR"/>
+        </w:rPr>
+        <w:t>=</w:t>
+      </w:r>
+      <w:r>
+        <w:rPr>
+          <w:rFonts w:ascii="Consolas" w:eastAsia="Times New Roman" w:hAnsi="Consolas" w:cs="Times New Roman"/>
+          <w:color w:val="CE9178"/>
+          <w:sz w:val="21"/>
+          <w:szCs w:val="21"/>
+          <w:lang w:eastAsia="pt-BR"/>
+        </w:rPr>
+        <w:t>"#"</w:t>
+      </w:r>
+      <w:r>
+        <w:rPr>
+          <w:rFonts w:ascii="Consolas" w:eastAsia="Times New Roman" w:hAnsi="Consolas" w:cs="Times New Roman"/>
+          <w:color w:val="808080"/>
+          <w:sz w:val="21"/>
+          <w:szCs w:val="21"/>
+          <w:lang w:eastAsia="pt-BR"/>
+        </w:rPr>
+        <w:t>&gt;</w:t>
+      </w:r>
+      <w:r>
+        <w:rPr>
+          <w:rFonts w:ascii="Consolas" w:eastAsia="Times New Roman" w:hAnsi="Consolas" w:cs="Times New Roman"/>
+          <w:color w:val="CCCCCC"/>
+          <w:sz w:val="21"/>
+          <w:szCs w:val="21"/>
+          <w:lang w:eastAsia="pt-BR"/>
+        </w:rPr>
+        <w:t>HOME</w:t>
+      </w:r>
+      <w:r>
+        <w:rPr>
+          <w:rFonts w:ascii="Consolas" w:eastAsia="Times New Roman" w:hAnsi="Consolas" w:cs="Times New Roman"/>
+          <w:color w:val="808080"/>
+          <w:sz w:val="21"/>
+          <w:szCs w:val="21"/>
+          <w:lang w:eastAsia="pt-BR"/>
+        </w:rPr>
+        <w:t>&lt;/</w:t>
+      </w:r>
+      <w:r>
+        <w:rPr>
+          <w:rFonts w:ascii="Consolas" w:eastAsia="Times New Roman" w:hAnsi="Consolas" w:cs="Times New Roman"/>
+          <w:color w:val="569CD6"/>
+          <w:sz w:val="21"/>
+          <w:szCs w:val="21"/>
+          <w:lang w:eastAsia="pt-BR"/>
+        </w:rPr>
+        <w:t>a</w:t>
+      </w:r>
+      <w:r>
+        <w:rPr>
+          <w:rFonts w:ascii="Consolas" w:eastAsia="Times New Roman" w:hAnsi="Consolas" w:cs="Times New Roman"/>
+          <w:color w:val="808080"/>
+          <w:sz w:val="21"/>
+          <w:szCs w:val="21"/>
+          <w:lang w:eastAsia="pt-BR"/>
+        </w:rPr>
+        <w:t>&gt;</w:t>
+      </w:r>
+    </w:p>
+    <w:p>
+      <w:pPr>
+        <w:shd w:val="clear" w:color="auto" w:fill="1F1F1F"/>
+        <w:spacing w:after="0" w:line="285" w:lineRule="atLeast"/>
+        <w:rPr>
+          <w:rFonts w:ascii="Consolas" w:eastAsia="Times New Roman" w:hAnsi="Consolas" w:cs="Times New Roman"/>
+          <w:color w:val="CCCCCC"/>
+          <w:sz w:val="21"/>
+          <w:szCs w:val="21"/>
+          <w:lang w:eastAsia="pt-BR"/>
+        </w:rPr>
+      </w:pPr>
+      <w:r>
+        <w:rPr>
+          <w:rFonts w:ascii="Consolas" w:eastAsia="Times New Roman" w:hAnsi="Consolas" w:cs="Times New Roman"/>
+          <w:color w:val="CCCCCC"/>
+          <w:sz w:val="21"/>
+          <w:szCs w:val="21"/>
+          <w:lang w:eastAsia="pt-BR"/>
+        </w:rPr>
+        <w:t xml:space="preserve">            </w:t>
+      </w:r>
+      <w:r>
+        <w:rPr>
+          <w:rFonts w:ascii="Consolas" w:eastAsia="Times New Roman" w:hAnsi="Consolas" w:cs="Times New Roman"/>
+          <w:color w:val="808080"/>
+          <w:sz w:val="21"/>
+          <w:szCs w:val="21"/>
+          <w:lang w:eastAsia="pt-BR"/>
+        </w:rPr>
+        <w:t>&lt;</w:t>
+      </w:r>
+      <w:r>
+        <w:rPr>
+          <w:rFonts w:ascii="Consolas" w:eastAsia="Times New Roman" w:hAnsi="Consolas" w:cs="Times New Roman"/>
+          <w:color w:val="569CD6"/>
+          <w:sz w:val="21"/>
+          <w:szCs w:val="21"/>
+          <w:lang w:eastAsia="pt-BR"/>
+        </w:rPr>
+        <w:t>a</w:t>
+      </w:r>
+      <w:r>
+        <w:rPr>
+          <w:rFonts w:ascii="Consolas" w:eastAsia="Times New Roman" w:hAnsi="Consolas" w:cs="Times New Roman"/>
+          <w:color w:val="CCCCCC"/>
+          <w:sz w:val="21"/>
+          <w:szCs w:val="21"/>
+          <w:lang w:eastAsia="pt-BR"/>
+        </w:rPr>
+        <w:t xml:space="preserve"> </w:t>
+      </w:r>
+      <w:r>
+        <w:rPr>
+          <w:rFonts w:ascii="Consolas" w:eastAsia="Times New Roman" w:hAnsi="Consolas" w:cs="Times New Roman"/>
+          <w:color w:val="9CDCFE"/>
+          <w:sz w:val="21"/>
+          <w:szCs w:val="21"/>
+          <w:lang w:eastAsia="pt-BR"/>
+        </w:rPr>
+        <w:t>href</w:t>
+      </w:r>
+      <w:r>
+        <w:rPr>
+          <w:rFonts w:ascii="Consolas" w:eastAsia="Times New Roman" w:hAnsi="Consolas" w:cs="Times New Roman"/>
+          <w:color w:val="CCCCCC"/>
+          <w:sz w:val="21"/>
+          <w:szCs w:val="21"/>
+          <w:lang w:eastAsia="pt-BR"/>
+        </w:rPr>
+        <w:t>=</w:t>
+      </w:r>
+      <w:r>
+        <w:rPr>
+          <w:rFonts w:ascii="Consolas" w:eastAsia="Times New Roman" w:hAnsi="Consolas" w:cs="Times New Roman"/>
+          <w:color w:val="CE9178"/>
+          <w:sz w:val="21"/>
+          <w:szCs w:val="21"/>
+          <w:lang w:eastAsia="pt-BR"/>
+        </w:rPr>
+        <w:t>"#"</w:t>
+      </w:r>
+      <w:r>
+        <w:rPr>
+          <w:rFonts w:ascii="Consolas" w:eastAsia="Times New Roman" w:hAnsi="Consolas" w:cs="Times New Roman"/>
+          <w:color w:val="808080"/>
+          <w:sz w:val="21"/>
+          <w:szCs w:val="21"/>
+          <w:lang w:eastAsia="pt-BR"/>
+        </w:rPr>
+        <w:t>&gt;</w:t>
+      </w:r>
+      <w:r>
+        <w:rPr>
+          <w:rFonts w:ascii="Consolas" w:eastAsia="Times New Roman" w:hAnsi="Consolas" w:cs="Times New Roman"/>
+          <w:color w:val="CCCCCC"/>
+          <w:sz w:val="21"/>
+          <w:szCs w:val="21"/>
+          <w:lang w:eastAsia="pt-BR"/>
+        </w:rPr>
+        <w:t>HTML</w:t>
+      </w:r>
+      <w:r>
+        <w:rPr>
+          <w:rFonts w:ascii="Consolas" w:eastAsia="Times New Roman" w:hAnsi="Consolas" w:cs="Times New Roman"/>
+          <w:color w:val="808080"/>
+          <w:sz w:val="21"/>
+          <w:szCs w:val="21"/>
+          <w:lang w:eastAsia="pt-BR"/>
+        </w:rPr>
+        <w:t>&lt;/</w:t>
+      </w:r>
+      <w:r>
+        <w:rPr>
+          <w:rFonts w:ascii="Consolas" w:eastAsia="Times New Roman" w:hAnsi="Consolas" w:cs="Times New Roman"/>
+          <w:color w:val="569CD6"/>
+          <w:sz w:val="21"/>
+          <w:szCs w:val="21"/>
+          <w:lang w:eastAsia="pt-BR"/>
+        </w:rPr>
+        <w:t>a</w:t>
+      </w:r>
+      <w:r>
+        <w:rPr>
+          <w:rFonts w:ascii="Consolas" w:eastAsia="Times New Roman" w:hAnsi="Consolas" w:cs="Times New Roman"/>
+          <w:color w:val="808080"/>
+          <w:sz w:val="21"/>
+          <w:szCs w:val="21"/>
+          <w:lang w:eastAsia="pt-BR"/>
+        </w:rPr>
+        <w:t>&gt;</w:t>
+      </w:r>
+    </w:p>
+    <w:p>
+      <w:pPr>
+        <w:shd w:val="clear" w:color="auto" w:fill="1F1F1F"/>
+        <w:spacing w:after="0" w:line="285" w:lineRule="atLeast"/>
+        <w:rPr>
+          <w:rFonts w:ascii="Consolas" w:eastAsia="Times New Roman" w:hAnsi="Consolas" w:cs="Times New Roman"/>
+          <w:color w:val="CCCCCC"/>
+          <w:sz w:val="21"/>
+          <w:szCs w:val="21"/>
+          <w:lang w:eastAsia="pt-BR"/>
+        </w:rPr>
+      </w:pPr>
+      <w:r>
+        <w:rPr>
+          <w:rFonts w:ascii="Consolas" w:eastAsia="Times New Roman" w:hAnsi="Consolas" w:cs="Times New Roman"/>
+          <w:color w:val="CCCCCC"/>
+          <w:sz w:val="21"/>
+          <w:szCs w:val="21"/>
+          <w:lang w:eastAsia="pt-BR"/>
+        </w:rPr>
+        <w:t xml:space="preserve">            </w:t>
+      </w:r>
+      <w:r>
+        <w:rPr>
+          <w:rFonts w:ascii="Consolas" w:eastAsia="Times New Roman" w:hAnsi="Consolas" w:cs="Times New Roman"/>
+          <w:color w:val="808080"/>
+          <w:sz w:val="21"/>
+          <w:szCs w:val="21"/>
+          <w:lang w:eastAsia="pt-BR"/>
+        </w:rPr>
+        <w:t>&lt;</w:t>
+      </w:r>
+      <w:r>
+        <w:rPr>
+          <w:rFonts w:ascii="Consolas" w:eastAsia="Times New Roman" w:hAnsi="Consolas" w:cs="Times New Roman"/>
+          <w:color w:val="569CD6"/>
+          <w:sz w:val="21"/>
+          <w:szCs w:val="21"/>
+          <w:lang w:eastAsia="pt-BR"/>
+        </w:rPr>
+        <w:t>a</w:t>
+      </w:r>
+      <w:r>
+        <w:rPr>
+          <w:rFonts w:ascii="Consolas" w:eastAsia="Times New Roman" w:hAnsi="Consolas" w:cs="Times New Roman"/>
+          <w:color w:val="CCCCCC"/>
+          <w:sz w:val="21"/>
+          <w:szCs w:val="21"/>
+          <w:lang w:eastAsia="pt-BR"/>
+        </w:rPr>
+        <w:t xml:space="preserve"> </w:t>
+      </w:r>
+      <w:r>
+        <w:rPr>
+          <w:rFonts w:ascii="Consolas" w:eastAsia="Times New Roman" w:hAnsi="Consolas" w:cs="Times New Roman"/>
+          <w:color w:val="9CDCFE"/>
+          <w:sz w:val="21"/>
+          <w:szCs w:val="21"/>
+          <w:lang w:eastAsia="pt-BR"/>
+        </w:rPr>
+        <w:t>href</w:t>
+      </w:r>
+      <w:r>
+        <w:rPr>
+          <w:rFonts w:ascii="Consolas" w:eastAsia="Times New Roman" w:hAnsi="Consolas" w:cs="Times New Roman"/>
+          <w:color w:val="CCCCCC"/>
+          <w:sz w:val="21"/>
+          <w:szCs w:val="21"/>
+          <w:lang w:eastAsia="pt-BR"/>
+        </w:rPr>
+        <w:t>=</w:t>
+      </w:r>
+      <w:r>
+        <w:rPr>
+          <w:rFonts w:ascii="Consolas" w:eastAsia="Times New Roman" w:hAnsi="Consolas" w:cs="Times New Roman"/>
+          <w:color w:val="CE9178"/>
+          <w:sz w:val="21"/>
+          <w:szCs w:val="21"/>
+          <w:lang w:eastAsia="pt-BR"/>
+        </w:rPr>
+        <w:t>"#"</w:t>
+      </w:r>
+      <w:r>
+        <w:rPr>
+          <w:rFonts w:ascii="Consolas" w:eastAsia="Times New Roman" w:hAnsi="Consolas" w:cs="Times New Roman"/>
+          <w:color w:val="808080"/>
+          <w:sz w:val="21"/>
+          <w:szCs w:val="21"/>
+          <w:lang w:eastAsia="pt-BR"/>
+        </w:rPr>
+        <w:t>&gt;</w:t>
+      </w:r>
+      <w:r>
+        <w:rPr>
+          <w:rFonts w:ascii="Consolas" w:eastAsia="Times New Roman" w:hAnsi="Consolas" w:cs="Times New Roman"/>
+          <w:color w:val="CCCCCC"/>
+          <w:sz w:val="21"/>
+          <w:szCs w:val="21"/>
+          <w:lang w:eastAsia="pt-BR"/>
+        </w:rPr>
+        <w:t>CSS</w:t>
+      </w:r>
+      <w:r>
+        <w:rPr>
+          <w:rFonts w:ascii="Consolas" w:eastAsia="Times New Roman" w:hAnsi="Consolas" w:cs="Times New Roman"/>
+          <w:color w:val="808080"/>
+          <w:sz w:val="21"/>
+          <w:szCs w:val="21"/>
+          <w:lang w:eastAsia="pt-BR"/>
+        </w:rPr>
+        <w:t>&lt;/</w:t>
+      </w:r>
+      <w:r>
+        <w:rPr>
+          <w:rFonts w:ascii="Consolas" w:eastAsia="Times New Roman" w:hAnsi="Consolas" w:cs="Times New Roman"/>
+          <w:color w:val="569CD6"/>
+          <w:sz w:val="21"/>
+          <w:szCs w:val="21"/>
+          <w:lang w:eastAsia="pt-BR"/>
+        </w:rPr>
+        <w:t>a</w:t>
+      </w:r>
+      <w:r>
+        <w:rPr>
+          <w:rFonts w:ascii="Consolas" w:eastAsia="Times New Roman" w:hAnsi="Consolas" w:cs="Times New Roman"/>
+          <w:color w:val="808080"/>
+          <w:sz w:val="21"/>
+          <w:szCs w:val="21"/>
+          <w:lang w:eastAsia="pt-BR"/>
+        </w:rPr>
+        <w:t>&gt;</w:t>
+      </w:r>
+    </w:p>
+    <w:p>
+      <w:pPr>
+        <w:shd w:val="clear" w:color="auto" w:fill="1F1F1F"/>
+        <w:spacing w:after="0" w:line="285" w:lineRule="atLeast"/>
+        <w:rPr>
+          <w:rFonts w:ascii="Consolas" w:eastAsia="Times New Roman" w:hAnsi="Consolas" w:cs="Times New Roman"/>
+          <w:color w:val="CCCCCC"/>
+          <w:sz w:val="21"/>
+          <w:szCs w:val="21"/>
+          <w:lang w:eastAsia="pt-BR"/>
+        </w:rPr>
+      </w:pPr>
+      <w:r>
+        <w:rPr>
+          <w:rFonts w:ascii="Consolas" w:eastAsia="Times New Roman" w:hAnsi="Consolas" w:cs="Times New Roman"/>
+          <w:color w:val="CCCCCC"/>
+          <w:sz w:val="21"/>
+          <w:szCs w:val="21"/>
+          <w:lang w:eastAsia="pt-BR"/>
+        </w:rPr>
+        <w:t xml:space="preserve">            </w:t>
+      </w:r>
+      <w:r>
+        <w:rPr>
+          <w:rFonts w:ascii="Consolas" w:eastAsia="Times New Roman" w:hAnsi="Consolas" w:cs="Times New Roman"/>
+          <w:color w:val="808080"/>
+          <w:sz w:val="21"/>
+          <w:szCs w:val="21"/>
+          <w:lang w:eastAsia="pt-BR"/>
+        </w:rPr>
+        <w:t>&lt;</w:t>
+      </w:r>
+      <w:r>
+        <w:rPr>
+          <w:rFonts w:ascii="Consolas" w:eastAsia="Times New Roman" w:hAnsi="Consolas" w:cs="Times New Roman"/>
+          <w:color w:val="569CD6"/>
+          <w:sz w:val="21"/>
+          <w:szCs w:val="21"/>
+          <w:lang w:eastAsia="pt-BR"/>
+        </w:rPr>
+        <w:t>a</w:t>
+      </w:r>
+      <w:r>
+        <w:rPr>
+          <w:rFonts w:ascii="Consolas" w:eastAsia="Times New Roman" w:hAnsi="Consolas" w:cs="Times New Roman"/>
+          <w:color w:val="CCCCCC"/>
+          <w:sz w:val="21"/>
+          <w:szCs w:val="21"/>
+          <w:lang w:eastAsia="pt-BR"/>
+        </w:rPr>
+        <w:t xml:space="preserve"> </w:t>
+      </w:r>
+      <w:r>
+        <w:rPr>
+          <w:rFonts w:ascii="Consolas" w:eastAsia="Times New Roman" w:hAnsi="Consolas" w:cs="Times New Roman"/>
+          <w:color w:val="9CDCFE"/>
+          <w:sz w:val="21"/>
+          <w:szCs w:val="21"/>
+          <w:lang w:eastAsia="pt-BR"/>
+        </w:rPr>
+        <w:t>href</w:t>
+      </w:r>
+      <w:r>
+        <w:rPr>
+          <w:rFonts w:ascii="Consolas" w:eastAsia="Times New Roman" w:hAnsi="Consolas" w:cs="Times New Roman"/>
+          <w:color w:val="CCCCCC"/>
+          <w:sz w:val="21"/>
+          <w:szCs w:val="21"/>
+          <w:lang w:eastAsia="pt-BR"/>
+        </w:rPr>
+        <w:t>=</w:t>
+      </w:r>
+      <w:r>
+        <w:rPr>
+          <w:rFonts w:ascii="Consolas" w:eastAsia="Times New Roman" w:hAnsi="Consolas" w:cs="Times New Roman"/>
+          <w:color w:val="CE9178"/>
+          <w:sz w:val="21"/>
+          <w:szCs w:val="21"/>
+          <w:lang w:eastAsia="pt-BR"/>
+        </w:rPr>
+        <w:t>"#"</w:t>
+      </w:r>
+      <w:r>
+        <w:rPr>
+          <w:rFonts w:ascii="Consolas" w:eastAsia="Times New Roman" w:hAnsi="Consolas" w:cs="Times New Roman"/>
+          <w:color w:val="808080"/>
+          <w:sz w:val="21"/>
+          <w:szCs w:val="21"/>
+          <w:lang w:eastAsia="pt-BR"/>
+        </w:rPr>
+        <w:t>&gt;</w:t>
+      </w:r>
+      <w:r>
+        <w:rPr>
+          <w:rFonts w:ascii="Consolas" w:eastAsia="Times New Roman" w:hAnsi="Consolas" w:cs="Times New Roman"/>
+          <w:color w:val="CCCCCC"/>
+          <w:sz w:val="21"/>
+          <w:szCs w:val="21"/>
+          <w:lang w:eastAsia="pt-BR"/>
+        </w:rPr>
+        <w:t>TRABALHO FINAL</w:t>
+      </w:r>
+      <w:r>
+        <w:rPr>
+          <w:rFonts w:ascii="Consolas" w:eastAsia="Times New Roman" w:hAnsi="Consolas" w:cs="Times New Roman"/>
+          <w:color w:val="808080"/>
+          <w:sz w:val="21"/>
+          <w:szCs w:val="21"/>
+          <w:lang w:eastAsia="pt-BR"/>
+        </w:rPr>
+        <w:t>&lt;/</w:t>
+      </w:r>
+      <w:r>
+        <w:rPr>
+          <w:rFonts w:ascii="Consolas" w:eastAsia="Times New Roman" w:hAnsi="Consolas" w:cs="Times New Roman"/>
+          <w:color w:val="569CD6"/>
+          <w:sz w:val="21"/>
+          <w:szCs w:val="21"/>
+          <w:lang w:eastAsia="pt-BR"/>
+        </w:rPr>
+        <w:t>a</w:t>
+      </w:r>
+      <w:r>
+        <w:rPr>
+          <w:rFonts w:ascii="Consolas" w:eastAsia="Times New Roman" w:hAnsi="Consolas" w:cs="Times New Roman"/>
+          <w:color w:val="808080"/>
+          <w:sz w:val="21"/>
+          <w:szCs w:val="21"/>
+          <w:lang w:eastAsia="pt-BR"/>
+        </w:rPr>
+        <w:t>&gt;</w:t>
+      </w:r>
+    </w:p>
+    <w:p>
+      <w:pPr>
+        <w:shd w:val="clear" w:color="auto" w:fill="1F1F1F"/>
+        <w:spacing w:after="0" w:line="285" w:lineRule="atLeast"/>
+        <w:rPr>
+          <w:rFonts w:ascii="Consolas" w:eastAsia="Times New Roman" w:hAnsi="Consolas" w:cs="Times New Roman"/>
+          <w:color w:val="CCCCCC"/>
+          <w:sz w:val="21"/>
+          <w:szCs w:val="21"/>
+          <w:lang w:eastAsia="pt-BR"/>
+        </w:rPr>
+      </w:pPr>
+      <w:r>
+        <w:rPr>
+          <w:rFonts w:ascii="Consolas" w:eastAsia="Times New Roman" w:hAnsi="Consolas" w:cs="Times New Roman"/>
+          <w:color w:val="CCCCCC"/>
+          <w:sz w:val="21"/>
+          <w:szCs w:val="21"/>
+          <w:lang w:eastAsia="pt-BR"/>
+        </w:rPr>
+        <w:t xml:space="preserve">        </w:t>
+      </w:r>
+      <w:r>
+        <w:rPr>
+          <w:rFonts w:ascii="Consolas" w:eastAsia="Times New Roman" w:hAnsi="Consolas" w:cs="Times New Roman"/>
+          <w:color w:val="808080"/>
+          <w:sz w:val="21"/>
+          <w:szCs w:val="21"/>
+          <w:lang w:eastAsia="pt-BR"/>
+        </w:rPr>
+        <w:t>&lt;/</w:t>
+      </w:r>
+      <w:r>
+        <w:rPr>
+          <w:rFonts w:ascii="Consolas" w:eastAsia="Times New Roman" w:hAnsi="Consolas" w:cs="Times New Roman"/>
+          <w:color w:val="569CD6"/>
+          <w:sz w:val="21"/>
+          <w:szCs w:val="21"/>
+          <w:lang w:eastAsia="pt-BR"/>
+        </w:rPr>
+        <w:t>nav</w:t>
+      </w:r>
+      <w:r>
+        <w:rPr>
+          <w:rFonts w:ascii="Consolas" w:eastAsia="Times New Roman" w:hAnsi="Consolas" w:cs="Times New Roman"/>
+          <w:color w:val="808080"/>
+          <w:sz w:val="21"/>
+          <w:szCs w:val="21"/>
+          <w:lang w:eastAsia="pt-BR"/>
+        </w:rPr>
+        <w:t>&gt;</w:t>
+      </w:r>
+    </w:p>
+    <w:p>
+      <w:pPr>
+        <w:shd w:val="clear" w:color="auto" w:fill="1F1F1F"/>
+        <w:spacing w:after="0" w:line="285" w:lineRule="atLeast"/>
+        <w:rPr>
+          <w:rFonts w:ascii="Consolas" w:eastAsia="Times New Roman" w:hAnsi="Consolas" w:cs="Times New Roman"/>
+          <w:color w:val="CCCCCC"/>
+          <w:sz w:val="21"/>
+          <w:szCs w:val="21"/>
+          <w:lang w:eastAsia="pt-BR"/>
+        </w:rPr>
+      </w:pPr>
+      <w:r>
+        <w:rPr>
+          <w:rFonts w:ascii="Consolas" w:eastAsia="Times New Roman" w:hAnsi="Consolas" w:cs="Times New Roman"/>
+          <w:color w:val="CCCCCC"/>
+          <w:sz w:val="21"/>
+          <w:szCs w:val="21"/>
+          <w:lang w:eastAsia="pt-BR"/>
+        </w:rPr>
+        <w:t xml:space="preserve">    </w:t>
+      </w:r>
+      <w:r>
+        <w:rPr>
+          <w:rFonts w:ascii="Consolas" w:eastAsia="Times New Roman" w:hAnsi="Consolas" w:cs="Times New Roman"/>
+          <w:color w:val="808080"/>
+          <w:sz w:val="21"/>
+          <w:szCs w:val="21"/>
+          <w:lang w:eastAsia="pt-BR"/>
+        </w:rPr>
+        <w:t>&lt;/</w:t>
+      </w:r>
+      <w:r>
+        <w:rPr>
+          <w:rFonts w:ascii="Consolas" w:eastAsia="Times New Roman" w:hAnsi="Consolas" w:cs="Times New Roman"/>
+          <w:color w:val="569CD6"/>
+          <w:sz w:val="21"/>
+          <w:szCs w:val="21"/>
+          <w:lang w:eastAsia="pt-BR"/>
+        </w:rPr>
+        <w:t>header</w:t>
+      </w:r>
+      <w:r>
+        <w:rPr>
+          <w:rFonts w:ascii="Consolas" w:eastAsia="Times New Roman" w:hAnsi="Consolas" w:cs="Times New Roman"/>
+          <w:color w:val="808080"/>
+          <w:sz w:val="21"/>
+          <w:szCs w:val="21"/>
+          <w:lang w:eastAsia="pt-BR"/>
+        </w:rPr>
+        <w:t>&gt;</w:t>
+      </w:r>
+    </w:p>
+    <w:p>
+      <w:pPr>
+        <w:rPr>
+          <w:rFonts w:ascii="Arial" w:hAnsi="Arial" w:cs="Arial"/>
+          <w:sz w:val="24"/>
+          <w:szCs w:val="24"/>
+        </w:rPr>
+      </w:pPr>
+    </w:p>
+    <w:p>
+      <w:pPr>
+        <w:rPr>
+          <w:rFonts w:ascii="Arial" w:hAnsi="Arial" w:cs="Arial"/>
+          <w:sz w:val="24"/>
+          <w:szCs w:val="24"/>
+        </w:rPr>
+      </w:pPr>
+      <w:r>
+        <w:rPr>
+          <w:rFonts w:ascii="Arial" w:hAnsi="Arial" w:cs="Arial"/>
+          <w:sz w:val="24"/>
+          <w:szCs w:val="24"/>
+        </w:rPr>
+        <w:t>Salve a alteração apertando as teclas CRTL+S, vá até o navegador e o atualize apertando a tecla F5.</w:t>
+      </w:r>
+    </w:p>
+    <w:p>
+      <w:pPr>
+        <w:rPr>
+          <w:rFonts w:ascii="Arial" w:hAnsi="Arial" w:cs="Arial"/>
+          <w:sz w:val="24"/>
+          <w:szCs w:val="24"/>
+        </w:rPr>
+      </w:pPr>
+      <w:r>
+        <w:rPr>
+          <w:rFonts w:ascii="Arial" w:hAnsi="Arial" w:cs="Arial"/>
+          <w:sz w:val="24"/>
+          <w:szCs w:val="24"/>
+        </w:rPr>
+        <w:t>O resultado será esse:</w:t>
+      </w:r>
+    </w:p>
+    <w:p>
+      <w:pPr>
+        <w:rPr>
+          <w:rFonts w:ascii="Arial" w:hAnsi="Arial" w:cs="Arial"/>
+          <w:sz w:val="24"/>
+          <w:szCs w:val="24"/>
+        </w:rPr>
+      </w:pPr>
+      <w:r>
+        <w:rPr>
+          <w:rFonts w:ascii="Arial" w:hAnsi="Arial" w:cs="Arial"/>
+          <w:noProof/>
+          <w:sz w:val="24"/>
+          <w:szCs w:val="24"/>
+          <w:lang w:eastAsia="pt-BR"/>
+        </w:rPr>
+        <w:drawing>
+          <wp:inline distT="0" distB="0" distL="0" distR="0">
+            <wp:extent cx="5400040" cy="1310640"/>
+            <wp:effectExtent l="0" t="0" r="0" b="3810"/>
+            <wp:docPr id="42" name="Imagem 42"/>
+            <wp:cNvGraphicFramePr>
+              <a:graphicFrameLocks xmlns:a="http://schemas.openxmlformats.org/drawingml/2006/main" noChangeAspect="1"/>
+            </wp:cNvGraphicFramePr>
+            <a:graphic xmlns:a="http://schemas.openxmlformats.org/drawingml/2006/main">
+              <a:graphicData uri="http://schemas.openxmlformats.org/drawingml/2006/picture">
+                <pic:pic xmlns:pic="http://schemas.openxmlformats.org/drawingml/2006/picture">
+                  <pic:nvPicPr>
+                    <pic:cNvPr id="42" name="DA02B4C.tmp"/>
+                    <pic:cNvPicPr/>
+                  </pic:nvPicPr>
+                  <pic:blipFill>
+                    <a:blip r:embed="rId46">
+                      <a:extLst>
+                        <a:ext uri="{28A0092B-C50C-407E-A947-70E740481C1C}">
+                          <a14:useLocalDpi xmlns:a14="http://schemas.microsoft.com/office/drawing/2010/main" val="0"/>
+                        </a:ext>
+                      </a:extLst>
+                    </a:blip>
+                    <a:stretch>
+                      <a:fillRect/>
+                    </a:stretch>
+                  </pic:blipFill>
+                  <pic:spPr>
+                    <a:xfrm>
+                      <a:off x="0" y="0"/>
+                      <a:ext cx="5400040" cy="1310640"/>
+                    </a:xfrm>
+                    <a:prstGeom prst="rect">
+                      <a:avLst/>
+                    </a:prstGeom>
+                  </pic:spPr>
+                </pic:pic>
+              </a:graphicData>
+            </a:graphic>
+          </wp:inline>
+        </w:drawing>
+      </w:r>
+    </w:p>
+    <w:p>
+      <w:pPr>
+        <w:rPr>
+          <w:rFonts w:ascii="Arial" w:hAnsi="Arial" w:cs="Arial"/>
+          <w:sz w:val="24"/>
+          <w:szCs w:val="24"/>
+        </w:rPr>
+      </w:pPr>
+      <w:r>
+        <w:rPr>
+          <w:rFonts w:ascii="Arial" w:hAnsi="Arial" w:cs="Arial"/>
+          <w:sz w:val="24"/>
+          <w:szCs w:val="24"/>
+        </w:rPr>
+        <w:t>Nada parecido com o modelo que desenvolvemos! Mas calma, ainda temos muito o que fazer!</w:t>
+      </w:r>
+    </w:p>
+    <w:p>
+      <w:pPr>
+        <w:pStyle w:val="Ttulo1"/>
+      </w:pPr>
+      <w:r>
+        <w:t>O que é CSS?</w:t>
+      </w:r>
+    </w:p>
+    <w:p>
+      <w:pPr>
+        <w:rPr>
+          <w:rFonts w:ascii="Arial" w:hAnsi="Arial" w:cs="Arial"/>
+          <w:sz w:val="24"/>
+          <w:szCs w:val="24"/>
+        </w:rPr>
+      </w:pPr>
+      <w:r>
+        <w:rPr>
+          <w:rFonts w:ascii="Arial" w:hAnsi="Arial" w:cs="Arial"/>
+          <w:sz w:val="24"/>
+          <w:szCs w:val="24"/>
+        </w:rPr>
+        <w:t>Vamos agora abordar um conceito bem interessante no desenvolvimento Web que são as folhas de estilo, o famoso CSS.</w:t>
+      </w:r>
+    </w:p>
+    <w:p>
+      <w:pPr>
+        <w:rPr>
+          <w:rFonts w:ascii="Arial" w:hAnsi="Arial" w:cs="Arial"/>
+          <w:sz w:val="24"/>
+          <w:szCs w:val="24"/>
+        </w:rPr>
+      </w:pPr>
+      <w:r>
+        <w:rPr>
+          <w:rFonts w:ascii="Arial" w:hAnsi="Arial" w:cs="Arial"/>
+          <w:sz w:val="24"/>
+          <w:szCs w:val="24"/>
+        </w:rPr>
+        <w:t>Enquanto o HTML é usado para marcar as posições do conteúdo de uma página, o CSS é responsável por dar uma aparência aos elementos da página.</w:t>
+      </w:r>
+    </w:p>
+    <w:p>
+      <w:pPr>
+        <w:rPr>
+          <w:rFonts w:ascii="Arial" w:hAnsi="Arial" w:cs="Arial"/>
+          <w:sz w:val="24"/>
+          <w:szCs w:val="24"/>
+        </w:rPr>
+      </w:pPr>
+      <w:r>
+        <w:rPr>
+          <w:rFonts w:ascii="Arial" w:hAnsi="Arial" w:cs="Arial"/>
+          <w:sz w:val="24"/>
+          <w:szCs w:val="24"/>
+        </w:rPr>
+        <w:t>É ele quem diz qual a cor que cada texto tem, onde que devo posicionar cada imagem etc.</w:t>
+      </w:r>
+    </w:p>
+    <w:p>
+      <w:pPr>
+        <w:pStyle w:val="Ttulo2"/>
+      </w:pPr>
+      <w:r>
+        <w:t>Mas como aplicar CSS na página?</w:t>
+      </w:r>
+    </w:p>
+    <w:p>
+      <w:pPr>
+        <w:rPr>
+          <w:rFonts w:ascii="Arial" w:hAnsi="Arial" w:cs="Arial"/>
+          <w:sz w:val="24"/>
+          <w:szCs w:val="24"/>
+        </w:rPr>
+      </w:pPr>
+      <w:r>
+        <w:rPr>
+          <w:rFonts w:ascii="Arial" w:hAnsi="Arial" w:cs="Arial"/>
+          <w:sz w:val="24"/>
+          <w:szCs w:val="24"/>
+        </w:rPr>
+        <w:t>Temos três formas de aplicar CSS nas páginas, vamos a elas:</w:t>
+      </w:r>
+    </w:p>
+    <w:p>
+      <w:pPr>
+        <w:pStyle w:val="PargrafodaLista"/>
+        <w:numPr>
+          <w:ilvl w:val="0"/>
+          <w:numId w:val="10"/>
+        </w:numPr>
+        <w:rPr>
+          <w:rFonts w:ascii="Arial" w:hAnsi="Arial" w:cs="Arial"/>
+          <w:sz w:val="24"/>
+          <w:szCs w:val="24"/>
+        </w:rPr>
+      </w:pPr>
+      <w:r>
+        <w:rPr>
+          <w:rFonts w:ascii="Arial" w:hAnsi="Arial" w:cs="Arial"/>
+          <w:sz w:val="24"/>
+          <w:szCs w:val="24"/>
+        </w:rPr>
+        <w:t>CSS interno: Nessa situação o CSS é aplicado diretamente no HTML entre as tags &lt;style&gt; &lt;/style&gt;</w:t>
+      </w:r>
+      <w:r>
+        <w:rPr>
+          <w:rFonts w:ascii="Arial" w:hAnsi="Arial" w:cs="Arial"/>
+          <w:sz w:val="24"/>
+          <w:szCs w:val="24"/>
+        </w:rPr>
+        <w:t xml:space="preserve">, dentro do head. </w:t>
+      </w:r>
+    </w:p>
+    <w:p>
+      <w:pPr>
+        <w:pStyle w:val="PargrafodaLista"/>
+        <w:numPr>
+          <w:ilvl w:val="0"/>
+          <w:numId w:val="10"/>
+        </w:numPr>
+        <w:rPr>
+          <w:rFonts w:ascii="Arial" w:hAnsi="Arial" w:cs="Arial"/>
+          <w:sz w:val="24"/>
+          <w:szCs w:val="24"/>
+        </w:rPr>
+      </w:pPr>
+      <w:r>
+        <w:rPr>
+          <w:rFonts w:ascii="Arial" w:hAnsi="Arial" w:cs="Arial"/>
+          <w:sz w:val="24"/>
+          <w:szCs w:val="24"/>
+        </w:rPr>
+        <w:t xml:space="preserve">CSS inline: Aqui podemos adicionar o CSS dentro </w:t>
+      </w:r>
+      <w:r>
+        <w:rPr>
+          <w:rFonts w:ascii="Arial" w:hAnsi="Arial" w:cs="Arial"/>
+          <w:sz w:val="24"/>
+          <w:szCs w:val="24"/>
+        </w:rPr>
+        <w:t xml:space="preserve">da tag usando o atributo style. </w:t>
+      </w:r>
+    </w:p>
+    <w:p>
+      <w:pPr>
+        <w:pStyle w:val="PargrafodaLista"/>
+        <w:numPr>
+          <w:ilvl w:val="0"/>
+          <w:numId w:val="10"/>
+        </w:numPr>
+        <w:rPr>
+          <w:rFonts w:ascii="Arial" w:hAnsi="Arial" w:cs="Arial"/>
+          <w:sz w:val="24"/>
+          <w:szCs w:val="24"/>
+        </w:rPr>
+      </w:pPr>
+      <w:r>
+        <w:rPr>
+          <w:rFonts w:ascii="Arial" w:hAnsi="Arial" w:cs="Arial"/>
+          <w:sz w:val="24"/>
+          <w:szCs w:val="24"/>
+        </w:rPr>
+        <w:lastRenderedPageBreak/>
+        <w:t xml:space="preserve">CSS externo: podemos montar um arquivo separado e organizar o nosso CSS dentro dele (recomendado). </w:t>
+      </w:r>
+      <w:r>
+        <w:rPr>
+          <w:rFonts w:ascii="Arial" w:hAnsi="Arial" w:cs="Arial"/>
+          <w:sz w:val="24"/>
+          <w:szCs w:val="24"/>
+        </w:rPr>
+        <w:t>Para funcionar usamos a tag &lt;link&gt;</w:t>
+      </w:r>
+      <w:r>
+        <w:rPr>
+          <w:rFonts w:ascii="Arial" w:hAnsi="Arial" w:cs="Arial"/>
+          <w:sz w:val="24"/>
+          <w:szCs w:val="24"/>
+        </w:rPr>
+        <w:t xml:space="preserve"> dentro da tag head</w:t>
+      </w:r>
+      <w:r>
+        <w:rPr>
+          <w:rFonts w:ascii="Arial" w:hAnsi="Arial" w:cs="Arial"/>
+          <w:sz w:val="24"/>
+          <w:szCs w:val="24"/>
+        </w:rPr>
+        <w:t>. Ficará assim:</w:t>
+      </w:r>
+    </w:p>
+    <w:p>
+      <w:pPr>
+        <w:pStyle w:val="PargrafodaLista"/>
+        <w:numPr>
+          <w:ilvl w:val="0"/>
+          <w:numId w:val="10"/>
+        </w:numPr>
+        <w:shd w:val="clear" w:color="auto" w:fill="1F1F1F"/>
+        <w:spacing w:after="0" w:line="285" w:lineRule="atLeast"/>
+        <w:rPr>
+          <w:rFonts w:ascii="Consolas" w:eastAsia="Times New Roman" w:hAnsi="Consolas" w:cs="Times New Roman"/>
+          <w:color w:val="CCCCCC"/>
+          <w:sz w:val="21"/>
+          <w:szCs w:val="21"/>
+          <w:lang w:eastAsia="pt-BR"/>
+        </w:rPr>
+      </w:pPr>
+      <w:r>
+        <w:rPr>
+          <w:rFonts w:ascii="Consolas" w:eastAsia="Times New Roman" w:hAnsi="Consolas" w:cs="Times New Roman"/>
+          <w:color w:val="808080"/>
+          <w:sz w:val="21"/>
+          <w:szCs w:val="21"/>
+          <w:lang w:eastAsia="pt-BR"/>
+        </w:rPr>
+        <w:t>&lt;</w:t>
+      </w:r>
+      <w:r>
+        <w:rPr>
+          <w:rFonts w:ascii="Consolas" w:eastAsia="Times New Roman" w:hAnsi="Consolas" w:cs="Times New Roman"/>
+          <w:color w:val="569CD6"/>
+          <w:sz w:val="21"/>
+          <w:szCs w:val="21"/>
+          <w:lang w:eastAsia="pt-BR"/>
+        </w:rPr>
+        <w:t>link</w:t>
+      </w:r>
+      <w:r>
+        <w:rPr>
+          <w:rFonts w:ascii="Consolas" w:eastAsia="Times New Roman" w:hAnsi="Consolas" w:cs="Times New Roman"/>
+          <w:color w:val="CCCCCC"/>
+          <w:sz w:val="21"/>
+          <w:szCs w:val="21"/>
+          <w:lang w:eastAsia="pt-BR"/>
+        </w:rPr>
+        <w:t xml:space="preserve"> </w:t>
+      </w:r>
+      <w:r>
+        <w:rPr>
+          <w:rFonts w:ascii="Consolas" w:eastAsia="Times New Roman" w:hAnsi="Consolas" w:cs="Times New Roman"/>
+          <w:color w:val="9CDCFE"/>
+          <w:sz w:val="21"/>
+          <w:szCs w:val="21"/>
+          <w:lang w:eastAsia="pt-BR"/>
+        </w:rPr>
+        <w:t>rel</w:t>
+      </w:r>
+      <w:r>
+        <w:rPr>
+          <w:rFonts w:ascii="Consolas" w:eastAsia="Times New Roman" w:hAnsi="Consolas" w:cs="Times New Roman"/>
+          <w:color w:val="CCCCCC"/>
+          <w:sz w:val="21"/>
+          <w:szCs w:val="21"/>
+          <w:lang w:eastAsia="pt-BR"/>
+        </w:rPr>
+        <w:t>=</w:t>
+      </w:r>
+      <w:r>
+        <w:rPr>
+          <w:rFonts w:ascii="Consolas" w:eastAsia="Times New Roman" w:hAnsi="Consolas" w:cs="Times New Roman"/>
+          <w:color w:val="CE9178"/>
+          <w:sz w:val="21"/>
+          <w:szCs w:val="21"/>
+          <w:lang w:eastAsia="pt-BR"/>
+        </w:rPr>
+        <w:t>"stylesheet"</w:t>
+      </w:r>
+      <w:r>
+        <w:rPr>
+          <w:rFonts w:ascii="Consolas" w:eastAsia="Times New Roman" w:hAnsi="Consolas" w:cs="Times New Roman"/>
+          <w:color w:val="CCCCCC"/>
+          <w:sz w:val="21"/>
+          <w:szCs w:val="21"/>
+          <w:lang w:eastAsia="pt-BR"/>
+        </w:rPr>
+        <w:t xml:space="preserve"> </w:t>
+      </w:r>
+      <w:r>
+        <w:rPr>
+          <w:rFonts w:ascii="Consolas" w:eastAsia="Times New Roman" w:hAnsi="Consolas" w:cs="Times New Roman"/>
+          <w:color w:val="9CDCFE"/>
+          <w:sz w:val="21"/>
+          <w:szCs w:val="21"/>
+          <w:lang w:eastAsia="pt-BR"/>
+        </w:rPr>
+        <w:t>href</w:t>
+      </w:r>
+      <w:r>
+        <w:rPr>
+          <w:rFonts w:ascii="Consolas" w:eastAsia="Times New Roman" w:hAnsi="Consolas" w:cs="Times New Roman"/>
+          <w:color w:val="CCCCCC"/>
+          <w:sz w:val="21"/>
+          <w:szCs w:val="21"/>
+          <w:lang w:eastAsia="pt-BR"/>
+        </w:rPr>
+        <w:t>=</w:t>
+      </w:r>
+      <w:r>
+        <w:rPr>
+          <w:rFonts w:ascii="Consolas" w:eastAsia="Times New Roman" w:hAnsi="Consolas" w:cs="Times New Roman"/>
+          <w:color w:val="CE9178"/>
+          <w:sz w:val="21"/>
+          <w:szCs w:val="21"/>
+          <w:lang w:eastAsia="pt-BR"/>
+        </w:rPr>
+        <w:t>"style.css"</w:t>
+      </w:r>
+      <w:r>
+        <w:rPr>
+          <w:rFonts w:ascii="Consolas" w:eastAsia="Times New Roman" w:hAnsi="Consolas" w:cs="Times New Roman"/>
+          <w:color w:val="808080"/>
+          <w:sz w:val="21"/>
+          <w:szCs w:val="21"/>
+          <w:lang w:eastAsia="pt-BR"/>
+        </w:rPr>
+        <w:t>&gt;</w:t>
+      </w:r>
+    </w:p>
+    <w:p>
+      <w:pPr>
+        <w:rPr>
+          <w:rFonts w:ascii="Arial" w:hAnsi="Arial" w:cs="Arial"/>
+          <w:sz w:val="24"/>
+          <w:szCs w:val="24"/>
+        </w:rPr>
+      </w:pPr>
+      <w:r>
+        <w:rPr>
+          <w:rFonts w:ascii="Arial" w:hAnsi="Arial" w:cs="Arial"/>
+          <w:sz w:val="24"/>
+          <w:szCs w:val="24"/>
+        </w:rPr>
+        <w:t>Vamos entender cada parte dessa tag:</w:t>
+      </w:r>
+    </w:p>
+    <w:p>
+      <w:pPr>
+        <w:pStyle w:val="PargrafodaLista"/>
+        <w:numPr>
+          <w:ilvl w:val="0"/>
+          <w:numId w:val="11"/>
+        </w:numPr>
+        <w:rPr>
+          <w:rFonts w:ascii="Arial" w:hAnsi="Arial" w:cs="Arial"/>
+          <w:sz w:val="24"/>
+          <w:szCs w:val="24"/>
+        </w:rPr>
+      </w:pPr>
+      <w:r>
+        <w:rPr>
+          <w:rFonts w:ascii="Arial" w:hAnsi="Arial" w:cs="Arial"/>
+          <w:sz w:val="24"/>
+          <w:szCs w:val="24"/>
+        </w:rPr>
+        <w:t xml:space="preserve">Link; tag usada para ligar elementos externos à nossa página. </w:t>
+      </w:r>
+    </w:p>
+    <w:p>
+      <w:pPr>
+        <w:pStyle w:val="PargrafodaLista"/>
+        <w:numPr>
+          <w:ilvl w:val="0"/>
+          <w:numId w:val="11"/>
+        </w:numPr>
+        <w:rPr>
+          <w:rFonts w:ascii="Arial" w:hAnsi="Arial" w:cs="Arial"/>
+          <w:sz w:val="24"/>
+          <w:szCs w:val="24"/>
+        </w:rPr>
+      </w:pPr>
+      <w:r>
+        <w:rPr>
+          <w:rFonts w:ascii="Arial" w:hAnsi="Arial" w:cs="Arial"/>
+          <w:sz w:val="24"/>
+          <w:szCs w:val="24"/>
+        </w:rPr>
+        <w:t>Rel;</w:t>
+      </w:r>
+      <w:r>
+        <w:rPr>
+          <w:rFonts w:ascii="Arial" w:hAnsi="Arial" w:cs="Arial"/>
+          <w:sz w:val="24"/>
+          <w:szCs w:val="24"/>
+        </w:rPr>
+        <w:t xml:space="preserve"> define o tipo de</w:t>
+      </w:r>
+      <w:r>
+        <w:rPr>
+          <w:rFonts w:ascii="Arial" w:hAnsi="Arial" w:cs="Arial"/>
+          <w:sz w:val="24"/>
+          <w:szCs w:val="24"/>
+        </w:rPr>
+        <w:t xml:space="preserve"> relação entre </w:t>
+      </w:r>
+      <w:r>
+        <w:rPr>
+          <w:rFonts w:ascii="Arial" w:hAnsi="Arial" w:cs="Arial"/>
+          <w:sz w:val="24"/>
+          <w:szCs w:val="24"/>
+        </w:rPr>
+        <w:t>o documento HTML e o recurso vinculado.</w:t>
+      </w:r>
+    </w:p>
+    <w:p>
+      <w:pPr>
+        <w:pStyle w:val="PargrafodaLista"/>
+        <w:numPr>
+          <w:ilvl w:val="0"/>
+          <w:numId w:val="11"/>
+        </w:numPr>
+        <w:rPr>
+          <w:rFonts w:ascii="Arial" w:hAnsi="Arial" w:cs="Arial"/>
+          <w:sz w:val="24"/>
+          <w:szCs w:val="24"/>
+        </w:rPr>
+      </w:pPr>
+      <w:r>
+        <w:rPr>
+          <w:rFonts w:ascii="Arial" w:hAnsi="Arial" w:cs="Arial"/>
+          <w:sz w:val="24"/>
+          <w:szCs w:val="24"/>
+        </w:rPr>
+        <w:t>Stylesheet; indica que o arquivo externo é uma folha de estilo CSS</w:t>
+      </w:r>
+      <w:r>
+        <w:rPr>
+          <w:rFonts w:ascii="Arial" w:hAnsi="Arial" w:cs="Arial"/>
+          <w:sz w:val="24"/>
+          <w:szCs w:val="24"/>
+        </w:rPr>
+        <w:t>.</w:t>
+      </w:r>
+    </w:p>
+    <w:p>
+      <w:pPr>
+        <w:pStyle w:val="PargrafodaLista"/>
+        <w:numPr>
+          <w:ilvl w:val="0"/>
+          <w:numId w:val="11"/>
+        </w:numPr>
+        <w:rPr>
+          <w:rFonts w:ascii="Arial" w:hAnsi="Arial" w:cs="Arial"/>
+          <w:sz w:val="24"/>
+          <w:szCs w:val="24"/>
+        </w:rPr>
+      </w:pPr>
+      <w:r>
+        <w:rPr>
+          <w:rFonts w:ascii="Arial" w:hAnsi="Arial" w:cs="Arial"/>
+          <w:sz w:val="24"/>
+          <w:szCs w:val="24"/>
+        </w:rPr>
+        <w:t>Href; indica o caminho do arquivo. Quando ele está na mesma pasta do CSS, basta colocar o nome do arquivo.</w:t>
+      </w:r>
+    </w:p>
+    <w:p>
+      <w:pPr>
+        <w:rPr>
+          <w:rFonts w:ascii="Arial" w:hAnsi="Arial" w:cs="Arial"/>
+          <w:sz w:val="24"/>
+          <w:szCs w:val="24"/>
+        </w:rPr>
+      </w:pPr>
+      <w:r>
+        <w:rPr>
+          <w:rFonts w:ascii="Arial" w:hAnsi="Arial" w:cs="Arial"/>
+          <w:sz w:val="24"/>
+          <w:szCs w:val="24"/>
+        </w:rPr>
+        <w:t xml:space="preserve">Então vamos criar o nosso arquivo CSS. Para isso vamos clicar na pasta CSS que criamos lá no VSCode. Logo após </w:t>
+      </w:r>
+      <w:r>
+        <w:rPr>
+          <w:rFonts w:ascii="Arial" w:hAnsi="Arial" w:cs="Arial"/>
+          <w:sz w:val="24"/>
+          <w:szCs w:val="24"/>
+        </w:rPr>
+        <w:t xml:space="preserve">clique na opção para criar o arquivo e dê o nome </w:t>
+      </w:r>
+      <w:r>
+        <w:rPr>
+          <w:rFonts w:ascii="Arial" w:hAnsi="Arial" w:cs="Arial"/>
+          <w:sz w:val="24"/>
+          <w:szCs w:val="24"/>
+        </w:rPr>
+        <w:t>“estilo.css”.</w:t>
+      </w:r>
+    </w:p>
+    <w:p>
+      <w:pPr>
+        <w:rPr>
+          <w:rFonts w:ascii="Arial" w:hAnsi="Arial" w:cs="Arial"/>
+          <w:sz w:val="24"/>
+          <w:szCs w:val="24"/>
+        </w:rPr>
+      </w:pPr>
+      <w:r>
+        <w:rPr>
+          <w:rFonts w:ascii="Arial" w:hAnsi="Arial" w:cs="Arial"/>
+          <w:noProof/>
+          <w:sz w:val="24"/>
+          <w:szCs w:val="24"/>
+          <w:lang w:eastAsia="pt-BR"/>
+        </w:rPr>
+        <w:drawing>
+          <wp:inline distT="0" distB="0" distL="0" distR="0">
+            <wp:extent cx="5400040" cy="2913380"/>
+            <wp:effectExtent l="0" t="0" r="0" b="1270"/>
+            <wp:docPr id="43" name="Imagem 43"/>
+            <wp:cNvGraphicFramePr>
+              <a:graphicFrameLocks xmlns:a="http://schemas.openxmlformats.org/drawingml/2006/main" noChangeAspect="1"/>
+            </wp:cNvGraphicFramePr>
+            <a:graphic xmlns:a="http://schemas.openxmlformats.org/drawingml/2006/main">
+              <a:graphicData uri="http://schemas.openxmlformats.org/drawingml/2006/picture">
+                <pic:pic xmlns:pic="http://schemas.openxmlformats.org/drawingml/2006/picture">
+                  <pic:nvPicPr>
+                    <pic:cNvPr id="43" name="DA0AFDB.tmp"/>
+                    <pic:cNvPicPr/>
+                  </pic:nvPicPr>
+                  <pic:blipFill>
+                    <a:blip r:embed="rId47">
+                      <a:extLst>
+                        <a:ext uri="{28A0092B-C50C-407E-A947-70E740481C1C}">
+                          <a14:useLocalDpi xmlns:a14="http://schemas.microsoft.com/office/drawing/2010/main" val="0"/>
+                        </a:ext>
+                      </a:extLst>
+                    </a:blip>
+                    <a:stretch>
+                      <a:fillRect/>
+                    </a:stretch>
+                  </pic:blipFill>
+                  <pic:spPr>
+                    <a:xfrm>
+                      <a:off x="0" y="0"/>
+                      <a:ext cx="5400040" cy="2913380"/>
+                    </a:xfrm>
+                    <a:prstGeom prst="rect">
+                      <a:avLst/>
+                    </a:prstGeom>
+                  </pic:spPr>
+                </pic:pic>
+              </a:graphicData>
+            </a:graphic>
+          </wp:inline>
+        </w:drawing>
+      </w:r>
+    </w:p>
+    <w:p>
+      <w:pPr>
+        <w:rPr>
+          <w:rFonts w:ascii="Arial" w:hAnsi="Arial" w:cs="Arial"/>
+          <w:sz w:val="24"/>
+          <w:szCs w:val="24"/>
+        </w:rPr>
+      </w:pPr>
+      <w:r>
+        <w:rPr>
+          <w:rFonts w:ascii="Arial" w:hAnsi="Arial" w:cs="Arial"/>
+          <w:sz w:val="24"/>
+          <w:szCs w:val="24"/>
+        </w:rPr>
+        <w:t>Agora precisamos ligar o CSS a nossa página HTML.</w:t>
+      </w:r>
+    </w:p>
+    <w:p>
+      <w:pPr>
+        <w:rPr>
+          <w:rFonts w:ascii="Arial" w:hAnsi="Arial" w:cs="Arial"/>
+          <w:sz w:val="24"/>
+          <w:szCs w:val="24"/>
+        </w:rPr>
+      </w:pPr>
+      <w:r>
+        <w:rPr>
+          <w:rFonts w:ascii="Arial" w:hAnsi="Arial" w:cs="Arial"/>
+          <w:noProof/>
+          <w:sz w:val="24"/>
+          <w:szCs w:val="24"/>
+          <w:lang w:eastAsia="pt-BR"/>
+        </w:rPr>
+        <w:drawing>
+          <wp:inline distT="0" distB="0" distL="0" distR="0">
+            <wp:extent cx="5400040" cy="1032510"/>
+            <wp:effectExtent l="0" t="0" r="0" b="0"/>
+            <wp:docPr id="44" name="Imagem 44"/>
+            <wp:cNvGraphicFramePr>
+              <a:graphicFrameLocks xmlns:a="http://schemas.openxmlformats.org/drawingml/2006/main" noChangeAspect="1"/>
+            </wp:cNvGraphicFramePr>
+            <a:graphic xmlns:a="http://schemas.openxmlformats.org/drawingml/2006/main">
+              <a:graphicData uri="http://schemas.openxmlformats.org/drawingml/2006/picture">
+                <pic:pic xmlns:pic="http://schemas.openxmlformats.org/drawingml/2006/picture">
+                  <pic:nvPicPr>
+                    <pic:cNvPr id="44" name="DA0C3B0.tmp"/>
+                    <pic:cNvPicPr/>
+                  </pic:nvPicPr>
+                  <pic:blipFill>
+                    <a:blip r:embed="rId48">
+                      <a:extLst>
+                        <a:ext uri="{28A0092B-C50C-407E-A947-70E740481C1C}">
+                          <a14:useLocalDpi xmlns:a14="http://schemas.microsoft.com/office/drawing/2010/main" val="0"/>
+                        </a:ext>
+                      </a:extLst>
+                    </a:blip>
+                    <a:stretch>
+                      <a:fillRect/>
+                    </a:stretch>
+                  </pic:blipFill>
+                  <pic:spPr>
+                    <a:xfrm>
+                      <a:off x="0" y="0"/>
+                      <a:ext cx="5400040" cy="1032510"/>
+                    </a:xfrm>
+                    <a:prstGeom prst="rect">
+                      <a:avLst/>
+                    </a:prstGeom>
+                  </pic:spPr>
+                </pic:pic>
+              </a:graphicData>
+            </a:graphic>
+          </wp:inline>
+        </w:drawing>
+      </w:r>
+    </w:p>
+    <w:p>
+      <w:pPr>
+        <w:rPr>
+          <w:rFonts w:ascii="Arial" w:hAnsi="Arial" w:cs="Arial"/>
+          <w:sz w:val="24"/>
+          <w:szCs w:val="24"/>
+        </w:rPr>
+      </w:pPr>
+      <w:r>
+        <w:rPr>
+          <w:rFonts w:ascii="Arial" w:hAnsi="Arial" w:cs="Arial"/>
+          <w:sz w:val="24"/>
+          <w:szCs w:val="24"/>
+        </w:rPr>
+        <w:t>Observe que o estilo.css está dentro da pasta css. Foi usad</w:t>
+      </w:r>
+      <w:r>
+        <w:rPr>
+          <w:rFonts w:ascii="Arial" w:hAnsi="Arial" w:cs="Arial"/>
+          <w:sz w:val="24"/>
+          <w:szCs w:val="24"/>
+        </w:rPr>
+        <w:t xml:space="preserve">o uma barra para separar pasta de </w:t>
+      </w:r>
+      <w:r>
+        <w:rPr>
+          <w:rFonts w:ascii="Arial" w:hAnsi="Arial" w:cs="Arial"/>
+          <w:sz w:val="24"/>
+          <w:szCs w:val="24"/>
+        </w:rPr>
+        <w:t>arquivo.</w:t>
+      </w:r>
+    </w:p>
+    <w:p>
+      <w:pPr>
+        <w:pStyle w:val="Ttulo2"/>
+      </w:pPr>
+      <w:r>
+        <w:t>Vamos começar a criar nossos estilos.</w:t>
+      </w:r>
+    </w:p>
+    <w:p>
+      <w:pPr>
+        <w:rPr>
+          <w:rFonts w:ascii="Arial" w:hAnsi="Arial" w:cs="Arial"/>
+          <w:sz w:val="24"/>
+          <w:szCs w:val="24"/>
+        </w:rPr>
+      </w:pPr>
+      <w:r>
+        <w:rPr>
+          <w:rFonts w:ascii="Arial" w:hAnsi="Arial" w:cs="Arial"/>
+          <w:sz w:val="24"/>
+          <w:szCs w:val="24"/>
+        </w:rPr>
+        <w:t>Vamos mostrar para o CSS que queremos mudar a aparência dos elementos &lt;a&gt;. Para isso, basta apenas digitar a{</w:t>
+      </w:r>
+      <w:r>
+        <w:rPr>
+          <w:rFonts w:ascii="Arial" w:hAnsi="Arial" w:cs="Arial"/>
+          <w:sz w:val="24"/>
+          <w:szCs w:val="24"/>
+        </w:rPr>
+        <w:t xml:space="preserve"> e apertar enter.</w:t>
+      </w:r>
+    </w:p>
+    <w:p>
+      <w:pPr>
+        <w:rPr>
+          <w:rFonts w:ascii="Arial" w:hAnsi="Arial" w:cs="Arial"/>
+          <w:sz w:val="24"/>
+          <w:szCs w:val="24"/>
+        </w:rPr>
+      </w:pPr>
+      <w:r>
+        <w:rPr>
+          <w:rFonts w:ascii="Arial" w:hAnsi="Arial" w:cs="Arial"/>
+          <w:sz w:val="24"/>
+          <w:szCs w:val="24"/>
+        </w:rPr>
+        <w:t>Entre as chaves, vamos colocar tudo que queremos modificar.</w:t>
+      </w:r>
+    </w:p>
+    <w:p>
+      <w:pPr>
+        <w:rPr>
+          <w:rFonts w:ascii="Arial" w:hAnsi="Arial" w:cs="Arial"/>
+          <w:sz w:val="24"/>
+          <w:szCs w:val="24"/>
+        </w:rPr>
+      </w:pPr>
+      <w:r>
+        <w:rPr>
+          <w:rFonts w:ascii="Arial" w:hAnsi="Arial" w:cs="Arial"/>
+          <w:noProof/>
+          <w:sz w:val="24"/>
+          <w:szCs w:val="24"/>
+          <w:lang w:eastAsia="pt-BR"/>
+        </w:rPr>
+        <w:lastRenderedPageBreak/>
+        <w:drawing>
+          <wp:inline distT="0" distB="0" distL="0" distR="0">
+            <wp:extent cx="5400040" cy="1042035"/>
+            <wp:effectExtent l="0" t="0" r="0" b="5715"/>
+            <wp:docPr id="45" name="Imagem 45"/>
+            <wp:cNvGraphicFramePr>
+              <a:graphicFrameLocks xmlns:a="http://schemas.openxmlformats.org/drawingml/2006/main" noChangeAspect="1"/>
+            </wp:cNvGraphicFramePr>
+            <a:graphic xmlns:a="http://schemas.openxmlformats.org/drawingml/2006/main">
+              <a:graphicData uri="http://schemas.openxmlformats.org/drawingml/2006/picture">
+                <pic:pic xmlns:pic="http://schemas.openxmlformats.org/drawingml/2006/picture">
+                  <pic:nvPicPr>
+                    <pic:cNvPr id="45" name="DA0E42B.tmp"/>
+                    <pic:cNvPicPr/>
+                  </pic:nvPicPr>
+                  <pic:blipFill>
+                    <a:blip r:embed="rId49">
+                      <a:extLst>
+                        <a:ext uri="{28A0092B-C50C-407E-A947-70E740481C1C}">
+                          <a14:useLocalDpi xmlns:a14="http://schemas.microsoft.com/office/drawing/2010/main" val="0"/>
+                        </a:ext>
+                      </a:extLst>
+                    </a:blip>
+                    <a:stretch>
+                      <a:fillRect/>
+                    </a:stretch>
+                  </pic:blipFill>
+                  <pic:spPr>
+                    <a:xfrm>
+                      <a:off x="0" y="0"/>
+                      <a:ext cx="5400040" cy="1042035"/>
+                    </a:xfrm>
+                    <a:prstGeom prst="rect">
+                      <a:avLst/>
+                    </a:prstGeom>
+                  </pic:spPr>
+                </pic:pic>
+              </a:graphicData>
+            </a:graphic>
+          </wp:inline>
+        </w:drawing>
+      </w:r>
+    </w:p>
+    <w:p>
+      <w:pPr>
+        <w:rPr>
+          <w:rFonts w:ascii="Arial" w:hAnsi="Arial" w:cs="Arial"/>
+          <w:sz w:val="24"/>
+          <w:szCs w:val="24"/>
+        </w:rPr>
+      </w:pPr>
+      <w:r>
+        <w:rPr>
+          <w:rFonts w:ascii="Arial" w:hAnsi="Arial" w:cs="Arial"/>
+          <w:sz w:val="24"/>
+          <w:szCs w:val="24"/>
+        </w:rPr>
+        <w:t>Nesse trecho temos os estilos que serão aplicados via CSS</w:t>
+      </w:r>
+      <w:r>
+        <w:rPr>
+          <w:rFonts w:ascii="Arial" w:hAnsi="Arial" w:cs="Arial"/>
+          <w:sz w:val="24"/>
+          <w:szCs w:val="24"/>
+        </w:rPr>
+        <w:t xml:space="preserve"> externo. Observe que também foi criado um comentário para cada linha de estilo indicando o que cada código faz. O resultado será esse:</w:t>
+      </w:r>
+    </w:p>
+    <w:p>
+      <w:pPr>
+        <w:rPr>
+          <w:rFonts w:ascii="Arial" w:hAnsi="Arial" w:cs="Arial"/>
+          <w:sz w:val="24"/>
+          <w:szCs w:val="24"/>
+        </w:rPr>
+      </w:pPr>
+      <w:r>
+        <w:rPr>
+          <w:rFonts w:ascii="Arial" w:hAnsi="Arial" w:cs="Arial"/>
+          <w:noProof/>
+          <w:sz w:val="24"/>
+          <w:szCs w:val="24"/>
+          <w:lang w:eastAsia="pt-BR"/>
+        </w:rPr>
+        <w:drawing>
+          <wp:inline distT="0" distB="0" distL="0" distR="0">
+            <wp:extent cx="5400040" cy="1328420"/>
+            <wp:effectExtent l="0" t="0" r="0" b="5080"/>
+            <wp:docPr id="46" name="Imagem 46"/>
+            <wp:cNvGraphicFramePr>
+              <a:graphicFrameLocks xmlns:a="http://schemas.openxmlformats.org/drawingml/2006/main" noChangeAspect="1"/>
+            </wp:cNvGraphicFramePr>
+            <a:graphic xmlns:a="http://schemas.openxmlformats.org/drawingml/2006/main">
+              <a:graphicData uri="http://schemas.openxmlformats.org/drawingml/2006/picture">
+                <pic:pic xmlns:pic="http://schemas.openxmlformats.org/drawingml/2006/picture">
+                  <pic:nvPicPr>
+                    <pic:cNvPr id="46" name="DA0161F.tmp"/>
+                    <pic:cNvPicPr/>
+                  </pic:nvPicPr>
+                  <pic:blipFill>
+                    <a:blip r:embed="rId50">
+                      <a:extLst>
+                        <a:ext uri="{28A0092B-C50C-407E-A947-70E740481C1C}">
+                          <a14:useLocalDpi xmlns:a14="http://schemas.microsoft.com/office/drawing/2010/main" val="0"/>
+                        </a:ext>
+                      </a:extLst>
+                    </a:blip>
+                    <a:stretch>
+                      <a:fillRect/>
+                    </a:stretch>
+                  </pic:blipFill>
+                  <pic:spPr>
+                    <a:xfrm>
+                      <a:off x="0" y="0"/>
+                      <a:ext cx="5400040" cy="1328420"/>
+                    </a:xfrm>
+                    <a:prstGeom prst="rect">
+                      <a:avLst/>
+                    </a:prstGeom>
+                  </pic:spPr>
+                </pic:pic>
+              </a:graphicData>
+            </a:graphic>
+          </wp:inline>
+        </w:drawing>
+      </w:r>
+    </w:p>
+    <w:p>
+      <w:pPr>
+        <w:rPr>
+          <w:rFonts w:ascii="Arial" w:hAnsi="Arial" w:cs="Arial"/>
+          <w:sz w:val="24"/>
+          <w:szCs w:val="24"/>
+        </w:rPr>
+      </w:pPr>
+      <w:r>
+        <w:rPr>
+          <w:rFonts w:ascii="Arial" w:hAnsi="Arial" w:cs="Arial"/>
+          <w:sz w:val="24"/>
+          <w:szCs w:val="24"/>
+        </w:rPr>
+        <w:t>Observação: A nossa aplicação de estilo está agindo diretamente sobre o elemento &lt;a&gt;, não fizemos nada em relação ao elemento &lt;nav&gt;</w:t>
+      </w:r>
+    </w:p>
+    <w:p>
+      <w:pPr>
+        <w:rPr>
+          <w:rFonts w:ascii="Arial" w:hAnsi="Arial" w:cs="Arial"/>
+          <w:sz w:val="24"/>
+          <w:szCs w:val="24"/>
+        </w:rPr>
+      </w:pPr>
+      <w:r>
+        <w:rPr>
+          <w:rFonts w:ascii="Arial" w:hAnsi="Arial" w:cs="Arial"/>
+          <w:sz w:val="24"/>
+          <w:szCs w:val="24"/>
+        </w:rPr>
+        <w:t xml:space="preserve">Vamos aplicar bordas em torno do elemento &lt;a&gt;. Para isso </w:t>
+      </w:r>
+      <w:r>
+        <w:rPr>
+          <w:rFonts w:ascii="Arial" w:hAnsi="Arial" w:cs="Arial"/>
+          <w:sz w:val="24"/>
+          <w:szCs w:val="24"/>
+        </w:rPr>
+        <w:t xml:space="preserve">inserir: </w:t>
+      </w:r>
+    </w:p>
+    <w:p>
+      <w:pPr>
+        <w:rPr>
+          <w:rFonts w:ascii="Arial" w:hAnsi="Arial" w:cs="Arial"/>
+          <w:sz w:val="24"/>
+          <w:szCs w:val="24"/>
+        </w:rPr>
+      </w:pPr>
+      <w:r>
+        <w:rPr>
+          <w:rFonts w:ascii="Arial" w:hAnsi="Arial" w:cs="Arial"/>
+          <w:noProof/>
+          <w:sz w:val="24"/>
+          <w:szCs w:val="24"/>
+          <w:lang w:eastAsia="pt-BR"/>
+        </w:rPr>
+        <w:drawing>
+          <wp:inline distT="0" distB="0" distL="0" distR="0">
+            <wp:extent cx="2981741" cy="247685"/>
+            <wp:effectExtent l="0" t="0" r="0" b="0"/>
+            <wp:docPr id="47" name="Imagem 47"/>
+            <wp:cNvGraphicFramePr>
+              <a:graphicFrameLocks xmlns:a="http://schemas.openxmlformats.org/drawingml/2006/main" noChangeAspect="1"/>
+            </wp:cNvGraphicFramePr>
+            <a:graphic xmlns:a="http://schemas.openxmlformats.org/drawingml/2006/main">
+              <a:graphicData uri="http://schemas.openxmlformats.org/drawingml/2006/picture">
+                <pic:pic xmlns:pic="http://schemas.openxmlformats.org/drawingml/2006/picture">
+                  <pic:nvPicPr>
+                    <pic:cNvPr id="47" name="DA0D21E.tmp"/>
+                    <pic:cNvPicPr/>
+                  </pic:nvPicPr>
+                  <pic:blipFill>
+                    <a:blip r:embed="rId51">
+                      <a:extLst>
+                        <a:ext uri="{28A0092B-C50C-407E-A947-70E740481C1C}">
+                          <a14:useLocalDpi xmlns:a14="http://schemas.microsoft.com/office/drawing/2010/main" val="0"/>
+                        </a:ext>
+                      </a:extLst>
+                    </a:blip>
+                    <a:stretch>
+                      <a:fillRect/>
+                    </a:stretch>
+                  </pic:blipFill>
+                  <pic:spPr>
+                    <a:xfrm>
+                      <a:off x="0" y="0"/>
+                      <a:ext cx="2981741" cy="247685"/>
+                    </a:xfrm>
+                    <a:prstGeom prst="rect">
+                      <a:avLst/>
+                    </a:prstGeom>
+                  </pic:spPr>
+                </pic:pic>
+              </a:graphicData>
+            </a:graphic>
+          </wp:inline>
+        </w:drawing>
+      </w:r>
+      <w:r>
+        <w:rPr>
+          <w:rFonts w:ascii="Arial" w:hAnsi="Arial" w:cs="Arial"/>
+          <w:sz w:val="24"/>
+          <w:szCs w:val="24"/>
+        </w:rPr>
+        <w:t>,</w:t>
+      </w:r>
+      <w:r>
+        <w:rPr>
+          <w:rFonts w:ascii="Arial" w:hAnsi="Arial" w:cs="Arial"/>
+          <w:sz w:val="24"/>
+          <w:szCs w:val="24"/>
+        </w:rPr>
+        <w:t xml:space="preserve"> o solid indica que teremos uma borda com um traço constante com a largura de 1 px e cor preta.</w:t>
+      </w:r>
+    </w:p>
+    <w:p>
+      <w:pPr>
+        <w:rPr>
+          <w:rFonts w:ascii="Arial" w:hAnsi="Arial" w:cs="Arial"/>
+          <w:sz w:val="24"/>
+          <w:szCs w:val="24"/>
+        </w:rPr>
+      </w:pPr>
+      <w:r>
+        <w:rPr>
+          <w:rFonts w:ascii="Arial" w:hAnsi="Arial" w:cs="Arial"/>
+          <w:sz w:val="24"/>
+          <w:szCs w:val="24"/>
+        </w:rPr>
+        <w:t>Não vamos nos preocupar com as escalas “em” ou “px”, falaremos adiante.</w:t>
+      </w:r>
       <w:bookmarkStart w:id="13" w:name="_GoBack"/>
       <w:bookmarkEnd w:id="13"/>
+    </w:p>
+    <w:p>
+      <w:pPr>
+        <w:rPr>
+          <w:rFonts w:ascii="Arial" w:hAnsi="Arial" w:cs="Arial"/>
+          <w:sz w:val="24"/>
+          <w:szCs w:val="24"/>
+        </w:rPr>
+      </w:pPr>
     </w:p>
     <w:sectPr>
       <w:pgSz w:w="11906" w:h="16838"/>
@@ -11928,9 +14229,9 @@
     </w:lvl>
   </w:abstractNum>
   <w:abstractNum w:abstractNumId="7" w15:restartNumberingAfterBreak="0">
-    <w:nsid w:val="62DB2DD2"/>
+    <w:nsid w:val="5DBA62BE"/>
     <w:multiLevelType w:val="hybridMultilevel"/>
-    <w:tmpl w:val="E7BA4962"/>
+    <w:tmpl w:val="C804D232"/>
     <w:lvl w:ilvl="0" w:tplc="04160001">
       <w:start w:val="1"/>
       <w:numFmt w:val="bullet"/>
@@ -12041,9 +14342,235 @@
     </w:lvl>
   </w:abstractNum>
   <w:abstractNum w:abstractNumId="8" w15:restartNumberingAfterBreak="0">
+    <w:nsid w:val="62DB2DD2"/>
+    <w:multiLevelType w:val="hybridMultilevel"/>
+    <w:tmpl w:val="E7BA4962"/>
+    <w:lvl w:ilvl="0" w:tplc="04160001">
+      <w:start w:val="1"/>
+      <w:numFmt w:val="bullet"/>
+      <w:lvlText w:val=""/>
+      <w:lvlJc w:val="left"/>
+      <w:pPr>
+        <w:ind w:left="720" w:hanging="360"/>
+      </w:pPr>
+      <w:rPr>
+        <w:rFonts w:ascii="Symbol" w:hAnsi="Symbol" w:hint="default"/>
+      </w:rPr>
+    </w:lvl>
+    <w:lvl w:ilvl="1" w:tplc="04160003" w:tentative="1">
+      <w:start w:val="1"/>
+      <w:numFmt w:val="bullet"/>
+      <w:lvlText w:val="o"/>
+      <w:lvlJc w:val="left"/>
+      <w:pPr>
+        <w:ind w:left="1440" w:hanging="360"/>
+      </w:pPr>
+      <w:rPr>
+        <w:rFonts w:ascii="Courier New" w:hAnsi="Courier New" w:cs="Courier New" w:hint="default"/>
+      </w:rPr>
+    </w:lvl>
+    <w:lvl w:ilvl="2" w:tplc="04160005" w:tentative="1">
+      <w:start w:val="1"/>
+      <w:numFmt w:val="bullet"/>
+      <w:lvlText w:val=""/>
+      <w:lvlJc w:val="left"/>
+      <w:pPr>
+        <w:ind w:left="2160" w:hanging="360"/>
+      </w:pPr>
+      <w:rPr>
+        <w:rFonts w:ascii="Wingdings" w:hAnsi="Wingdings" w:hint="default"/>
+      </w:rPr>
+    </w:lvl>
+    <w:lvl w:ilvl="3" w:tplc="04160001" w:tentative="1">
+      <w:start w:val="1"/>
+      <w:numFmt w:val="bullet"/>
+      <w:lvlText w:val=""/>
+      <w:lvlJc w:val="left"/>
+      <w:pPr>
+        <w:ind w:left="2880" w:hanging="360"/>
+      </w:pPr>
+      <w:rPr>
+        <w:rFonts w:ascii="Symbol" w:hAnsi="Symbol" w:hint="default"/>
+      </w:rPr>
+    </w:lvl>
+    <w:lvl w:ilvl="4" w:tplc="04160003" w:tentative="1">
+      <w:start w:val="1"/>
+      <w:numFmt w:val="bullet"/>
+      <w:lvlText w:val="o"/>
+      <w:lvlJc w:val="left"/>
+      <w:pPr>
+        <w:ind w:left="3600" w:hanging="360"/>
+      </w:pPr>
+      <w:rPr>
+        <w:rFonts w:ascii="Courier New" w:hAnsi="Courier New" w:cs="Courier New" w:hint="default"/>
+      </w:rPr>
+    </w:lvl>
+    <w:lvl w:ilvl="5" w:tplc="04160005" w:tentative="1">
+      <w:start w:val="1"/>
+      <w:numFmt w:val="bullet"/>
+      <w:lvlText w:val=""/>
+      <w:lvlJc w:val="left"/>
+      <w:pPr>
+        <w:ind w:left="4320" w:hanging="360"/>
+      </w:pPr>
+      <w:rPr>
+        <w:rFonts w:ascii="Wingdings" w:hAnsi="Wingdings" w:hint="default"/>
+      </w:rPr>
+    </w:lvl>
+    <w:lvl w:ilvl="6" w:tplc="04160001" w:tentative="1">
+      <w:start w:val="1"/>
+      <w:numFmt w:val="bullet"/>
+      <w:lvlText w:val=""/>
+      <w:lvlJc w:val="left"/>
+      <w:pPr>
+        <w:ind w:left="5040" w:hanging="360"/>
+      </w:pPr>
+      <w:rPr>
+        <w:rFonts w:ascii="Symbol" w:hAnsi="Symbol" w:hint="default"/>
+      </w:rPr>
+    </w:lvl>
+    <w:lvl w:ilvl="7" w:tplc="04160003" w:tentative="1">
+      <w:start w:val="1"/>
+      <w:numFmt w:val="bullet"/>
+      <w:lvlText w:val="o"/>
+      <w:lvlJc w:val="left"/>
+      <w:pPr>
+        <w:ind w:left="5760" w:hanging="360"/>
+      </w:pPr>
+      <w:rPr>
+        <w:rFonts w:ascii="Courier New" w:hAnsi="Courier New" w:cs="Courier New" w:hint="default"/>
+      </w:rPr>
+    </w:lvl>
+    <w:lvl w:ilvl="8" w:tplc="04160005" w:tentative="1">
+      <w:start w:val="1"/>
+      <w:numFmt w:val="bullet"/>
+      <w:lvlText w:val=""/>
+      <w:lvlJc w:val="left"/>
+      <w:pPr>
+        <w:ind w:left="6480" w:hanging="360"/>
+      </w:pPr>
+      <w:rPr>
+        <w:rFonts w:ascii="Wingdings" w:hAnsi="Wingdings" w:hint="default"/>
+      </w:rPr>
+    </w:lvl>
+  </w:abstractNum>
+  <w:abstractNum w:abstractNumId="9" w15:restartNumberingAfterBreak="0">
+    <w:nsid w:val="640D10F8"/>
+    <w:multiLevelType w:val="hybridMultilevel"/>
+    <w:tmpl w:val="53BE28F8"/>
+    <w:lvl w:ilvl="0" w:tplc="0416000B">
+      <w:start w:val="1"/>
+      <w:numFmt w:val="bullet"/>
+      <w:lvlText w:val=""/>
+      <w:lvlJc w:val="left"/>
+      <w:pPr>
+        <w:ind w:left="720" w:hanging="360"/>
+      </w:pPr>
+      <w:rPr>
+        <w:rFonts w:ascii="Wingdings" w:hAnsi="Wingdings" w:hint="default"/>
+      </w:rPr>
+    </w:lvl>
+    <w:lvl w:ilvl="1" w:tplc="04160003" w:tentative="1">
+      <w:start w:val="1"/>
+      <w:numFmt w:val="bullet"/>
+      <w:lvlText w:val="o"/>
+      <w:lvlJc w:val="left"/>
+      <w:pPr>
+        <w:ind w:left="1440" w:hanging="360"/>
+      </w:pPr>
+      <w:rPr>
+        <w:rFonts w:ascii="Courier New" w:hAnsi="Courier New" w:cs="Courier New" w:hint="default"/>
+      </w:rPr>
+    </w:lvl>
+    <w:lvl w:ilvl="2" w:tplc="04160005" w:tentative="1">
+      <w:start w:val="1"/>
+      <w:numFmt w:val="bullet"/>
+      <w:lvlText w:val=""/>
+      <w:lvlJc w:val="left"/>
+      <w:pPr>
+        <w:ind w:left="2160" w:hanging="360"/>
+      </w:pPr>
+      <w:rPr>
+        <w:rFonts w:ascii="Wingdings" w:hAnsi="Wingdings" w:hint="default"/>
+      </w:rPr>
+    </w:lvl>
+    <w:lvl w:ilvl="3" w:tplc="04160001" w:tentative="1">
+      <w:start w:val="1"/>
+      <w:numFmt w:val="bullet"/>
+      <w:lvlText w:val=""/>
+      <w:lvlJc w:val="left"/>
+      <w:pPr>
+        <w:ind w:left="2880" w:hanging="360"/>
+      </w:pPr>
+      <w:rPr>
+        <w:rFonts w:ascii="Symbol" w:hAnsi="Symbol" w:hint="default"/>
+      </w:rPr>
+    </w:lvl>
+    <w:lvl w:ilvl="4" w:tplc="04160003" w:tentative="1">
+      <w:start w:val="1"/>
+      <w:numFmt w:val="bullet"/>
+      <w:lvlText w:val="o"/>
+      <w:lvlJc w:val="left"/>
+      <w:pPr>
+        <w:ind w:left="3600" w:hanging="360"/>
+      </w:pPr>
+      <w:rPr>
+        <w:rFonts w:ascii="Courier New" w:hAnsi="Courier New" w:cs="Courier New" w:hint="default"/>
+      </w:rPr>
+    </w:lvl>
+    <w:lvl w:ilvl="5" w:tplc="04160005" w:tentative="1">
+      <w:start w:val="1"/>
+      <w:numFmt w:val="bullet"/>
+      <w:lvlText w:val=""/>
+      <w:lvlJc w:val="left"/>
+      <w:pPr>
+        <w:ind w:left="4320" w:hanging="360"/>
+      </w:pPr>
+      <w:rPr>
+        <w:rFonts w:ascii="Wingdings" w:hAnsi="Wingdings" w:hint="default"/>
+      </w:rPr>
+    </w:lvl>
+    <w:lvl w:ilvl="6" w:tplc="04160001" w:tentative="1">
+      <w:start w:val="1"/>
+      <w:numFmt w:val="bullet"/>
+      <w:lvlText w:val=""/>
+      <w:lvlJc w:val="left"/>
+      <w:pPr>
+        <w:ind w:left="5040" w:hanging="360"/>
+      </w:pPr>
+      <w:rPr>
+        <w:rFonts w:ascii="Symbol" w:hAnsi="Symbol" w:hint="default"/>
+      </w:rPr>
+    </w:lvl>
+    <w:lvl w:ilvl="7" w:tplc="04160003" w:tentative="1">
+      <w:start w:val="1"/>
+      <w:numFmt w:val="bullet"/>
+      <w:lvlText w:val="o"/>
+      <w:lvlJc w:val="left"/>
+      <w:pPr>
+        <w:ind w:left="5760" w:hanging="360"/>
+      </w:pPr>
+      <w:rPr>
+        <w:rFonts w:ascii="Courier New" w:hAnsi="Courier New" w:cs="Courier New" w:hint="default"/>
+      </w:rPr>
+    </w:lvl>
+    <w:lvl w:ilvl="8" w:tplc="04160005" w:tentative="1">
+      <w:start w:val="1"/>
+      <w:numFmt w:val="bullet"/>
+      <w:lvlText w:val=""/>
+      <w:lvlJc w:val="left"/>
+      <w:pPr>
+        <w:ind w:left="6480" w:hanging="360"/>
+      </w:pPr>
+      <w:rPr>
+        <w:rFonts w:ascii="Wingdings" w:hAnsi="Wingdings" w:hint="default"/>
+      </w:rPr>
+    </w:lvl>
+  </w:abstractNum>
+  <w:abstractNum w:abstractNumId="10" w15:restartNumberingAfterBreak="0">
     <w:nsid w:val="7D0216F7"/>
     <w:multiLevelType w:val="hybridMultilevel"/>
-    <w:tmpl w:val="61BA700C"/>
+    <w:tmpl w:val="1EA4BEA6"/>
     <w:lvl w:ilvl="0" w:tplc="0416000F">
       <w:start w:val="1"/>
       <w:numFmt w:val="decimal"/>
@@ -12133,7 +14660,7 @@
     <w:abstractNumId w:val="1"/>
   </w:num>
   <w:num w:numId="3">
-    <w:abstractNumId w:val="8"/>
+    <w:abstractNumId w:val="10"/>
   </w:num>
   <w:num w:numId="4">
     <w:abstractNumId w:val="3"/>
@@ -12142,7 +14669,7 @@
     <w:abstractNumId w:val="4"/>
   </w:num>
   <w:num w:numId="6">
-    <w:abstractNumId w:val="7"/>
+    <w:abstractNumId w:val="8"/>
   </w:num>
   <w:num w:numId="7">
     <w:abstractNumId w:val="0"/>
@@ -12152,6 +14679,12 @@
   </w:num>
   <w:num w:numId="9">
     <w:abstractNumId w:val="2"/>
+  </w:num>
+  <w:num w:numId="10">
+    <w:abstractNumId w:val="7"/>
+  </w:num>
+  <w:num w:numId="11">
+    <w:abstractNumId w:val="9"/>
   </w:num>
 </w:numbering>
 </file>
@@ -13069,7 +15602,7 @@
 </file>
 
 <file path=customXml/itemProps1.xml><?xml version="1.0" encoding="utf-8"?>
-<ds:datastoreItem xmlns:ds="http://schemas.openxmlformats.org/officeDocument/2006/customXml" ds:itemID="{089C167C-5EBD-4A6F-8135-37A10ACD64B7}">
+<ds:datastoreItem xmlns:ds="http://schemas.openxmlformats.org/officeDocument/2006/customXml" ds:itemID="{9022E27D-7EED-4D25-ADDB-9816FE66D797}">
   <ds:schemaRefs>
     <ds:schemaRef ds:uri="http://schemas.openxmlformats.org/officeDocument/2006/bibliography"/>
   </ds:schemaRefs>

</xml_diff>